<commit_message>
daily scrum for the 14th
</commit_message>
<xml_diff>
--- a/Other/DailyScrum.docx
+++ b/Other/DailyScrum.docx
@@ -19,21 +19,949 @@
           <w:rStyle w:val="normaltextrun"/>
           <w:rFonts w:ascii="Calibri Light" w:hAnsi="Calibri Light" w:cs="Calibri Light"/>
           <w:color w:val="2F5496"/>
-          <w:sz w:val="32"/>
-          <w:szCs w:val="32"/>
-        </w:rPr>
-        <w:t>Oct 13, 2022</w:t>
-      </w:r>
-      <w:r>
-        <w:rPr>
-          <w:rStyle w:val="eop"/>
+          <w:sz w:val="26"/>
+          <w:szCs w:val="26"/>
+        </w:rPr>
+        <w:t>Oct 14, 2022</w:t>
+      </w:r>
+      <w:r>
+        <w:rPr>
+          <w:rStyle w:val="eop"/>
+          <w:rFonts w:ascii="Calibri Light" w:hAnsi="Calibri Light" w:cs="Calibri Light"/>
+          <w:color w:val="2F5496"/>
+          <w:sz w:val="26"/>
+          <w:szCs w:val="26"/>
+        </w:rPr>
+        <w:t> </w:t>
+      </w:r>
+    </w:p>
+    <w:p>
+      <w:pPr>
+        <w:pStyle w:val="paragraph"/>
+        <w:spacing w:before="0" w:beforeAutospacing="0" w:after="0" w:afterAutospacing="0"/>
+        <w:textAlignment w:val="baseline"/>
+        <w:rPr>
+          <w:rFonts w:ascii="Segoe UI" w:hAnsi="Segoe UI" w:cs="Segoe UI"/>
+          <w:color w:val="2F5496"/>
+          <w:sz w:val="18"/>
+          <w:szCs w:val="18"/>
+        </w:rPr>
+      </w:pPr>
+      <w:r>
+        <w:rPr>
+          <w:rStyle w:val="normaltextrun"/>
+          <w:rFonts w:ascii="Calibri Light" w:hAnsi="Calibri Light" w:cs="Calibri Light"/>
+          <w:color w:val="2F5496"/>
+          <w:sz w:val="26"/>
+          <w:szCs w:val="26"/>
+        </w:rPr>
+        <w:t>Caelan</w:t>
+      </w:r>
+      <w:r>
+        <w:rPr>
+          <w:rStyle w:val="eop"/>
+          <w:rFonts w:ascii="Calibri Light" w:hAnsi="Calibri Light" w:cs="Calibri Light"/>
+          <w:color w:val="2F5496"/>
+          <w:sz w:val="26"/>
+          <w:szCs w:val="26"/>
+        </w:rPr>
+        <w:t> </w:t>
+      </w:r>
+    </w:p>
+    <w:p>
+      <w:pPr>
+        <w:pStyle w:val="paragraph"/>
+        <w:spacing w:before="0" w:beforeAutospacing="0" w:after="0" w:afterAutospacing="0"/>
+        <w:textAlignment w:val="baseline"/>
+        <w:rPr>
+          <w:rFonts w:ascii="Segoe UI" w:hAnsi="Segoe UI" w:cs="Segoe UI"/>
+          <w:sz w:val="18"/>
+          <w:szCs w:val="18"/>
+        </w:rPr>
+      </w:pPr>
+      <w:r>
+        <w:rPr>
+          <w:rStyle w:val="normaltextrun"/>
+          <w:rFonts w:ascii="Calibri" w:hAnsi="Calibri" w:cs="Calibri"/>
+          <w:sz w:val="22"/>
+          <w:szCs w:val="22"/>
+        </w:rPr>
+        <w:t>1. What I have done / not done since last Scrum?</w:t>
+      </w:r>
+      <w:r>
+        <w:rPr>
+          <w:rStyle w:val="eop"/>
+          <w:rFonts w:ascii="Calibri" w:hAnsi="Calibri" w:cs="Calibri"/>
+          <w:sz w:val="22"/>
+          <w:szCs w:val="22"/>
+        </w:rPr>
+        <w:t> </w:t>
+      </w:r>
+    </w:p>
+    <w:p>
+      <w:pPr>
+        <w:pStyle w:val="paragraph"/>
+        <w:numPr>
+          <w:ilvl w:val="0"/>
+          <w:numId w:val="22"/>
+        </w:numPr>
+        <w:spacing w:before="0" w:beforeAutospacing="0" w:after="0" w:afterAutospacing="0"/>
+        <w:ind w:left="1080" w:firstLine="0"/>
+        <w:textAlignment w:val="baseline"/>
+        <w:rPr>
+          <w:rFonts w:ascii="Calibri" w:hAnsi="Calibri" w:cs="Calibri"/>
+          <w:sz w:val="22"/>
+          <w:szCs w:val="22"/>
+        </w:rPr>
+      </w:pPr>
+      <w:r>
+        <w:rPr>
+          <w:rStyle w:val="normaltextrun"/>
+          <w:rFonts w:ascii="Calibri" w:hAnsi="Calibri" w:cs="Calibri"/>
+          <w:sz w:val="22"/>
+          <w:szCs w:val="22"/>
+        </w:rPr>
+        <w:t>Done</w:t>
+      </w:r>
+      <w:r>
+        <w:rPr>
+          <w:rStyle w:val="eop"/>
+          <w:rFonts w:ascii="Calibri" w:hAnsi="Calibri" w:cs="Calibri"/>
+          <w:sz w:val="22"/>
+          <w:szCs w:val="22"/>
+        </w:rPr>
+        <w:t> </w:t>
+      </w:r>
+    </w:p>
+    <w:p>
+      <w:pPr>
+        <w:pStyle w:val="paragraph"/>
+        <w:numPr>
+          <w:ilvl w:val="0"/>
+          <w:numId w:val="23"/>
+        </w:numPr>
+        <w:spacing w:before="0" w:beforeAutospacing="0" w:after="0" w:afterAutospacing="0"/>
+        <w:ind w:left="1800" w:firstLine="0"/>
+        <w:textAlignment w:val="baseline"/>
+        <w:rPr>
+          <w:rFonts w:ascii="Calibri" w:hAnsi="Calibri" w:cs="Calibri"/>
+          <w:sz w:val="22"/>
+          <w:szCs w:val="22"/>
+        </w:rPr>
+      </w:pPr>
+      <w:r>
+        <w:rPr>
+          <w:rStyle w:val="normaltextrun"/>
+          <w:rFonts w:ascii="Calibri" w:hAnsi="Calibri" w:cs="Calibri"/>
+          <w:sz w:val="22"/>
+          <w:szCs w:val="22"/>
+        </w:rPr>
+        <w:t>Created the Card Creation window</w:t>
+      </w:r>
+      <w:r>
+        <w:rPr>
+          <w:rStyle w:val="eop"/>
+          <w:rFonts w:ascii="Calibri" w:hAnsi="Calibri" w:cs="Calibri"/>
+          <w:sz w:val="22"/>
+          <w:szCs w:val="22"/>
+        </w:rPr>
+        <w:t> </w:t>
+      </w:r>
+    </w:p>
+    <w:p>
+      <w:pPr>
+        <w:pStyle w:val="paragraph"/>
+        <w:numPr>
+          <w:ilvl w:val="0"/>
+          <w:numId w:val="24"/>
+        </w:numPr>
+        <w:spacing w:before="0" w:beforeAutospacing="0" w:after="0" w:afterAutospacing="0"/>
+        <w:ind w:left="1080" w:firstLine="0"/>
+        <w:textAlignment w:val="baseline"/>
+        <w:rPr>
+          <w:rFonts w:ascii="Calibri" w:hAnsi="Calibri" w:cs="Calibri"/>
+          <w:sz w:val="22"/>
+          <w:szCs w:val="22"/>
+        </w:rPr>
+      </w:pPr>
+      <w:r>
+        <w:rPr>
+          <w:rStyle w:val="normaltextrun"/>
+          <w:rFonts w:ascii="Calibri" w:hAnsi="Calibri" w:cs="Calibri"/>
+          <w:sz w:val="22"/>
+          <w:szCs w:val="22"/>
+        </w:rPr>
+        <w:t>Not done</w:t>
+      </w:r>
+      <w:r>
+        <w:rPr>
+          <w:rStyle w:val="eop"/>
+          <w:rFonts w:ascii="Calibri" w:hAnsi="Calibri" w:cs="Calibri"/>
+          <w:sz w:val="22"/>
+          <w:szCs w:val="22"/>
+        </w:rPr>
+        <w:t> </w:t>
+      </w:r>
+    </w:p>
+    <w:p>
+      <w:pPr>
+        <w:pStyle w:val="paragraph"/>
+        <w:numPr>
+          <w:ilvl w:val="0"/>
+          <w:numId w:val="25"/>
+        </w:numPr>
+        <w:spacing w:before="0" w:beforeAutospacing="0" w:after="0" w:afterAutospacing="0"/>
+        <w:ind w:left="1800" w:firstLine="0"/>
+        <w:textAlignment w:val="baseline"/>
+        <w:rPr>
+          <w:rFonts w:ascii="Calibri" w:hAnsi="Calibri" w:cs="Calibri"/>
+          <w:sz w:val="22"/>
+          <w:szCs w:val="22"/>
+        </w:rPr>
+      </w:pPr>
+      <w:r>
+        <w:rPr>
+          <w:rStyle w:val="normaltextrun"/>
+          <w:rFonts w:ascii="Calibri" w:hAnsi="Calibri" w:cs="Calibri"/>
+          <w:sz w:val="22"/>
+          <w:szCs w:val="22"/>
+        </w:rPr>
+        <w:t>A few problems and bugs to fix related to that</w:t>
+      </w:r>
+      <w:r>
+        <w:rPr>
+          <w:rStyle w:val="eop"/>
+          <w:rFonts w:ascii="Calibri" w:hAnsi="Calibri" w:cs="Calibri"/>
+          <w:sz w:val="22"/>
+          <w:szCs w:val="22"/>
+        </w:rPr>
+        <w:t> </w:t>
+      </w:r>
+    </w:p>
+    <w:p>
+      <w:pPr>
+        <w:pStyle w:val="paragraph"/>
+        <w:spacing w:before="0" w:beforeAutospacing="0" w:after="0" w:afterAutospacing="0"/>
+        <w:textAlignment w:val="baseline"/>
+        <w:rPr>
+          <w:rFonts w:ascii="Segoe UI" w:hAnsi="Segoe UI" w:cs="Segoe UI"/>
+          <w:sz w:val="18"/>
+          <w:szCs w:val="18"/>
+        </w:rPr>
+      </w:pPr>
+      <w:r>
+        <w:rPr>
+          <w:rStyle w:val="normaltextrun"/>
+          <w:rFonts w:ascii="Calibri" w:hAnsi="Calibri" w:cs="Calibri"/>
+          <w:sz w:val="22"/>
+          <w:szCs w:val="22"/>
+        </w:rPr>
+        <w:t>2. What I plan to do from this scrum to next? (next 24 hours)</w:t>
+      </w:r>
+      <w:r>
+        <w:rPr>
+          <w:rStyle w:val="eop"/>
+          <w:rFonts w:ascii="Calibri" w:hAnsi="Calibri" w:cs="Calibri"/>
+          <w:sz w:val="22"/>
+          <w:szCs w:val="22"/>
+        </w:rPr>
+        <w:t> </w:t>
+      </w:r>
+    </w:p>
+    <w:p>
+      <w:pPr>
+        <w:pStyle w:val="paragraph"/>
+        <w:numPr>
+          <w:ilvl w:val="0"/>
+          <w:numId w:val="26"/>
+        </w:numPr>
+        <w:spacing w:before="0" w:beforeAutospacing="0" w:after="0" w:afterAutospacing="0"/>
+        <w:ind w:left="1080" w:firstLine="0"/>
+        <w:textAlignment w:val="baseline"/>
+        <w:rPr>
+          <w:rFonts w:ascii="Calibri" w:hAnsi="Calibri" w:cs="Calibri"/>
+          <w:sz w:val="22"/>
+          <w:szCs w:val="22"/>
+        </w:rPr>
+      </w:pPr>
+      <w:r>
+        <w:rPr>
+          <w:rStyle w:val="normaltextrun"/>
+          <w:rFonts w:ascii="Calibri" w:hAnsi="Calibri" w:cs="Calibri"/>
+          <w:sz w:val="22"/>
+          <w:szCs w:val="22"/>
+        </w:rPr>
+        <w:t>Fix problems related to the Rich Text Editor,</w:t>
+      </w:r>
+      <w:r>
+        <w:rPr>
+          <w:rStyle w:val="eop"/>
+          <w:rFonts w:ascii="Calibri" w:hAnsi="Calibri" w:cs="Calibri"/>
+          <w:sz w:val="22"/>
+          <w:szCs w:val="22"/>
+        </w:rPr>
+        <w:t> </w:t>
+      </w:r>
+    </w:p>
+    <w:p>
+      <w:pPr>
+        <w:pStyle w:val="paragraph"/>
+        <w:numPr>
+          <w:ilvl w:val="0"/>
+          <w:numId w:val="26"/>
+        </w:numPr>
+        <w:spacing w:before="0" w:beforeAutospacing="0" w:after="0" w:afterAutospacing="0"/>
+        <w:ind w:left="1080" w:firstLine="0"/>
+        <w:textAlignment w:val="baseline"/>
+        <w:rPr>
+          <w:rFonts w:ascii="Calibri" w:hAnsi="Calibri" w:cs="Calibri"/>
+          <w:sz w:val="22"/>
+          <w:szCs w:val="22"/>
+        </w:rPr>
+      </w:pPr>
+      <w:r>
+        <w:rPr>
+          <w:rStyle w:val="normaltextrun"/>
+          <w:rFonts w:ascii="Calibri" w:hAnsi="Calibri" w:cs="Calibri"/>
+          <w:sz w:val="22"/>
+          <w:szCs w:val="22"/>
+        </w:rPr>
+        <w:t>Finish functionality for Card Creation</w:t>
+      </w:r>
+      <w:r>
+        <w:rPr>
+          <w:rStyle w:val="eop"/>
+          <w:rFonts w:ascii="Calibri" w:hAnsi="Calibri" w:cs="Calibri"/>
+          <w:sz w:val="22"/>
+          <w:szCs w:val="22"/>
+        </w:rPr>
+        <w:t> </w:t>
+      </w:r>
+    </w:p>
+    <w:p>
+      <w:pPr>
+        <w:pStyle w:val="paragraph"/>
+        <w:numPr>
+          <w:ilvl w:val="0"/>
+          <w:numId w:val="26"/>
+        </w:numPr>
+        <w:spacing w:before="0" w:beforeAutospacing="0" w:after="0" w:afterAutospacing="0"/>
+        <w:ind w:left="1080" w:firstLine="0"/>
+        <w:textAlignment w:val="baseline"/>
+        <w:rPr>
+          <w:rFonts w:ascii="Calibri" w:hAnsi="Calibri" w:cs="Calibri"/>
+          <w:sz w:val="22"/>
+          <w:szCs w:val="22"/>
+        </w:rPr>
+      </w:pPr>
+      <w:r>
+        <w:rPr>
+          <w:rStyle w:val="normaltextrun"/>
+          <w:rFonts w:ascii="Calibri" w:hAnsi="Calibri" w:cs="Calibri"/>
+          <w:sz w:val="22"/>
+          <w:szCs w:val="22"/>
+        </w:rPr>
+        <w:t>(Create quiz functionality)</w:t>
+      </w:r>
+      <w:r>
+        <w:rPr>
+          <w:rStyle w:val="eop"/>
+          <w:rFonts w:ascii="Calibri" w:hAnsi="Calibri" w:cs="Calibri"/>
+          <w:sz w:val="22"/>
+          <w:szCs w:val="22"/>
+        </w:rPr>
+        <w:t> </w:t>
+      </w:r>
+    </w:p>
+    <w:p>
+      <w:pPr>
+        <w:pStyle w:val="paragraph"/>
+        <w:spacing w:before="0" w:beforeAutospacing="0" w:after="0" w:afterAutospacing="0"/>
+        <w:textAlignment w:val="baseline"/>
+        <w:rPr>
+          <w:rFonts w:ascii="Segoe UI" w:hAnsi="Segoe UI" w:cs="Segoe UI"/>
+          <w:sz w:val="18"/>
+          <w:szCs w:val="18"/>
+        </w:rPr>
+      </w:pPr>
+      <w:r>
+        <w:rPr>
+          <w:rStyle w:val="normaltextrun"/>
+          <w:rFonts w:ascii="Calibri" w:hAnsi="Calibri" w:cs="Calibri"/>
+          <w:sz w:val="22"/>
+          <w:szCs w:val="22"/>
+        </w:rPr>
+        <w:t>3. Where do I need assistance? What do I need to figure out?</w:t>
+      </w:r>
+      <w:r>
+        <w:rPr>
+          <w:rStyle w:val="eop"/>
+          <w:rFonts w:ascii="Calibri" w:hAnsi="Calibri" w:cs="Calibri"/>
+          <w:sz w:val="22"/>
+          <w:szCs w:val="22"/>
+        </w:rPr>
+        <w:t> </w:t>
+      </w:r>
+    </w:p>
+    <w:p>
+      <w:pPr>
+        <w:pStyle w:val="paragraph"/>
+        <w:numPr>
+          <w:ilvl w:val="0"/>
+          <w:numId w:val="27"/>
+        </w:numPr>
+        <w:spacing w:before="0" w:beforeAutospacing="0" w:after="0" w:afterAutospacing="0"/>
+        <w:ind w:left="1080" w:firstLine="0"/>
+        <w:textAlignment w:val="baseline"/>
+        <w:rPr>
+          <w:rFonts w:ascii="Calibri" w:hAnsi="Calibri" w:cs="Calibri"/>
+          <w:sz w:val="22"/>
+          <w:szCs w:val="22"/>
+        </w:rPr>
+      </w:pPr>
+      <w:r>
+        <w:rPr>
+          <w:rStyle w:val="normaltextrun"/>
+          <w:rFonts w:ascii="Calibri" w:hAnsi="Calibri" w:cs="Calibri"/>
+          <w:sz w:val="22"/>
+          <w:szCs w:val="22"/>
+        </w:rPr>
+        <w:t>Problems with the solution not loading</w:t>
+      </w:r>
+      <w:r>
+        <w:rPr>
+          <w:rStyle w:val="eop"/>
+          <w:rFonts w:ascii="Calibri" w:hAnsi="Calibri" w:cs="Calibri"/>
+          <w:sz w:val="22"/>
+          <w:szCs w:val="22"/>
+        </w:rPr>
+        <w:t> </w:t>
+      </w:r>
+    </w:p>
+    <w:p>
+      <w:pPr>
+        <w:pStyle w:val="paragraph"/>
+        <w:numPr>
+          <w:ilvl w:val="0"/>
+          <w:numId w:val="27"/>
+        </w:numPr>
+        <w:spacing w:before="0" w:beforeAutospacing="0" w:after="0" w:afterAutospacing="0"/>
+        <w:ind w:left="1080" w:firstLine="0"/>
+        <w:textAlignment w:val="baseline"/>
+        <w:rPr>
+          <w:rFonts w:ascii="Calibri" w:hAnsi="Calibri" w:cs="Calibri"/>
+          <w:sz w:val="22"/>
+          <w:szCs w:val="22"/>
+        </w:rPr>
+      </w:pPr>
+      <w:r>
+        <w:rPr>
+          <w:rStyle w:val="normaltextrun"/>
+          <w:rFonts w:ascii="Calibri" w:hAnsi="Calibri" w:cs="Calibri"/>
+          <w:sz w:val="22"/>
+          <w:szCs w:val="22"/>
+        </w:rPr>
+        <w:t>Problems with the Rich Text Editor</w:t>
+      </w:r>
+      <w:r>
+        <w:rPr>
+          <w:rStyle w:val="eop"/>
+          <w:rFonts w:ascii="Calibri" w:hAnsi="Calibri" w:cs="Calibri"/>
+          <w:sz w:val="22"/>
+          <w:szCs w:val="22"/>
+        </w:rPr>
+        <w:t> </w:t>
+      </w:r>
+    </w:p>
+    <w:p>
+      <w:pPr>
+        <w:pStyle w:val="paragraph"/>
+        <w:spacing w:before="0" w:beforeAutospacing="0" w:after="0" w:afterAutospacing="0"/>
+        <w:textAlignment w:val="baseline"/>
+        <w:rPr>
+          <w:rFonts w:ascii="Segoe UI" w:hAnsi="Segoe UI" w:cs="Segoe UI"/>
+          <w:color w:val="2F5496"/>
+          <w:sz w:val="18"/>
+          <w:szCs w:val="18"/>
+        </w:rPr>
+      </w:pPr>
+      <w:r>
+        <w:rPr>
+          <w:rStyle w:val="normaltextrun"/>
+          <w:rFonts w:ascii="Calibri Light" w:hAnsi="Calibri Light" w:cs="Calibri Light"/>
+          <w:color w:val="2F5496"/>
+          <w:sz w:val="26"/>
+          <w:szCs w:val="26"/>
+        </w:rPr>
+        <w:t>Ali</w:t>
+      </w:r>
+      <w:r>
+        <w:rPr>
+          <w:rStyle w:val="eop"/>
+          <w:rFonts w:ascii="Calibri Light" w:hAnsi="Calibri Light" w:cs="Calibri Light"/>
+          <w:color w:val="2F5496"/>
+          <w:sz w:val="26"/>
+          <w:szCs w:val="26"/>
+        </w:rPr>
+        <w:t> </w:t>
+      </w:r>
+    </w:p>
+    <w:p>
+      <w:pPr>
+        <w:pStyle w:val="paragraph"/>
+        <w:spacing w:before="0" w:beforeAutospacing="0" w:after="0" w:afterAutospacing="0"/>
+        <w:textAlignment w:val="baseline"/>
+        <w:rPr>
+          <w:rFonts w:ascii="Segoe UI" w:hAnsi="Segoe UI" w:cs="Segoe UI"/>
+          <w:sz w:val="18"/>
+          <w:szCs w:val="18"/>
+        </w:rPr>
+      </w:pPr>
+      <w:r>
+        <w:rPr>
+          <w:rStyle w:val="normaltextrun"/>
+          <w:rFonts w:ascii="Calibri" w:hAnsi="Calibri" w:cs="Calibri"/>
+          <w:sz w:val="22"/>
+          <w:szCs w:val="22"/>
+        </w:rPr>
+        <w:t>1. What I have done / not done since last Scrum?</w:t>
+      </w:r>
+      <w:r>
+        <w:rPr>
+          <w:rStyle w:val="eop"/>
+          <w:rFonts w:ascii="Calibri" w:hAnsi="Calibri" w:cs="Calibri"/>
+          <w:sz w:val="22"/>
+          <w:szCs w:val="22"/>
+        </w:rPr>
+        <w:t> </w:t>
+      </w:r>
+    </w:p>
+    <w:p>
+      <w:pPr>
+        <w:pStyle w:val="paragraph"/>
+        <w:numPr>
+          <w:ilvl w:val="0"/>
+          <w:numId w:val="28"/>
+        </w:numPr>
+        <w:spacing w:before="0" w:beforeAutospacing="0" w:after="0" w:afterAutospacing="0"/>
+        <w:ind w:left="1080" w:firstLine="0"/>
+        <w:textAlignment w:val="baseline"/>
+        <w:rPr>
+          <w:rFonts w:ascii="Calibri" w:hAnsi="Calibri" w:cs="Calibri"/>
+          <w:sz w:val="22"/>
+          <w:szCs w:val="22"/>
+        </w:rPr>
+      </w:pPr>
+      <w:r>
+        <w:rPr>
+          <w:rStyle w:val="normaltextrun"/>
+          <w:rFonts w:ascii="Calibri" w:hAnsi="Calibri" w:cs="Calibri"/>
+          <w:sz w:val="22"/>
+          <w:szCs w:val="22"/>
+        </w:rPr>
+        <w:t>Done</w:t>
+      </w:r>
+      <w:r>
+        <w:rPr>
+          <w:rStyle w:val="eop"/>
+          <w:rFonts w:ascii="Calibri" w:hAnsi="Calibri" w:cs="Calibri"/>
+          <w:sz w:val="22"/>
+          <w:szCs w:val="22"/>
+        </w:rPr>
+        <w:t> </w:t>
+      </w:r>
+    </w:p>
+    <w:p>
+      <w:pPr>
+        <w:pStyle w:val="paragraph"/>
+        <w:numPr>
+          <w:ilvl w:val="0"/>
+          <w:numId w:val="29"/>
+        </w:numPr>
+        <w:spacing w:before="0" w:beforeAutospacing="0" w:after="0" w:afterAutospacing="0"/>
+        <w:ind w:left="1800" w:firstLine="0"/>
+        <w:textAlignment w:val="baseline"/>
+        <w:rPr>
+          <w:rFonts w:ascii="Calibri" w:hAnsi="Calibri" w:cs="Calibri"/>
+          <w:sz w:val="22"/>
+          <w:szCs w:val="22"/>
+        </w:rPr>
+      </w:pPr>
+      <w:r>
+        <w:rPr>
+          <w:rStyle w:val="normaltextrun"/>
+          <w:rFonts w:ascii="Calibri" w:hAnsi="Calibri" w:cs="Calibri"/>
+          <w:sz w:val="22"/>
+          <w:szCs w:val="22"/>
+        </w:rPr>
+        <w:t>Tried several methods to replace content within windows on button</w:t>
+      </w:r>
+      <w:r>
+        <w:rPr>
+          <w:rStyle w:val="eop"/>
+          <w:rFonts w:ascii="Calibri" w:hAnsi="Calibri" w:cs="Calibri"/>
+          <w:sz w:val="22"/>
+          <w:szCs w:val="22"/>
+        </w:rPr>
+        <w:t> </w:t>
+      </w:r>
+    </w:p>
+    <w:p>
+      <w:pPr>
+        <w:pStyle w:val="paragraph"/>
+        <w:numPr>
+          <w:ilvl w:val="0"/>
+          <w:numId w:val="29"/>
+        </w:numPr>
+        <w:spacing w:before="0" w:beforeAutospacing="0" w:after="0" w:afterAutospacing="0"/>
+        <w:ind w:left="1800" w:firstLine="0"/>
+        <w:textAlignment w:val="baseline"/>
+        <w:rPr>
+          <w:rFonts w:ascii="Calibri" w:hAnsi="Calibri" w:cs="Calibri"/>
+          <w:sz w:val="22"/>
+          <w:szCs w:val="22"/>
+        </w:rPr>
+      </w:pPr>
+      <w:r>
+        <w:rPr>
+          <w:rStyle w:val="normaltextrun"/>
+          <w:rFonts w:ascii="Calibri" w:hAnsi="Calibri" w:cs="Calibri"/>
+          <w:sz w:val="22"/>
+          <w:szCs w:val="22"/>
+        </w:rPr>
+        <w:t>Create XAML template for viewing All Decks and Deck information</w:t>
+      </w:r>
+      <w:r>
+        <w:rPr>
+          <w:rStyle w:val="eop"/>
+          <w:rFonts w:ascii="Calibri" w:hAnsi="Calibri" w:cs="Calibri"/>
+          <w:sz w:val="22"/>
+          <w:szCs w:val="22"/>
+        </w:rPr>
+        <w:t> </w:t>
+      </w:r>
+    </w:p>
+    <w:p>
+      <w:pPr>
+        <w:pStyle w:val="paragraph"/>
+        <w:spacing w:before="0" w:beforeAutospacing="0" w:after="0" w:afterAutospacing="0"/>
+        <w:textAlignment w:val="baseline"/>
+        <w:rPr>
+          <w:rFonts w:ascii="Segoe UI" w:hAnsi="Segoe UI" w:cs="Segoe UI"/>
+          <w:sz w:val="18"/>
+          <w:szCs w:val="18"/>
+        </w:rPr>
+      </w:pPr>
+      <w:r>
+        <w:rPr>
+          <w:rStyle w:val="normaltextrun"/>
+          <w:rFonts w:ascii="Calibri" w:hAnsi="Calibri" w:cs="Calibri"/>
+          <w:sz w:val="22"/>
+          <w:szCs w:val="22"/>
+        </w:rPr>
+        <w:t>2. What I plan to do from this scrum to next? (next 24 hours)</w:t>
+      </w:r>
+      <w:r>
+        <w:rPr>
+          <w:rStyle w:val="eop"/>
+          <w:rFonts w:ascii="Calibri" w:hAnsi="Calibri" w:cs="Calibri"/>
+          <w:sz w:val="22"/>
+          <w:szCs w:val="22"/>
+        </w:rPr>
+        <w:t> </w:t>
+      </w:r>
+    </w:p>
+    <w:p>
+      <w:pPr>
+        <w:pStyle w:val="paragraph"/>
+        <w:numPr>
+          <w:ilvl w:val="0"/>
+          <w:numId w:val="30"/>
+        </w:numPr>
+        <w:spacing w:before="0" w:beforeAutospacing="0" w:after="0" w:afterAutospacing="0"/>
+        <w:ind w:left="1080" w:firstLine="0"/>
+        <w:textAlignment w:val="baseline"/>
+        <w:rPr>
+          <w:rFonts w:ascii="Calibri" w:hAnsi="Calibri" w:cs="Calibri"/>
+          <w:sz w:val="22"/>
+          <w:szCs w:val="22"/>
+        </w:rPr>
+      </w:pPr>
+      <w:r>
+        <w:rPr>
+          <w:rStyle w:val="normaltextrun"/>
+          <w:rFonts w:ascii="Calibri" w:hAnsi="Calibri" w:cs="Calibri"/>
+          <w:sz w:val="22"/>
+          <w:szCs w:val="22"/>
+        </w:rPr>
+        <w:t>Implement functionalities for viewing All Decks and Deck information</w:t>
+      </w:r>
+      <w:r>
+        <w:rPr>
+          <w:rStyle w:val="eop"/>
+          <w:rFonts w:ascii="Calibri" w:hAnsi="Calibri" w:cs="Calibri"/>
+          <w:sz w:val="22"/>
+          <w:szCs w:val="22"/>
+        </w:rPr>
+        <w:t> </w:t>
+      </w:r>
+    </w:p>
+    <w:p>
+      <w:pPr>
+        <w:pStyle w:val="paragraph"/>
+        <w:spacing w:before="0" w:beforeAutospacing="0" w:after="0" w:afterAutospacing="0"/>
+        <w:textAlignment w:val="baseline"/>
+        <w:rPr>
+          <w:rFonts w:ascii="Segoe UI" w:hAnsi="Segoe UI" w:cs="Segoe UI"/>
+          <w:sz w:val="18"/>
+          <w:szCs w:val="18"/>
+        </w:rPr>
+      </w:pPr>
+      <w:r>
+        <w:rPr>
+          <w:rStyle w:val="normaltextrun"/>
+          <w:rFonts w:ascii="Calibri" w:hAnsi="Calibri" w:cs="Calibri"/>
+          <w:sz w:val="22"/>
+          <w:szCs w:val="22"/>
+        </w:rPr>
+        <w:t>3. Where do I need assistance? What do I need to figure out?</w:t>
+      </w:r>
+      <w:r>
+        <w:rPr>
+          <w:rStyle w:val="eop"/>
+          <w:rFonts w:ascii="Calibri" w:hAnsi="Calibri" w:cs="Calibri"/>
+          <w:sz w:val="22"/>
+          <w:szCs w:val="22"/>
+        </w:rPr>
+        <w:t> </w:t>
+      </w:r>
+    </w:p>
+    <w:p>
+      <w:pPr>
+        <w:pStyle w:val="paragraph"/>
+        <w:spacing w:before="0" w:beforeAutospacing="0" w:after="0" w:afterAutospacing="0"/>
+        <w:textAlignment w:val="baseline"/>
+        <w:rPr>
+          <w:rFonts w:ascii="Segoe UI" w:hAnsi="Segoe UI" w:cs="Segoe UI"/>
+          <w:color w:val="2F5496"/>
+          <w:sz w:val="18"/>
+          <w:szCs w:val="18"/>
+        </w:rPr>
+      </w:pPr>
+      <w:r>
+        <w:rPr>
+          <w:rStyle w:val="normaltextrun"/>
+          <w:rFonts w:ascii="Calibri Light" w:hAnsi="Calibri Light" w:cs="Calibri Light"/>
+          <w:color w:val="2F5496"/>
+          <w:sz w:val="26"/>
+          <w:szCs w:val="26"/>
+        </w:rPr>
+        <w:t>Rami</w:t>
+      </w:r>
+      <w:r>
+        <w:rPr>
+          <w:rStyle w:val="eop"/>
+          <w:rFonts w:ascii="Calibri Light" w:hAnsi="Calibri Light" w:cs="Calibri Light"/>
+          <w:color w:val="2F5496"/>
+          <w:sz w:val="26"/>
+          <w:szCs w:val="26"/>
+        </w:rPr>
+        <w:t> </w:t>
+      </w:r>
+    </w:p>
+    <w:p>
+      <w:pPr>
+        <w:pStyle w:val="paragraph"/>
+        <w:spacing w:before="0" w:beforeAutospacing="0" w:after="0" w:afterAutospacing="0"/>
+        <w:textAlignment w:val="baseline"/>
+        <w:rPr>
+          <w:rFonts w:ascii="Segoe UI" w:hAnsi="Segoe UI" w:cs="Segoe UI"/>
+          <w:sz w:val="18"/>
+          <w:szCs w:val="18"/>
+        </w:rPr>
+      </w:pPr>
+      <w:r>
+        <w:rPr>
+          <w:rStyle w:val="normaltextrun"/>
+          <w:rFonts w:ascii="Calibri" w:hAnsi="Calibri" w:cs="Calibri"/>
+          <w:sz w:val="22"/>
+          <w:szCs w:val="22"/>
+        </w:rPr>
+        <w:t>1. What I have done / not done since last Scrum?</w:t>
+      </w:r>
+      <w:r>
+        <w:rPr>
+          <w:rStyle w:val="eop"/>
+          <w:rFonts w:ascii="Calibri" w:hAnsi="Calibri" w:cs="Calibri"/>
+          <w:sz w:val="22"/>
+          <w:szCs w:val="22"/>
+        </w:rPr>
+        <w:t> </w:t>
+      </w:r>
+    </w:p>
+    <w:p>
+      <w:pPr>
+        <w:pStyle w:val="paragraph"/>
+        <w:spacing w:before="0" w:beforeAutospacing="0" w:after="0" w:afterAutospacing="0"/>
+        <w:textAlignment w:val="baseline"/>
+        <w:rPr>
+          <w:rFonts w:ascii="Segoe UI" w:hAnsi="Segoe UI" w:cs="Segoe UI"/>
+          <w:sz w:val="18"/>
+          <w:szCs w:val="18"/>
+        </w:rPr>
+      </w:pPr>
+      <w:r>
+        <w:rPr>
+          <w:rStyle w:val="normaltextrun"/>
+          <w:rFonts w:ascii="Calibri" w:hAnsi="Calibri" w:cs="Calibri"/>
+          <w:sz w:val="22"/>
+          <w:szCs w:val="22"/>
+        </w:rPr>
+        <w:t>Created the Azure DB and linked our project to it</w:t>
+      </w:r>
+      <w:r>
+        <w:rPr>
+          <w:rStyle w:val="eop"/>
+          <w:rFonts w:ascii="Calibri" w:hAnsi="Calibri" w:cs="Calibri"/>
+          <w:sz w:val="22"/>
+          <w:szCs w:val="22"/>
+        </w:rPr>
+        <w:t> </w:t>
+      </w:r>
+    </w:p>
+    <w:p>
+      <w:pPr>
+        <w:pStyle w:val="paragraph"/>
+        <w:spacing w:before="0" w:beforeAutospacing="0" w:after="0" w:afterAutospacing="0"/>
+        <w:textAlignment w:val="baseline"/>
+        <w:rPr>
+          <w:rFonts w:ascii="Segoe UI" w:hAnsi="Segoe UI" w:cs="Segoe UI"/>
+          <w:sz w:val="18"/>
+          <w:szCs w:val="18"/>
+        </w:rPr>
+      </w:pPr>
+      <w:r>
+        <w:rPr>
+          <w:rStyle w:val="normaltextrun"/>
+          <w:rFonts w:ascii="Calibri" w:hAnsi="Calibri" w:cs="Calibri"/>
+          <w:sz w:val="22"/>
+          <w:szCs w:val="22"/>
+        </w:rPr>
+        <w:t>2. What I plan to do from this scrum to next? (next 24 hours)</w:t>
+      </w:r>
+      <w:r>
+        <w:rPr>
+          <w:rStyle w:val="eop"/>
+          <w:rFonts w:ascii="Calibri" w:hAnsi="Calibri" w:cs="Calibri"/>
+          <w:sz w:val="22"/>
+          <w:szCs w:val="22"/>
+        </w:rPr>
+        <w:t> </w:t>
+      </w:r>
+    </w:p>
+    <w:p>
+      <w:pPr>
+        <w:pStyle w:val="paragraph"/>
+        <w:spacing w:before="0" w:beforeAutospacing="0" w:after="0" w:afterAutospacing="0"/>
+        <w:textAlignment w:val="baseline"/>
+        <w:rPr>
+          <w:rFonts w:ascii="Segoe UI" w:hAnsi="Segoe UI" w:cs="Segoe UI"/>
+          <w:sz w:val="18"/>
+          <w:szCs w:val="18"/>
+        </w:rPr>
+      </w:pPr>
+      <w:r>
+        <w:rPr>
+          <w:rStyle w:val="normaltextrun"/>
+          <w:rFonts w:ascii="Calibri" w:hAnsi="Calibri" w:cs="Calibri"/>
+          <w:sz w:val="22"/>
+          <w:szCs w:val="22"/>
+        </w:rPr>
+        <w:t>Implement a registration and login system with validation</w:t>
+      </w:r>
+      <w:r>
+        <w:rPr>
+          <w:rStyle w:val="eop"/>
+          <w:rFonts w:ascii="Calibri" w:hAnsi="Calibri" w:cs="Calibri"/>
+          <w:sz w:val="22"/>
+          <w:szCs w:val="22"/>
+        </w:rPr>
+        <w:t> </w:t>
+      </w:r>
+    </w:p>
+    <w:p>
+      <w:pPr>
+        <w:pStyle w:val="paragraph"/>
+        <w:spacing w:before="0" w:beforeAutospacing="0" w:after="0" w:afterAutospacing="0"/>
+        <w:textAlignment w:val="baseline"/>
+        <w:rPr>
+          <w:rFonts w:ascii="Segoe UI" w:hAnsi="Segoe UI" w:cs="Segoe UI"/>
+          <w:sz w:val="18"/>
+          <w:szCs w:val="18"/>
+        </w:rPr>
+      </w:pPr>
+      <w:r>
+        <w:rPr>
+          <w:rStyle w:val="normaltextrun"/>
+          <w:rFonts w:ascii="Calibri" w:hAnsi="Calibri" w:cs="Calibri"/>
+          <w:sz w:val="22"/>
+          <w:szCs w:val="22"/>
+        </w:rPr>
+        <w:t>3. Where do I need assistance? What do I need to figure out?</w:t>
+      </w:r>
+      <w:r>
+        <w:rPr>
+          <w:rStyle w:val="eop"/>
+          <w:rFonts w:ascii="Calibri" w:hAnsi="Calibri" w:cs="Calibri"/>
+          <w:sz w:val="22"/>
+          <w:szCs w:val="22"/>
+        </w:rPr>
+        <w:t> </w:t>
+      </w:r>
+    </w:p>
+    <w:p>
+      <w:pPr>
+        <w:pStyle w:val="paragraph"/>
+        <w:spacing w:before="0" w:beforeAutospacing="0" w:after="0" w:afterAutospacing="0"/>
+        <w:textAlignment w:val="baseline"/>
+        <w:rPr>
+          <w:rFonts w:ascii="Segoe UI" w:hAnsi="Segoe UI" w:cs="Segoe UI"/>
+          <w:sz w:val="18"/>
+          <w:szCs w:val="18"/>
+        </w:rPr>
+      </w:pPr>
+      <w:r>
+        <w:rPr>
+          <w:rStyle w:val="normaltextrun"/>
+          <w:rFonts w:ascii="Calibri" w:hAnsi="Calibri" w:cs="Calibri"/>
+          <w:sz w:val="22"/>
+          <w:szCs w:val="22"/>
+        </w:rPr>
+        <w:t>How to implement validation at the model level</w:t>
+      </w:r>
+      <w:r>
+        <w:rPr>
+          <w:rStyle w:val="eop"/>
+          <w:rFonts w:ascii="Calibri" w:hAnsi="Calibri" w:cs="Calibri"/>
+          <w:sz w:val="22"/>
+          <w:szCs w:val="22"/>
+        </w:rPr>
+        <w:t> </w:t>
+      </w:r>
+    </w:p>
+    <w:p>
+      <w:pPr>
+        <w:pStyle w:val="paragraph"/>
+        <w:spacing w:before="0" w:beforeAutospacing="0" w:after="0" w:afterAutospacing="0"/>
+        <w:textAlignment w:val="baseline"/>
+        <w:rPr>
+          <w:rStyle w:val="normaltextrun"/>
           <w:rFonts w:ascii="Calibri Light" w:hAnsi="Calibri Light" w:cs="Calibri Light"/>
           <w:color w:val="2F5496"/>
           <w:sz w:val="32"/>
           <w:szCs w:val="32"/>
         </w:rPr>
-        <w:t> </w:t>
-      </w:r>
+      </w:pPr>
     </w:p>
     <w:p>
       <w:pPr>
@@ -52,19 +980,52 @@
           <w:rStyle w:val="normaltextrun"/>
           <w:rFonts w:ascii="Calibri Light" w:hAnsi="Calibri Light" w:cs="Calibri Light"/>
           <w:color w:val="2F5496"/>
-          <w:sz w:val="26"/>
-          <w:szCs w:val="26"/>
-        </w:rPr>
-        <w:t>Ali</w:t>
-      </w:r>
-      <w:r>
-        <w:rPr>
-          <w:rStyle w:val="eop"/>
+          <w:sz w:val="32"/>
+          <w:szCs w:val="32"/>
+        </w:rPr>
+        <w:t>Oct 13, 2022</w:t>
+      </w:r>
+      <w:r>
+        <w:rPr>
+          <w:rStyle w:val="eop"/>
+          <w:rFonts w:ascii="Calibri Light" w:hAnsi="Calibri Light" w:cs="Calibri Light"/>
+          <w:color w:val="2F5496"/>
+          <w:sz w:val="32"/>
+          <w:szCs w:val="32"/>
+        </w:rPr>
+        <w:t> </w:t>
+      </w:r>
+    </w:p>
+    <w:p>
+      <w:pPr>
+        <w:pStyle w:val="paragraph"/>
+        <w:spacing w:before="0" w:beforeAutospacing="0" w:after="0" w:afterAutospacing="0"/>
+        <w:textAlignment w:val="baseline"/>
+        <w:rPr>
+          <w:rFonts w:ascii="Segoe UI" w:hAnsi="Segoe UI" w:cs="Segoe UI"/>
+          <w:color w:val="2F5496"/>
+          <w:sz w:val="18"/>
+          <w:szCs w:val="18"/>
+        </w:rPr>
+      </w:pPr>
+      <w:r>
+        <w:rPr>
+          <w:rStyle w:val="normaltextrun"/>
           <w:rFonts w:ascii="Calibri Light" w:hAnsi="Calibri Light" w:cs="Calibri Light"/>
           <w:color w:val="2F5496"/>
           <w:sz w:val="26"/>
           <w:szCs w:val="26"/>
         </w:rPr>
+        <w:t>Ali</w:t>
+      </w:r>
+      <w:r>
+        <w:rPr>
+          <w:rStyle w:val="eop"/>
+          <w:rFonts w:ascii="Calibri Light" w:hAnsi="Calibri Light" w:cs="Calibri Light"/>
+          <w:color w:val="2F5496"/>
+          <w:sz w:val="26"/>
+          <w:szCs w:val="26"/>
+        </w:rPr>
         <w:t> </w:t>
       </w:r>
     </w:p>
@@ -256,27 +1217,7 @@
           <w:sz w:val="22"/>
           <w:szCs w:val="22"/>
         </w:rPr>
-        <w:t>2. What I plan to do from this scrum to next? (</w:t>
-      </w:r>
-      <w:proofErr w:type="gramStart"/>
-      <w:r>
-        <w:rPr>
-          <w:rStyle w:val="normaltextrun"/>
-          <w:rFonts w:ascii="Calibri" w:hAnsi="Calibri" w:cs="Calibri"/>
-          <w:sz w:val="22"/>
-          <w:szCs w:val="22"/>
-        </w:rPr>
-        <w:t>next</w:t>
-      </w:r>
-      <w:proofErr w:type="gramEnd"/>
-      <w:r>
-        <w:rPr>
-          <w:rStyle w:val="normaltextrun"/>
-          <w:rFonts w:ascii="Calibri" w:hAnsi="Calibri" w:cs="Calibri"/>
-          <w:sz w:val="22"/>
-          <w:szCs w:val="22"/>
-        </w:rPr>
-        <w:t xml:space="preserve"> 24 hours)</w:t>
+        <w:t>2. What I plan to do from this scrum to next? (next 24 hours)</w:t>
       </w:r>
       <w:r>
         <w:rPr>
@@ -585,6 +1526,7 @@
           <w:sz w:val="22"/>
           <w:szCs w:val="22"/>
         </w:rPr>
+        <w:lastRenderedPageBreak/>
         <w:t>Watched tutorials on EF Database First approach</w:t>
       </w:r>
       <w:r>
@@ -685,27 +1627,7 @@
           <w:sz w:val="22"/>
           <w:szCs w:val="22"/>
         </w:rPr>
-        <w:t>2. What I plan to do from this scrum to next? (</w:t>
-      </w:r>
-      <w:proofErr w:type="gramStart"/>
-      <w:r>
-        <w:rPr>
-          <w:rStyle w:val="normaltextrun"/>
-          <w:rFonts w:ascii="Calibri" w:hAnsi="Calibri" w:cs="Calibri"/>
-          <w:sz w:val="22"/>
-          <w:szCs w:val="22"/>
-        </w:rPr>
-        <w:t>next</w:t>
-      </w:r>
-      <w:proofErr w:type="gramEnd"/>
-      <w:r>
-        <w:rPr>
-          <w:rStyle w:val="normaltextrun"/>
-          <w:rFonts w:ascii="Calibri" w:hAnsi="Calibri" w:cs="Calibri"/>
-          <w:sz w:val="22"/>
-          <w:szCs w:val="22"/>
-        </w:rPr>
-        <w:t xml:space="preserve"> 24 hours)</w:t>
+        <w:t>2. What I plan to do from this scrum to next? (next 24 hours)</w:t>
       </w:r>
       <w:r>
         <w:rPr>
@@ -984,27 +1906,7 @@
           <w:sz w:val="22"/>
           <w:szCs w:val="22"/>
         </w:rPr>
-        <w:t>2. What I plan to do from this scrum to next? (</w:t>
-      </w:r>
-      <w:proofErr w:type="gramStart"/>
-      <w:r>
-        <w:rPr>
-          <w:rStyle w:val="normaltextrun"/>
-          <w:rFonts w:ascii="Calibri" w:hAnsi="Calibri" w:cs="Calibri"/>
-          <w:sz w:val="22"/>
-          <w:szCs w:val="22"/>
-        </w:rPr>
-        <w:t>next</w:t>
-      </w:r>
-      <w:proofErr w:type="gramEnd"/>
-      <w:r>
-        <w:rPr>
-          <w:rStyle w:val="normaltextrun"/>
-          <w:rFonts w:ascii="Calibri" w:hAnsi="Calibri" w:cs="Calibri"/>
-          <w:sz w:val="22"/>
-          <w:szCs w:val="22"/>
-        </w:rPr>
-        <w:t xml:space="preserve"> 24 hours)</w:t>
+        <w:t>2. What I plan to do from this scrum to next? (next 24 hours)</w:t>
       </w:r>
       <w:r>
         <w:rPr>
@@ -1311,27 +2213,7 @@
           <w:sz w:val="22"/>
           <w:szCs w:val="22"/>
         </w:rPr>
-        <w:t>2. What I plan to do from this scrum to next? (</w:t>
-      </w:r>
-      <w:proofErr w:type="gramStart"/>
-      <w:r>
-        <w:rPr>
-          <w:rStyle w:val="normaltextrun"/>
-          <w:rFonts w:ascii="Calibri" w:hAnsi="Calibri" w:cs="Calibri"/>
-          <w:sz w:val="22"/>
-          <w:szCs w:val="22"/>
-        </w:rPr>
-        <w:t>next</w:t>
-      </w:r>
-      <w:proofErr w:type="gramEnd"/>
-      <w:r>
-        <w:rPr>
-          <w:rStyle w:val="normaltextrun"/>
-          <w:rFonts w:ascii="Calibri" w:hAnsi="Calibri" w:cs="Calibri"/>
-          <w:sz w:val="22"/>
-          <w:szCs w:val="22"/>
-        </w:rPr>
-        <w:t xml:space="preserve"> 24 hours)</w:t>
+        <w:t>2. What I plan to do from this scrum to next? (next 24 hours)</w:t>
       </w:r>
       <w:r>
         <w:rPr>
@@ -1575,28 +2457,7 @@
           <w:sz w:val="22"/>
           <w:szCs w:val="22"/>
         </w:rPr>
-        <w:lastRenderedPageBreak/>
-        <w:t>2. What I plan to do from this scrum to next? (</w:t>
-      </w:r>
-      <w:proofErr w:type="gramStart"/>
-      <w:r>
-        <w:rPr>
-          <w:rStyle w:val="normaltextrun"/>
-          <w:rFonts w:ascii="Calibri" w:hAnsi="Calibri" w:cs="Calibri"/>
-          <w:sz w:val="22"/>
-          <w:szCs w:val="22"/>
-        </w:rPr>
-        <w:t>next</w:t>
-      </w:r>
-      <w:proofErr w:type="gramEnd"/>
-      <w:r>
-        <w:rPr>
-          <w:rStyle w:val="normaltextrun"/>
-          <w:rFonts w:ascii="Calibri" w:hAnsi="Calibri" w:cs="Calibri"/>
-          <w:sz w:val="22"/>
-          <w:szCs w:val="22"/>
-        </w:rPr>
-        <w:t xml:space="preserve"> 24 hours)</w:t>
+        <w:t>2. What I plan to do from this scrum to next? (next 24 hours)</w:t>
       </w:r>
       <w:r>
         <w:rPr>
@@ -1910,27 +2771,7 @@
           <w:sz w:val="22"/>
           <w:szCs w:val="22"/>
         </w:rPr>
-        <w:t>2. What I plan to do from this scrum to next? (</w:t>
-      </w:r>
-      <w:proofErr w:type="gramStart"/>
-      <w:r>
-        <w:rPr>
-          <w:rStyle w:val="normaltextrun"/>
-          <w:rFonts w:ascii="Calibri" w:hAnsi="Calibri" w:cs="Calibri"/>
-          <w:sz w:val="22"/>
-          <w:szCs w:val="22"/>
-        </w:rPr>
-        <w:t>next</w:t>
-      </w:r>
-      <w:proofErr w:type="gramEnd"/>
-      <w:r>
-        <w:rPr>
-          <w:rStyle w:val="normaltextrun"/>
-          <w:rFonts w:ascii="Calibri" w:hAnsi="Calibri" w:cs="Calibri"/>
-          <w:sz w:val="22"/>
-          <w:szCs w:val="22"/>
-        </w:rPr>
-        <w:t xml:space="preserve"> 24 hours)</w:t>
+        <w:t>2. What I plan to do from this scrum to next? (next 24 hours)</w:t>
       </w:r>
       <w:r>
         <w:rPr>
@@ -2148,6 +2989,155 @@
 <file path=word/numbering.xml><?xml version="1.0" encoding="utf-8"?>
 <w:numbering xmlns:wpc="http://schemas.microsoft.com/office/word/2010/wordprocessingCanvas" xmlns:cx="http://schemas.microsoft.com/office/drawing/2014/chartex" xmlns:cx1="http://schemas.microsoft.com/office/drawing/2015/9/8/chartex" xmlns:cx2="http://schemas.microsoft.com/office/drawing/2015/10/21/chartex" xmlns:cx3="http://schemas.microsoft.com/office/drawing/2016/5/9/chartex" xmlns:cx4="http://schemas.microsoft.com/office/drawing/2016/5/10/chartex" xmlns:cx5="http://schemas.microsoft.com/office/drawing/2016/5/11/chartex" xmlns:cx6="http://schemas.microsoft.com/office/drawing/2016/5/12/chartex" xmlns:cx7="http://schemas.microsoft.com/office/drawing/2016/5/13/chartex" xmlns:cx8="http://schemas.microsoft.com/office/drawing/2016/5/14/chartex" xmlns:mc="http://schemas.openxmlformats.org/markup-compatibility/2006" xmlns:aink="http://schemas.microsoft.com/office/drawing/2016/ink" xmlns:am3d="http://schemas.microsoft.com/office/drawing/2017/model3d" xmlns:o="urn:schemas-microsoft-com:office:office" xmlns:oel="http://schemas.microsoft.com/office/2019/extlst" xmlns:r="http://schemas.openxmlformats.org/officeDocument/2006/relationships" xmlns:m="http://schemas.openxmlformats.org/officeDocument/2006/math" xmlns:v="urn:schemas-microsoft-com:vml" xmlns:wp14="http://schemas.microsoft.com/office/word/2010/wordprocessingDrawing" xmlns:wp="http://schemas.openxmlformats.org/drawingml/2006/wordprocessingDrawing" xmlns:w10="urn:schemas-microsoft-com:office:word" xmlns:w="http://schemas.openxmlformats.org/wordprocessingml/2006/main" xmlns:w14="http://schemas.microsoft.com/office/word/2010/wordml" xmlns:w15="http://schemas.microsoft.com/office/word/2012/wordml" xmlns:w16cex="http://schemas.microsoft.com/office/word/2018/wordml/cex" xmlns:w16cid="http://schemas.microsoft.com/office/word/2016/wordml/cid" xmlns:w16="http://schemas.microsoft.com/office/word/2018/wordml" xmlns:w16sdtdh="http://schemas.microsoft.com/office/word/2020/wordml/sdtdatahash" xmlns:w16se="http://schemas.microsoft.com/office/word/2015/wordml/symex" xmlns:wpg="http://schemas.microsoft.com/office/word/2010/wordprocessingGroup" xmlns:wpi="http://schemas.microsoft.com/office/word/2010/wordprocessingInk" xmlns:wne="http://schemas.microsoft.com/office/word/2006/wordml" xmlns:wps="http://schemas.microsoft.com/office/word/2010/wordprocessingShape" mc:Ignorable="w14 w15 w16se w16cid w16 w16cex w16sdtdh wp14">
   <w:abstractNum w:abstractNumId="0" w15:restartNumberingAfterBreak="0">
+    <w:nsid w:val="009F6F74"/>
+    <w:multiLevelType w:val="multilevel"/>
+    <w:tmpl w:val="FFE23F78"/>
+    <w:lvl w:ilvl="0">
+      <w:start w:val="1"/>
+      <w:numFmt w:val="bullet"/>
+      <w:lvlText w:val="o"/>
+      <w:lvlJc w:val="left"/>
+      <w:pPr>
+        <w:tabs>
+          <w:tab w:val="num" w:pos="720"/>
+        </w:tabs>
+        <w:ind w:left="720" w:hanging="360"/>
+      </w:pPr>
+      <w:rPr>
+        <w:rFonts w:ascii="Courier New" w:hAnsi="Courier New" w:hint="default"/>
+        <w:sz w:val="20"/>
+      </w:rPr>
+    </w:lvl>
+    <w:lvl w:ilvl="1" w:tentative="1">
+      <w:start w:val="1"/>
+      <w:numFmt w:val="bullet"/>
+      <w:lvlText w:val="o"/>
+      <w:lvlJc w:val="left"/>
+      <w:pPr>
+        <w:tabs>
+          <w:tab w:val="num" w:pos="1440"/>
+        </w:tabs>
+        <w:ind w:left="1440" w:hanging="360"/>
+      </w:pPr>
+      <w:rPr>
+        <w:rFonts w:ascii="Courier New" w:hAnsi="Courier New" w:hint="default"/>
+        <w:sz w:val="20"/>
+      </w:rPr>
+    </w:lvl>
+    <w:lvl w:ilvl="2" w:tentative="1">
+      <w:start w:val="1"/>
+      <w:numFmt w:val="bullet"/>
+      <w:lvlText w:val="o"/>
+      <w:lvlJc w:val="left"/>
+      <w:pPr>
+        <w:tabs>
+          <w:tab w:val="num" w:pos="2160"/>
+        </w:tabs>
+        <w:ind w:left="2160" w:hanging="360"/>
+      </w:pPr>
+      <w:rPr>
+        <w:rFonts w:ascii="Courier New" w:hAnsi="Courier New" w:hint="default"/>
+        <w:sz w:val="20"/>
+      </w:rPr>
+    </w:lvl>
+    <w:lvl w:ilvl="3" w:tentative="1">
+      <w:start w:val="1"/>
+      <w:numFmt w:val="bullet"/>
+      <w:lvlText w:val="o"/>
+      <w:lvlJc w:val="left"/>
+      <w:pPr>
+        <w:tabs>
+          <w:tab w:val="num" w:pos="2880"/>
+        </w:tabs>
+        <w:ind w:left="2880" w:hanging="360"/>
+      </w:pPr>
+      <w:rPr>
+        <w:rFonts w:ascii="Courier New" w:hAnsi="Courier New" w:hint="default"/>
+        <w:sz w:val="20"/>
+      </w:rPr>
+    </w:lvl>
+    <w:lvl w:ilvl="4" w:tentative="1">
+      <w:start w:val="1"/>
+      <w:numFmt w:val="bullet"/>
+      <w:lvlText w:val="o"/>
+      <w:lvlJc w:val="left"/>
+      <w:pPr>
+        <w:tabs>
+          <w:tab w:val="num" w:pos="3600"/>
+        </w:tabs>
+        <w:ind w:left="3600" w:hanging="360"/>
+      </w:pPr>
+      <w:rPr>
+        <w:rFonts w:ascii="Courier New" w:hAnsi="Courier New" w:hint="default"/>
+        <w:sz w:val="20"/>
+      </w:rPr>
+    </w:lvl>
+    <w:lvl w:ilvl="5" w:tentative="1">
+      <w:start w:val="1"/>
+      <w:numFmt w:val="bullet"/>
+      <w:lvlText w:val="o"/>
+      <w:lvlJc w:val="left"/>
+      <w:pPr>
+        <w:tabs>
+          <w:tab w:val="num" w:pos="4320"/>
+        </w:tabs>
+        <w:ind w:left="4320" w:hanging="360"/>
+      </w:pPr>
+      <w:rPr>
+        <w:rFonts w:ascii="Courier New" w:hAnsi="Courier New" w:hint="default"/>
+        <w:sz w:val="20"/>
+      </w:rPr>
+    </w:lvl>
+    <w:lvl w:ilvl="6" w:tentative="1">
+      <w:start w:val="1"/>
+      <w:numFmt w:val="bullet"/>
+      <w:lvlText w:val="o"/>
+      <w:lvlJc w:val="left"/>
+      <w:pPr>
+        <w:tabs>
+          <w:tab w:val="num" w:pos="5040"/>
+        </w:tabs>
+        <w:ind w:left="5040" w:hanging="360"/>
+      </w:pPr>
+      <w:rPr>
+        <w:rFonts w:ascii="Courier New" w:hAnsi="Courier New" w:hint="default"/>
+        <w:sz w:val="20"/>
+      </w:rPr>
+    </w:lvl>
+    <w:lvl w:ilvl="7" w:tentative="1">
+      <w:start w:val="1"/>
+      <w:numFmt w:val="bullet"/>
+      <w:lvlText w:val="o"/>
+      <w:lvlJc w:val="left"/>
+      <w:pPr>
+        <w:tabs>
+          <w:tab w:val="num" w:pos="5760"/>
+        </w:tabs>
+        <w:ind w:left="5760" w:hanging="360"/>
+      </w:pPr>
+      <w:rPr>
+        <w:rFonts w:ascii="Courier New" w:hAnsi="Courier New" w:hint="default"/>
+        <w:sz w:val="20"/>
+      </w:rPr>
+    </w:lvl>
+    <w:lvl w:ilvl="8" w:tentative="1">
+      <w:start w:val="1"/>
+      <w:numFmt w:val="bullet"/>
+      <w:lvlText w:val="o"/>
+      <w:lvlJc w:val="left"/>
+      <w:pPr>
+        <w:tabs>
+          <w:tab w:val="num" w:pos="6480"/>
+        </w:tabs>
+        <w:ind w:left="6480" w:hanging="360"/>
+      </w:pPr>
+      <w:rPr>
+        <w:rFonts w:ascii="Courier New" w:hAnsi="Courier New" w:hint="default"/>
+        <w:sz w:val="20"/>
+      </w:rPr>
+    </w:lvl>
+  </w:abstractNum>
+  <w:abstractNum w:abstractNumId="1" w15:restartNumberingAfterBreak="0">
     <w:nsid w:val="0FA26CF9"/>
     <w:multiLevelType w:val="multilevel"/>
     <w:tmpl w:val="D9647DB6"/>
@@ -2296,7 +3286,7 @@
       </w:rPr>
     </w:lvl>
   </w:abstractNum>
-  <w:abstractNum w:abstractNumId="1" w15:restartNumberingAfterBreak="0">
+  <w:abstractNum w:abstractNumId="2" w15:restartNumberingAfterBreak="0">
     <w:nsid w:val="149F4E73"/>
     <w:multiLevelType w:val="multilevel"/>
     <w:tmpl w:val="98E4F106"/>
@@ -2445,7 +3435,7 @@
       </w:rPr>
     </w:lvl>
   </w:abstractNum>
-  <w:abstractNum w:abstractNumId="2" w15:restartNumberingAfterBreak="0">
+  <w:abstractNum w:abstractNumId="3" w15:restartNumberingAfterBreak="0">
     <w:nsid w:val="156F6610"/>
     <w:multiLevelType w:val="multilevel"/>
     <w:tmpl w:val="90CA362A"/>
@@ -2594,7 +3584,156 @@
       </w:rPr>
     </w:lvl>
   </w:abstractNum>
-  <w:abstractNum w:abstractNumId="3" w15:restartNumberingAfterBreak="0">
+  <w:abstractNum w:abstractNumId="4" w15:restartNumberingAfterBreak="0">
+    <w:nsid w:val="17AE12B2"/>
+    <w:multiLevelType w:val="multilevel"/>
+    <w:tmpl w:val="B8702278"/>
+    <w:lvl w:ilvl="0">
+      <w:start w:val="1"/>
+      <w:numFmt w:val="bullet"/>
+      <w:lvlText w:val=""/>
+      <w:lvlJc w:val="left"/>
+      <w:pPr>
+        <w:tabs>
+          <w:tab w:val="num" w:pos="720"/>
+        </w:tabs>
+        <w:ind w:left="720" w:hanging="360"/>
+      </w:pPr>
+      <w:rPr>
+        <w:rFonts w:ascii="Symbol" w:hAnsi="Symbol" w:hint="default"/>
+        <w:sz w:val="20"/>
+      </w:rPr>
+    </w:lvl>
+    <w:lvl w:ilvl="1" w:tentative="1">
+      <w:start w:val="1"/>
+      <w:numFmt w:val="bullet"/>
+      <w:lvlText w:val=""/>
+      <w:lvlJc w:val="left"/>
+      <w:pPr>
+        <w:tabs>
+          <w:tab w:val="num" w:pos="1440"/>
+        </w:tabs>
+        <w:ind w:left="1440" w:hanging="360"/>
+      </w:pPr>
+      <w:rPr>
+        <w:rFonts w:ascii="Symbol" w:hAnsi="Symbol" w:hint="default"/>
+        <w:sz w:val="20"/>
+      </w:rPr>
+    </w:lvl>
+    <w:lvl w:ilvl="2" w:tentative="1">
+      <w:start w:val="1"/>
+      <w:numFmt w:val="bullet"/>
+      <w:lvlText w:val=""/>
+      <w:lvlJc w:val="left"/>
+      <w:pPr>
+        <w:tabs>
+          <w:tab w:val="num" w:pos="2160"/>
+        </w:tabs>
+        <w:ind w:left="2160" w:hanging="360"/>
+      </w:pPr>
+      <w:rPr>
+        <w:rFonts w:ascii="Symbol" w:hAnsi="Symbol" w:hint="default"/>
+        <w:sz w:val="20"/>
+      </w:rPr>
+    </w:lvl>
+    <w:lvl w:ilvl="3" w:tentative="1">
+      <w:start w:val="1"/>
+      <w:numFmt w:val="bullet"/>
+      <w:lvlText w:val=""/>
+      <w:lvlJc w:val="left"/>
+      <w:pPr>
+        <w:tabs>
+          <w:tab w:val="num" w:pos="2880"/>
+        </w:tabs>
+        <w:ind w:left="2880" w:hanging="360"/>
+      </w:pPr>
+      <w:rPr>
+        <w:rFonts w:ascii="Symbol" w:hAnsi="Symbol" w:hint="default"/>
+        <w:sz w:val="20"/>
+      </w:rPr>
+    </w:lvl>
+    <w:lvl w:ilvl="4" w:tentative="1">
+      <w:start w:val="1"/>
+      <w:numFmt w:val="bullet"/>
+      <w:lvlText w:val=""/>
+      <w:lvlJc w:val="left"/>
+      <w:pPr>
+        <w:tabs>
+          <w:tab w:val="num" w:pos="3600"/>
+        </w:tabs>
+        <w:ind w:left="3600" w:hanging="360"/>
+      </w:pPr>
+      <w:rPr>
+        <w:rFonts w:ascii="Symbol" w:hAnsi="Symbol" w:hint="default"/>
+        <w:sz w:val="20"/>
+      </w:rPr>
+    </w:lvl>
+    <w:lvl w:ilvl="5" w:tentative="1">
+      <w:start w:val="1"/>
+      <w:numFmt w:val="bullet"/>
+      <w:lvlText w:val=""/>
+      <w:lvlJc w:val="left"/>
+      <w:pPr>
+        <w:tabs>
+          <w:tab w:val="num" w:pos="4320"/>
+        </w:tabs>
+        <w:ind w:left="4320" w:hanging="360"/>
+      </w:pPr>
+      <w:rPr>
+        <w:rFonts w:ascii="Symbol" w:hAnsi="Symbol" w:hint="default"/>
+        <w:sz w:val="20"/>
+      </w:rPr>
+    </w:lvl>
+    <w:lvl w:ilvl="6" w:tentative="1">
+      <w:start w:val="1"/>
+      <w:numFmt w:val="bullet"/>
+      <w:lvlText w:val=""/>
+      <w:lvlJc w:val="left"/>
+      <w:pPr>
+        <w:tabs>
+          <w:tab w:val="num" w:pos="5040"/>
+        </w:tabs>
+        <w:ind w:left="5040" w:hanging="360"/>
+      </w:pPr>
+      <w:rPr>
+        <w:rFonts w:ascii="Symbol" w:hAnsi="Symbol" w:hint="default"/>
+        <w:sz w:val="20"/>
+      </w:rPr>
+    </w:lvl>
+    <w:lvl w:ilvl="7" w:tentative="1">
+      <w:start w:val="1"/>
+      <w:numFmt w:val="bullet"/>
+      <w:lvlText w:val=""/>
+      <w:lvlJc w:val="left"/>
+      <w:pPr>
+        <w:tabs>
+          <w:tab w:val="num" w:pos="5760"/>
+        </w:tabs>
+        <w:ind w:left="5760" w:hanging="360"/>
+      </w:pPr>
+      <w:rPr>
+        <w:rFonts w:ascii="Symbol" w:hAnsi="Symbol" w:hint="default"/>
+        <w:sz w:val="20"/>
+      </w:rPr>
+    </w:lvl>
+    <w:lvl w:ilvl="8" w:tentative="1">
+      <w:start w:val="1"/>
+      <w:numFmt w:val="bullet"/>
+      <w:lvlText w:val=""/>
+      <w:lvlJc w:val="left"/>
+      <w:pPr>
+        <w:tabs>
+          <w:tab w:val="num" w:pos="6480"/>
+        </w:tabs>
+        <w:ind w:left="6480" w:hanging="360"/>
+      </w:pPr>
+      <w:rPr>
+        <w:rFonts w:ascii="Symbol" w:hAnsi="Symbol" w:hint="default"/>
+        <w:sz w:val="20"/>
+      </w:rPr>
+    </w:lvl>
+  </w:abstractNum>
+  <w:abstractNum w:abstractNumId="5" w15:restartNumberingAfterBreak="0">
     <w:nsid w:val="1AE8675F"/>
     <w:multiLevelType w:val="multilevel"/>
     <w:tmpl w:val="FAD2FEF0"/>
@@ -2743,7 +3882,7 @@
       </w:rPr>
     </w:lvl>
   </w:abstractNum>
-  <w:abstractNum w:abstractNumId="4" w15:restartNumberingAfterBreak="0">
+  <w:abstractNum w:abstractNumId="6" w15:restartNumberingAfterBreak="0">
     <w:nsid w:val="1EF135F3"/>
     <w:multiLevelType w:val="multilevel"/>
     <w:tmpl w:val="B8728B5E"/>
@@ -2892,7 +4031,7 @@
       </w:rPr>
     </w:lvl>
   </w:abstractNum>
-  <w:abstractNum w:abstractNumId="5" w15:restartNumberingAfterBreak="0">
+  <w:abstractNum w:abstractNumId="7" w15:restartNumberingAfterBreak="0">
     <w:nsid w:val="24A7663A"/>
     <w:multiLevelType w:val="multilevel"/>
     <w:tmpl w:val="14927116"/>
@@ -3041,7 +4180,305 @@
       </w:rPr>
     </w:lvl>
   </w:abstractNum>
-  <w:abstractNum w:abstractNumId="6" w15:restartNumberingAfterBreak="0">
+  <w:abstractNum w:abstractNumId="8" w15:restartNumberingAfterBreak="0">
+    <w:nsid w:val="2BA91B56"/>
+    <w:multiLevelType w:val="multilevel"/>
+    <w:tmpl w:val="CD08524A"/>
+    <w:lvl w:ilvl="0">
+      <w:start w:val="1"/>
+      <w:numFmt w:val="bullet"/>
+      <w:lvlText w:val=""/>
+      <w:lvlJc w:val="left"/>
+      <w:pPr>
+        <w:tabs>
+          <w:tab w:val="num" w:pos="720"/>
+        </w:tabs>
+        <w:ind w:left="720" w:hanging="360"/>
+      </w:pPr>
+      <w:rPr>
+        <w:rFonts w:ascii="Symbol" w:hAnsi="Symbol" w:hint="default"/>
+        <w:sz w:val="20"/>
+      </w:rPr>
+    </w:lvl>
+    <w:lvl w:ilvl="1" w:tentative="1">
+      <w:start w:val="1"/>
+      <w:numFmt w:val="bullet"/>
+      <w:lvlText w:val=""/>
+      <w:lvlJc w:val="left"/>
+      <w:pPr>
+        <w:tabs>
+          <w:tab w:val="num" w:pos="1440"/>
+        </w:tabs>
+        <w:ind w:left="1440" w:hanging="360"/>
+      </w:pPr>
+      <w:rPr>
+        <w:rFonts w:ascii="Symbol" w:hAnsi="Symbol" w:hint="default"/>
+        <w:sz w:val="20"/>
+      </w:rPr>
+    </w:lvl>
+    <w:lvl w:ilvl="2" w:tentative="1">
+      <w:start w:val="1"/>
+      <w:numFmt w:val="bullet"/>
+      <w:lvlText w:val=""/>
+      <w:lvlJc w:val="left"/>
+      <w:pPr>
+        <w:tabs>
+          <w:tab w:val="num" w:pos="2160"/>
+        </w:tabs>
+        <w:ind w:left="2160" w:hanging="360"/>
+      </w:pPr>
+      <w:rPr>
+        <w:rFonts w:ascii="Symbol" w:hAnsi="Symbol" w:hint="default"/>
+        <w:sz w:val="20"/>
+      </w:rPr>
+    </w:lvl>
+    <w:lvl w:ilvl="3" w:tentative="1">
+      <w:start w:val="1"/>
+      <w:numFmt w:val="bullet"/>
+      <w:lvlText w:val=""/>
+      <w:lvlJc w:val="left"/>
+      <w:pPr>
+        <w:tabs>
+          <w:tab w:val="num" w:pos="2880"/>
+        </w:tabs>
+        <w:ind w:left="2880" w:hanging="360"/>
+      </w:pPr>
+      <w:rPr>
+        <w:rFonts w:ascii="Symbol" w:hAnsi="Symbol" w:hint="default"/>
+        <w:sz w:val="20"/>
+      </w:rPr>
+    </w:lvl>
+    <w:lvl w:ilvl="4" w:tentative="1">
+      <w:start w:val="1"/>
+      <w:numFmt w:val="bullet"/>
+      <w:lvlText w:val=""/>
+      <w:lvlJc w:val="left"/>
+      <w:pPr>
+        <w:tabs>
+          <w:tab w:val="num" w:pos="3600"/>
+        </w:tabs>
+        <w:ind w:left="3600" w:hanging="360"/>
+      </w:pPr>
+      <w:rPr>
+        <w:rFonts w:ascii="Symbol" w:hAnsi="Symbol" w:hint="default"/>
+        <w:sz w:val="20"/>
+      </w:rPr>
+    </w:lvl>
+    <w:lvl w:ilvl="5" w:tentative="1">
+      <w:start w:val="1"/>
+      <w:numFmt w:val="bullet"/>
+      <w:lvlText w:val=""/>
+      <w:lvlJc w:val="left"/>
+      <w:pPr>
+        <w:tabs>
+          <w:tab w:val="num" w:pos="4320"/>
+        </w:tabs>
+        <w:ind w:left="4320" w:hanging="360"/>
+      </w:pPr>
+      <w:rPr>
+        <w:rFonts w:ascii="Symbol" w:hAnsi="Symbol" w:hint="default"/>
+        <w:sz w:val="20"/>
+      </w:rPr>
+    </w:lvl>
+    <w:lvl w:ilvl="6" w:tentative="1">
+      <w:start w:val="1"/>
+      <w:numFmt w:val="bullet"/>
+      <w:lvlText w:val=""/>
+      <w:lvlJc w:val="left"/>
+      <w:pPr>
+        <w:tabs>
+          <w:tab w:val="num" w:pos="5040"/>
+        </w:tabs>
+        <w:ind w:left="5040" w:hanging="360"/>
+      </w:pPr>
+      <w:rPr>
+        <w:rFonts w:ascii="Symbol" w:hAnsi="Symbol" w:hint="default"/>
+        <w:sz w:val="20"/>
+      </w:rPr>
+    </w:lvl>
+    <w:lvl w:ilvl="7" w:tentative="1">
+      <w:start w:val="1"/>
+      <w:numFmt w:val="bullet"/>
+      <w:lvlText w:val=""/>
+      <w:lvlJc w:val="left"/>
+      <w:pPr>
+        <w:tabs>
+          <w:tab w:val="num" w:pos="5760"/>
+        </w:tabs>
+        <w:ind w:left="5760" w:hanging="360"/>
+      </w:pPr>
+      <w:rPr>
+        <w:rFonts w:ascii="Symbol" w:hAnsi="Symbol" w:hint="default"/>
+        <w:sz w:val="20"/>
+      </w:rPr>
+    </w:lvl>
+    <w:lvl w:ilvl="8" w:tentative="1">
+      <w:start w:val="1"/>
+      <w:numFmt w:val="bullet"/>
+      <w:lvlText w:val=""/>
+      <w:lvlJc w:val="left"/>
+      <w:pPr>
+        <w:tabs>
+          <w:tab w:val="num" w:pos="6480"/>
+        </w:tabs>
+        <w:ind w:left="6480" w:hanging="360"/>
+      </w:pPr>
+      <w:rPr>
+        <w:rFonts w:ascii="Symbol" w:hAnsi="Symbol" w:hint="default"/>
+        <w:sz w:val="20"/>
+      </w:rPr>
+    </w:lvl>
+  </w:abstractNum>
+  <w:abstractNum w:abstractNumId="9" w15:restartNumberingAfterBreak="0">
+    <w:nsid w:val="2E2610B0"/>
+    <w:multiLevelType w:val="multilevel"/>
+    <w:tmpl w:val="CB5E5AD4"/>
+    <w:lvl w:ilvl="0">
+      <w:start w:val="1"/>
+      <w:numFmt w:val="bullet"/>
+      <w:lvlText w:val=""/>
+      <w:lvlJc w:val="left"/>
+      <w:pPr>
+        <w:tabs>
+          <w:tab w:val="num" w:pos="720"/>
+        </w:tabs>
+        <w:ind w:left="720" w:hanging="360"/>
+      </w:pPr>
+      <w:rPr>
+        <w:rFonts w:ascii="Symbol" w:hAnsi="Symbol" w:hint="default"/>
+        <w:sz w:val="20"/>
+      </w:rPr>
+    </w:lvl>
+    <w:lvl w:ilvl="1" w:tentative="1">
+      <w:start w:val="1"/>
+      <w:numFmt w:val="bullet"/>
+      <w:lvlText w:val=""/>
+      <w:lvlJc w:val="left"/>
+      <w:pPr>
+        <w:tabs>
+          <w:tab w:val="num" w:pos="1440"/>
+        </w:tabs>
+        <w:ind w:left="1440" w:hanging="360"/>
+      </w:pPr>
+      <w:rPr>
+        <w:rFonts w:ascii="Symbol" w:hAnsi="Symbol" w:hint="default"/>
+        <w:sz w:val="20"/>
+      </w:rPr>
+    </w:lvl>
+    <w:lvl w:ilvl="2" w:tentative="1">
+      <w:start w:val="1"/>
+      <w:numFmt w:val="bullet"/>
+      <w:lvlText w:val=""/>
+      <w:lvlJc w:val="left"/>
+      <w:pPr>
+        <w:tabs>
+          <w:tab w:val="num" w:pos="2160"/>
+        </w:tabs>
+        <w:ind w:left="2160" w:hanging="360"/>
+      </w:pPr>
+      <w:rPr>
+        <w:rFonts w:ascii="Symbol" w:hAnsi="Symbol" w:hint="default"/>
+        <w:sz w:val="20"/>
+      </w:rPr>
+    </w:lvl>
+    <w:lvl w:ilvl="3" w:tentative="1">
+      <w:start w:val="1"/>
+      <w:numFmt w:val="bullet"/>
+      <w:lvlText w:val=""/>
+      <w:lvlJc w:val="left"/>
+      <w:pPr>
+        <w:tabs>
+          <w:tab w:val="num" w:pos="2880"/>
+        </w:tabs>
+        <w:ind w:left="2880" w:hanging="360"/>
+      </w:pPr>
+      <w:rPr>
+        <w:rFonts w:ascii="Symbol" w:hAnsi="Symbol" w:hint="default"/>
+        <w:sz w:val="20"/>
+      </w:rPr>
+    </w:lvl>
+    <w:lvl w:ilvl="4" w:tentative="1">
+      <w:start w:val="1"/>
+      <w:numFmt w:val="bullet"/>
+      <w:lvlText w:val=""/>
+      <w:lvlJc w:val="left"/>
+      <w:pPr>
+        <w:tabs>
+          <w:tab w:val="num" w:pos="3600"/>
+        </w:tabs>
+        <w:ind w:left="3600" w:hanging="360"/>
+      </w:pPr>
+      <w:rPr>
+        <w:rFonts w:ascii="Symbol" w:hAnsi="Symbol" w:hint="default"/>
+        <w:sz w:val="20"/>
+      </w:rPr>
+    </w:lvl>
+    <w:lvl w:ilvl="5" w:tentative="1">
+      <w:start w:val="1"/>
+      <w:numFmt w:val="bullet"/>
+      <w:lvlText w:val=""/>
+      <w:lvlJc w:val="left"/>
+      <w:pPr>
+        <w:tabs>
+          <w:tab w:val="num" w:pos="4320"/>
+        </w:tabs>
+        <w:ind w:left="4320" w:hanging="360"/>
+      </w:pPr>
+      <w:rPr>
+        <w:rFonts w:ascii="Symbol" w:hAnsi="Symbol" w:hint="default"/>
+        <w:sz w:val="20"/>
+      </w:rPr>
+    </w:lvl>
+    <w:lvl w:ilvl="6" w:tentative="1">
+      <w:start w:val="1"/>
+      <w:numFmt w:val="bullet"/>
+      <w:lvlText w:val=""/>
+      <w:lvlJc w:val="left"/>
+      <w:pPr>
+        <w:tabs>
+          <w:tab w:val="num" w:pos="5040"/>
+        </w:tabs>
+        <w:ind w:left="5040" w:hanging="360"/>
+      </w:pPr>
+      <w:rPr>
+        <w:rFonts w:ascii="Symbol" w:hAnsi="Symbol" w:hint="default"/>
+        <w:sz w:val="20"/>
+      </w:rPr>
+    </w:lvl>
+    <w:lvl w:ilvl="7" w:tentative="1">
+      <w:start w:val="1"/>
+      <w:numFmt w:val="bullet"/>
+      <w:lvlText w:val=""/>
+      <w:lvlJc w:val="left"/>
+      <w:pPr>
+        <w:tabs>
+          <w:tab w:val="num" w:pos="5760"/>
+        </w:tabs>
+        <w:ind w:left="5760" w:hanging="360"/>
+      </w:pPr>
+      <w:rPr>
+        <w:rFonts w:ascii="Symbol" w:hAnsi="Symbol" w:hint="default"/>
+        <w:sz w:val="20"/>
+      </w:rPr>
+    </w:lvl>
+    <w:lvl w:ilvl="8" w:tentative="1">
+      <w:start w:val="1"/>
+      <w:numFmt w:val="bullet"/>
+      <w:lvlText w:val=""/>
+      <w:lvlJc w:val="left"/>
+      <w:pPr>
+        <w:tabs>
+          <w:tab w:val="num" w:pos="6480"/>
+        </w:tabs>
+        <w:ind w:left="6480" w:hanging="360"/>
+      </w:pPr>
+      <w:rPr>
+        <w:rFonts w:ascii="Symbol" w:hAnsi="Symbol" w:hint="default"/>
+        <w:sz w:val="20"/>
+      </w:rPr>
+    </w:lvl>
+  </w:abstractNum>
+  <w:abstractNum w:abstractNumId="10" w15:restartNumberingAfterBreak="0">
     <w:nsid w:val="32436C87"/>
     <w:multiLevelType w:val="multilevel"/>
     <w:tmpl w:val="7896A9A6"/>
@@ -3190,7 +4627,7 @@
       </w:rPr>
     </w:lvl>
   </w:abstractNum>
-  <w:abstractNum w:abstractNumId="7" w15:restartNumberingAfterBreak="0">
+  <w:abstractNum w:abstractNumId="11" w15:restartNumberingAfterBreak="0">
     <w:nsid w:val="32CF620A"/>
     <w:multiLevelType w:val="multilevel"/>
     <w:tmpl w:val="EDDEE5E2"/>
@@ -3339,7 +4776,156 @@
       </w:rPr>
     </w:lvl>
   </w:abstractNum>
-  <w:abstractNum w:abstractNumId="8" w15:restartNumberingAfterBreak="0">
+  <w:abstractNum w:abstractNumId="12" w15:restartNumberingAfterBreak="0">
+    <w:nsid w:val="377D7C6B"/>
+    <w:multiLevelType w:val="multilevel"/>
+    <w:tmpl w:val="B86C7E84"/>
+    <w:lvl w:ilvl="0">
+      <w:start w:val="1"/>
+      <w:numFmt w:val="bullet"/>
+      <w:lvlText w:val=""/>
+      <w:lvlJc w:val="left"/>
+      <w:pPr>
+        <w:tabs>
+          <w:tab w:val="num" w:pos="720"/>
+        </w:tabs>
+        <w:ind w:left="720" w:hanging="360"/>
+      </w:pPr>
+      <w:rPr>
+        <w:rFonts w:ascii="Symbol" w:hAnsi="Symbol" w:hint="default"/>
+        <w:sz w:val="20"/>
+      </w:rPr>
+    </w:lvl>
+    <w:lvl w:ilvl="1" w:tentative="1">
+      <w:start w:val="1"/>
+      <w:numFmt w:val="bullet"/>
+      <w:lvlText w:val=""/>
+      <w:lvlJc w:val="left"/>
+      <w:pPr>
+        <w:tabs>
+          <w:tab w:val="num" w:pos="1440"/>
+        </w:tabs>
+        <w:ind w:left="1440" w:hanging="360"/>
+      </w:pPr>
+      <w:rPr>
+        <w:rFonts w:ascii="Symbol" w:hAnsi="Symbol" w:hint="default"/>
+        <w:sz w:val="20"/>
+      </w:rPr>
+    </w:lvl>
+    <w:lvl w:ilvl="2" w:tentative="1">
+      <w:start w:val="1"/>
+      <w:numFmt w:val="bullet"/>
+      <w:lvlText w:val=""/>
+      <w:lvlJc w:val="left"/>
+      <w:pPr>
+        <w:tabs>
+          <w:tab w:val="num" w:pos="2160"/>
+        </w:tabs>
+        <w:ind w:left="2160" w:hanging="360"/>
+      </w:pPr>
+      <w:rPr>
+        <w:rFonts w:ascii="Symbol" w:hAnsi="Symbol" w:hint="default"/>
+        <w:sz w:val="20"/>
+      </w:rPr>
+    </w:lvl>
+    <w:lvl w:ilvl="3" w:tentative="1">
+      <w:start w:val="1"/>
+      <w:numFmt w:val="bullet"/>
+      <w:lvlText w:val=""/>
+      <w:lvlJc w:val="left"/>
+      <w:pPr>
+        <w:tabs>
+          <w:tab w:val="num" w:pos="2880"/>
+        </w:tabs>
+        <w:ind w:left="2880" w:hanging="360"/>
+      </w:pPr>
+      <w:rPr>
+        <w:rFonts w:ascii="Symbol" w:hAnsi="Symbol" w:hint="default"/>
+        <w:sz w:val="20"/>
+      </w:rPr>
+    </w:lvl>
+    <w:lvl w:ilvl="4" w:tentative="1">
+      <w:start w:val="1"/>
+      <w:numFmt w:val="bullet"/>
+      <w:lvlText w:val=""/>
+      <w:lvlJc w:val="left"/>
+      <w:pPr>
+        <w:tabs>
+          <w:tab w:val="num" w:pos="3600"/>
+        </w:tabs>
+        <w:ind w:left="3600" w:hanging="360"/>
+      </w:pPr>
+      <w:rPr>
+        <w:rFonts w:ascii="Symbol" w:hAnsi="Symbol" w:hint="default"/>
+        <w:sz w:val="20"/>
+      </w:rPr>
+    </w:lvl>
+    <w:lvl w:ilvl="5" w:tentative="1">
+      <w:start w:val="1"/>
+      <w:numFmt w:val="bullet"/>
+      <w:lvlText w:val=""/>
+      <w:lvlJc w:val="left"/>
+      <w:pPr>
+        <w:tabs>
+          <w:tab w:val="num" w:pos="4320"/>
+        </w:tabs>
+        <w:ind w:left="4320" w:hanging="360"/>
+      </w:pPr>
+      <w:rPr>
+        <w:rFonts w:ascii="Symbol" w:hAnsi="Symbol" w:hint="default"/>
+        <w:sz w:val="20"/>
+      </w:rPr>
+    </w:lvl>
+    <w:lvl w:ilvl="6" w:tentative="1">
+      <w:start w:val="1"/>
+      <w:numFmt w:val="bullet"/>
+      <w:lvlText w:val=""/>
+      <w:lvlJc w:val="left"/>
+      <w:pPr>
+        <w:tabs>
+          <w:tab w:val="num" w:pos="5040"/>
+        </w:tabs>
+        <w:ind w:left="5040" w:hanging="360"/>
+      </w:pPr>
+      <w:rPr>
+        <w:rFonts w:ascii="Symbol" w:hAnsi="Symbol" w:hint="default"/>
+        <w:sz w:val="20"/>
+      </w:rPr>
+    </w:lvl>
+    <w:lvl w:ilvl="7" w:tentative="1">
+      <w:start w:val="1"/>
+      <w:numFmt w:val="bullet"/>
+      <w:lvlText w:val=""/>
+      <w:lvlJc w:val="left"/>
+      <w:pPr>
+        <w:tabs>
+          <w:tab w:val="num" w:pos="5760"/>
+        </w:tabs>
+        <w:ind w:left="5760" w:hanging="360"/>
+      </w:pPr>
+      <w:rPr>
+        <w:rFonts w:ascii="Symbol" w:hAnsi="Symbol" w:hint="default"/>
+        <w:sz w:val="20"/>
+      </w:rPr>
+    </w:lvl>
+    <w:lvl w:ilvl="8" w:tentative="1">
+      <w:start w:val="1"/>
+      <w:numFmt w:val="bullet"/>
+      <w:lvlText w:val=""/>
+      <w:lvlJc w:val="left"/>
+      <w:pPr>
+        <w:tabs>
+          <w:tab w:val="num" w:pos="6480"/>
+        </w:tabs>
+        <w:ind w:left="6480" w:hanging="360"/>
+      </w:pPr>
+      <w:rPr>
+        <w:rFonts w:ascii="Symbol" w:hAnsi="Symbol" w:hint="default"/>
+        <w:sz w:val="20"/>
+      </w:rPr>
+    </w:lvl>
+  </w:abstractNum>
+  <w:abstractNum w:abstractNumId="13" w15:restartNumberingAfterBreak="0">
     <w:nsid w:val="3AC97095"/>
     <w:multiLevelType w:val="multilevel"/>
     <w:tmpl w:val="B34AA8B0"/>
@@ -3488,7 +5074,7 @@
       </w:rPr>
     </w:lvl>
   </w:abstractNum>
-  <w:abstractNum w:abstractNumId="9" w15:restartNumberingAfterBreak="0">
+  <w:abstractNum w:abstractNumId="14" w15:restartNumberingAfterBreak="0">
     <w:nsid w:val="3BA606BB"/>
     <w:multiLevelType w:val="multilevel"/>
     <w:tmpl w:val="C35E7AD2"/>
@@ -3637,7 +5223,7 @@
       </w:rPr>
     </w:lvl>
   </w:abstractNum>
-  <w:abstractNum w:abstractNumId="10" w15:restartNumberingAfterBreak="0">
+  <w:abstractNum w:abstractNumId="15" w15:restartNumberingAfterBreak="0">
     <w:nsid w:val="416E5A9D"/>
     <w:multiLevelType w:val="multilevel"/>
     <w:tmpl w:val="2A3CCE36"/>
@@ -3786,7 +5372,7 @@
       </w:rPr>
     </w:lvl>
   </w:abstractNum>
-  <w:abstractNum w:abstractNumId="11" w15:restartNumberingAfterBreak="0">
+  <w:abstractNum w:abstractNumId="16" w15:restartNumberingAfterBreak="0">
     <w:nsid w:val="4A2A6CD4"/>
     <w:multiLevelType w:val="multilevel"/>
     <w:tmpl w:val="7AC8A9AA"/>
@@ -3935,7 +5521,156 @@
       </w:rPr>
     </w:lvl>
   </w:abstractNum>
-  <w:abstractNum w:abstractNumId="12" w15:restartNumberingAfterBreak="0">
+  <w:abstractNum w:abstractNumId="17" w15:restartNumberingAfterBreak="0">
+    <w:nsid w:val="4AFE43E3"/>
+    <w:multiLevelType w:val="multilevel"/>
+    <w:tmpl w:val="4726D048"/>
+    <w:lvl w:ilvl="0">
+      <w:start w:val="1"/>
+      <w:numFmt w:val="bullet"/>
+      <w:lvlText w:val=""/>
+      <w:lvlJc w:val="left"/>
+      <w:pPr>
+        <w:tabs>
+          <w:tab w:val="num" w:pos="720"/>
+        </w:tabs>
+        <w:ind w:left="720" w:hanging="360"/>
+      </w:pPr>
+      <w:rPr>
+        <w:rFonts w:ascii="Symbol" w:hAnsi="Symbol" w:hint="default"/>
+        <w:sz w:val="20"/>
+      </w:rPr>
+    </w:lvl>
+    <w:lvl w:ilvl="1" w:tentative="1">
+      <w:start w:val="1"/>
+      <w:numFmt w:val="bullet"/>
+      <w:lvlText w:val=""/>
+      <w:lvlJc w:val="left"/>
+      <w:pPr>
+        <w:tabs>
+          <w:tab w:val="num" w:pos="1440"/>
+        </w:tabs>
+        <w:ind w:left="1440" w:hanging="360"/>
+      </w:pPr>
+      <w:rPr>
+        <w:rFonts w:ascii="Symbol" w:hAnsi="Symbol" w:hint="default"/>
+        <w:sz w:val="20"/>
+      </w:rPr>
+    </w:lvl>
+    <w:lvl w:ilvl="2" w:tentative="1">
+      <w:start w:val="1"/>
+      <w:numFmt w:val="bullet"/>
+      <w:lvlText w:val=""/>
+      <w:lvlJc w:val="left"/>
+      <w:pPr>
+        <w:tabs>
+          <w:tab w:val="num" w:pos="2160"/>
+        </w:tabs>
+        <w:ind w:left="2160" w:hanging="360"/>
+      </w:pPr>
+      <w:rPr>
+        <w:rFonts w:ascii="Symbol" w:hAnsi="Symbol" w:hint="default"/>
+        <w:sz w:val="20"/>
+      </w:rPr>
+    </w:lvl>
+    <w:lvl w:ilvl="3" w:tentative="1">
+      <w:start w:val="1"/>
+      <w:numFmt w:val="bullet"/>
+      <w:lvlText w:val=""/>
+      <w:lvlJc w:val="left"/>
+      <w:pPr>
+        <w:tabs>
+          <w:tab w:val="num" w:pos="2880"/>
+        </w:tabs>
+        <w:ind w:left="2880" w:hanging="360"/>
+      </w:pPr>
+      <w:rPr>
+        <w:rFonts w:ascii="Symbol" w:hAnsi="Symbol" w:hint="default"/>
+        <w:sz w:val="20"/>
+      </w:rPr>
+    </w:lvl>
+    <w:lvl w:ilvl="4" w:tentative="1">
+      <w:start w:val="1"/>
+      <w:numFmt w:val="bullet"/>
+      <w:lvlText w:val=""/>
+      <w:lvlJc w:val="left"/>
+      <w:pPr>
+        <w:tabs>
+          <w:tab w:val="num" w:pos="3600"/>
+        </w:tabs>
+        <w:ind w:left="3600" w:hanging="360"/>
+      </w:pPr>
+      <w:rPr>
+        <w:rFonts w:ascii="Symbol" w:hAnsi="Symbol" w:hint="default"/>
+        <w:sz w:val="20"/>
+      </w:rPr>
+    </w:lvl>
+    <w:lvl w:ilvl="5" w:tentative="1">
+      <w:start w:val="1"/>
+      <w:numFmt w:val="bullet"/>
+      <w:lvlText w:val=""/>
+      <w:lvlJc w:val="left"/>
+      <w:pPr>
+        <w:tabs>
+          <w:tab w:val="num" w:pos="4320"/>
+        </w:tabs>
+        <w:ind w:left="4320" w:hanging="360"/>
+      </w:pPr>
+      <w:rPr>
+        <w:rFonts w:ascii="Symbol" w:hAnsi="Symbol" w:hint="default"/>
+        <w:sz w:val="20"/>
+      </w:rPr>
+    </w:lvl>
+    <w:lvl w:ilvl="6" w:tentative="1">
+      <w:start w:val="1"/>
+      <w:numFmt w:val="bullet"/>
+      <w:lvlText w:val=""/>
+      <w:lvlJc w:val="left"/>
+      <w:pPr>
+        <w:tabs>
+          <w:tab w:val="num" w:pos="5040"/>
+        </w:tabs>
+        <w:ind w:left="5040" w:hanging="360"/>
+      </w:pPr>
+      <w:rPr>
+        <w:rFonts w:ascii="Symbol" w:hAnsi="Symbol" w:hint="default"/>
+        <w:sz w:val="20"/>
+      </w:rPr>
+    </w:lvl>
+    <w:lvl w:ilvl="7" w:tentative="1">
+      <w:start w:val="1"/>
+      <w:numFmt w:val="bullet"/>
+      <w:lvlText w:val=""/>
+      <w:lvlJc w:val="left"/>
+      <w:pPr>
+        <w:tabs>
+          <w:tab w:val="num" w:pos="5760"/>
+        </w:tabs>
+        <w:ind w:left="5760" w:hanging="360"/>
+      </w:pPr>
+      <w:rPr>
+        <w:rFonts w:ascii="Symbol" w:hAnsi="Symbol" w:hint="default"/>
+        <w:sz w:val="20"/>
+      </w:rPr>
+    </w:lvl>
+    <w:lvl w:ilvl="8" w:tentative="1">
+      <w:start w:val="1"/>
+      <w:numFmt w:val="bullet"/>
+      <w:lvlText w:val=""/>
+      <w:lvlJc w:val="left"/>
+      <w:pPr>
+        <w:tabs>
+          <w:tab w:val="num" w:pos="6480"/>
+        </w:tabs>
+        <w:ind w:left="6480" w:hanging="360"/>
+      </w:pPr>
+      <w:rPr>
+        <w:rFonts w:ascii="Symbol" w:hAnsi="Symbol" w:hint="default"/>
+        <w:sz w:val="20"/>
+      </w:rPr>
+    </w:lvl>
+  </w:abstractNum>
+  <w:abstractNum w:abstractNumId="18" w15:restartNumberingAfterBreak="0">
     <w:nsid w:val="506E47AF"/>
     <w:multiLevelType w:val="multilevel"/>
     <w:tmpl w:val="81A2A82C"/>
@@ -4084,7 +5819,7 @@
       </w:rPr>
     </w:lvl>
   </w:abstractNum>
-  <w:abstractNum w:abstractNumId="13" w15:restartNumberingAfterBreak="0">
+  <w:abstractNum w:abstractNumId="19" w15:restartNumberingAfterBreak="0">
     <w:nsid w:val="54BF6080"/>
     <w:multiLevelType w:val="multilevel"/>
     <w:tmpl w:val="A4B2B7D4"/>
@@ -4233,7 +5968,7 @@
       </w:rPr>
     </w:lvl>
   </w:abstractNum>
-  <w:abstractNum w:abstractNumId="14" w15:restartNumberingAfterBreak="0">
+  <w:abstractNum w:abstractNumId="20" w15:restartNumberingAfterBreak="0">
     <w:nsid w:val="55584F99"/>
     <w:multiLevelType w:val="multilevel"/>
     <w:tmpl w:val="E7C87712"/>
@@ -4382,7 +6117,7 @@
       </w:rPr>
     </w:lvl>
   </w:abstractNum>
-  <w:abstractNum w:abstractNumId="15" w15:restartNumberingAfterBreak="0">
+  <w:abstractNum w:abstractNumId="21" w15:restartNumberingAfterBreak="0">
     <w:nsid w:val="5EFF1EF5"/>
     <w:multiLevelType w:val="multilevel"/>
     <w:tmpl w:val="BD96AB38"/>
@@ -4531,7 +6266,156 @@
       </w:rPr>
     </w:lvl>
   </w:abstractNum>
-  <w:abstractNum w:abstractNumId="16" w15:restartNumberingAfterBreak="0">
+  <w:abstractNum w:abstractNumId="22" w15:restartNumberingAfterBreak="0">
+    <w:nsid w:val="5F3B1963"/>
+    <w:multiLevelType w:val="multilevel"/>
+    <w:tmpl w:val="4960565A"/>
+    <w:lvl w:ilvl="0">
+      <w:start w:val="1"/>
+      <w:numFmt w:val="bullet"/>
+      <w:lvlText w:val="o"/>
+      <w:lvlJc w:val="left"/>
+      <w:pPr>
+        <w:tabs>
+          <w:tab w:val="num" w:pos="720"/>
+        </w:tabs>
+        <w:ind w:left="720" w:hanging="360"/>
+      </w:pPr>
+      <w:rPr>
+        <w:rFonts w:ascii="Courier New" w:hAnsi="Courier New" w:hint="default"/>
+        <w:sz w:val="20"/>
+      </w:rPr>
+    </w:lvl>
+    <w:lvl w:ilvl="1" w:tentative="1">
+      <w:start w:val="1"/>
+      <w:numFmt w:val="bullet"/>
+      <w:lvlText w:val="o"/>
+      <w:lvlJc w:val="left"/>
+      <w:pPr>
+        <w:tabs>
+          <w:tab w:val="num" w:pos="1440"/>
+        </w:tabs>
+        <w:ind w:left="1440" w:hanging="360"/>
+      </w:pPr>
+      <w:rPr>
+        <w:rFonts w:ascii="Courier New" w:hAnsi="Courier New" w:hint="default"/>
+        <w:sz w:val="20"/>
+      </w:rPr>
+    </w:lvl>
+    <w:lvl w:ilvl="2" w:tentative="1">
+      <w:start w:val="1"/>
+      <w:numFmt w:val="bullet"/>
+      <w:lvlText w:val="o"/>
+      <w:lvlJc w:val="left"/>
+      <w:pPr>
+        <w:tabs>
+          <w:tab w:val="num" w:pos="2160"/>
+        </w:tabs>
+        <w:ind w:left="2160" w:hanging="360"/>
+      </w:pPr>
+      <w:rPr>
+        <w:rFonts w:ascii="Courier New" w:hAnsi="Courier New" w:hint="default"/>
+        <w:sz w:val="20"/>
+      </w:rPr>
+    </w:lvl>
+    <w:lvl w:ilvl="3" w:tentative="1">
+      <w:start w:val="1"/>
+      <w:numFmt w:val="bullet"/>
+      <w:lvlText w:val="o"/>
+      <w:lvlJc w:val="left"/>
+      <w:pPr>
+        <w:tabs>
+          <w:tab w:val="num" w:pos="2880"/>
+        </w:tabs>
+        <w:ind w:left="2880" w:hanging="360"/>
+      </w:pPr>
+      <w:rPr>
+        <w:rFonts w:ascii="Courier New" w:hAnsi="Courier New" w:hint="default"/>
+        <w:sz w:val="20"/>
+      </w:rPr>
+    </w:lvl>
+    <w:lvl w:ilvl="4" w:tentative="1">
+      <w:start w:val="1"/>
+      <w:numFmt w:val="bullet"/>
+      <w:lvlText w:val="o"/>
+      <w:lvlJc w:val="left"/>
+      <w:pPr>
+        <w:tabs>
+          <w:tab w:val="num" w:pos="3600"/>
+        </w:tabs>
+        <w:ind w:left="3600" w:hanging="360"/>
+      </w:pPr>
+      <w:rPr>
+        <w:rFonts w:ascii="Courier New" w:hAnsi="Courier New" w:hint="default"/>
+        <w:sz w:val="20"/>
+      </w:rPr>
+    </w:lvl>
+    <w:lvl w:ilvl="5" w:tentative="1">
+      <w:start w:val="1"/>
+      <w:numFmt w:val="bullet"/>
+      <w:lvlText w:val="o"/>
+      <w:lvlJc w:val="left"/>
+      <w:pPr>
+        <w:tabs>
+          <w:tab w:val="num" w:pos="4320"/>
+        </w:tabs>
+        <w:ind w:left="4320" w:hanging="360"/>
+      </w:pPr>
+      <w:rPr>
+        <w:rFonts w:ascii="Courier New" w:hAnsi="Courier New" w:hint="default"/>
+        <w:sz w:val="20"/>
+      </w:rPr>
+    </w:lvl>
+    <w:lvl w:ilvl="6" w:tentative="1">
+      <w:start w:val="1"/>
+      <w:numFmt w:val="bullet"/>
+      <w:lvlText w:val="o"/>
+      <w:lvlJc w:val="left"/>
+      <w:pPr>
+        <w:tabs>
+          <w:tab w:val="num" w:pos="5040"/>
+        </w:tabs>
+        <w:ind w:left="5040" w:hanging="360"/>
+      </w:pPr>
+      <w:rPr>
+        <w:rFonts w:ascii="Courier New" w:hAnsi="Courier New" w:hint="default"/>
+        <w:sz w:val="20"/>
+      </w:rPr>
+    </w:lvl>
+    <w:lvl w:ilvl="7" w:tentative="1">
+      <w:start w:val="1"/>
+      <w:numFmt w:val="bullet"/>
+      <w:lvlText w:val="o"/>
+      <w:lvlJc w:val="left"/>
+      <w:pPr>
+        <w:tabs>
+          <w:tab w:val="num" w:pos="5760"/>
+        </w:tabs>
+        <w:ind w:left="5760" w:hanging="360"/>
+      </w:pPr>
+      <w:rPr>
+        <w:rFonts w:ascii="Courier New" w:hAnsi="Courier New" w:hint="default"/>
+        <w:sz w:val="20"/>
+      </w:rPr>
+    </w:lvl>
+    <w:lvl w:ilvl="8" w:tentative="1">
+      <w:start w:val="1"/>
+      <w:numFmt w:val="bullet"/>
+      <w:lvlText w:val="o"/>
+      <w:lvlJc w:val="left"/>
+      <w:pPr>
+        <w:tabs>
+          <w:tab w:val="num" w:pos="6480"/>
+        </w:tabs>
+        <w:ind w:left="6480" w:hanging="360"/>
+      </w:pPr>
+      <w:rPr>
+        <w:rFonts w:ascii="Courier New" w:hAnsi="Courier New" w:hint="default"/>
+        <w:sz w:val="20"/>
+      </w:rPr>
+    </w:lvl>
+  </w:abstractNum>
+  <w:abstractNum w:abstractNumId="23" w15:restartNumberingAfterBreak="0">
     <w:nsid w:val="62064919"/>
     <w:multiLevelType w:val="multilevel"/>
     <w:tmpl w:val="1994B5FC"/>
@@ -4680,7 +6564,156 @@
       </w:rPr>
     </w:lvl>
   </w:abstractNum>
-  <w:abstractNum w:abstractNumId="17" w15:restartNumberingAfterBreak="0">
+  <w:abstractNum w:abstractNumId="24" w15:restartNumberingAfterBreak="0">
+    <w:nsid w:val="656237AE"/>
+    <w:multiLevelType w:val="multilevel"/>
+    <w:tmpl w:val="BF64DBE8"/>
+    <w:lvl w:ilvl="0">
+      <w:start w:val="1"/>
+      <w:numFmt w:val="bullet"/>
+      <w:lvlText w:val=""/>
+      <w:lvlJc w:val="left"/>
+      <w:pPr>
+        <w:tabs>
+          <w:tab w:val="num" w:pos="720"/>
+        </w:tabs>
+        <w:ind w:left="720" w:hanging="360"/>
+      </w:pPr>
+      <w:rPr>
+        <w:rFonts w:ascii="Symbol" w:hAnsi="Symbol" w:hint="default"/>
+        <w:sz w:val="20"/>
+      </w:rPr>
+    </w:lvl>
+    <w:lvl w:ilvl="1" w:tentative="1">
+      <w:start w:val="1"/>
+      <w:numFmt w:val="bullet"/>
+      <w:lvlText w:val=""/>
+      <w:lvlJc w:val="left"/>
+      <w:pPr>
+        <w:tabs>
+          <w:tab w:val="num" w:pos="1440"/>
+        </w:tabs>
+        <w:ind w:left="1440" w:hanging="360"/>
+      </w:pPr>
+      <w:rPr>
+        <w:rFonts w:ascii="Symbol" w:hAnsi="Symbol" w:hint="default"/>
+        <w:sz w:val="20"/>
+      </w:rPr>
+    </w:lvl>
+    <w:lvl w:ilvl="2" w:tentative="1">
+      <w:start w:val="1"/>
+      <w:numFmt w:val="bullet"/>
+      <w:lvlText w:val=""/>
+      <w:lvlJc w:val="left"/>
+      <w:pPr>
+        <w:tabs>
+          <w:tab w:val="num" w:pos="2160"/>
+        </w:tabs>
+        <w:ind w:left="2160" w:hanging="360"/>
+      </w:pPr>
+      <w:rPr>
+        <w:rFonts w:ascii="Symbol" w:hAnsi="Symbol" w:hint="default"/>
+        <w:sz w:val="20"/>
+      </w:rPr>
+    </w:lvl>
+    <w:lvl w:ilvl="3" w:tentative="1">
+      <w:start w:val="1"/>
+      <w:numFmt w:val="bullet"/>
+      <w:lvlText w:val=""/>
+      <w:lvlJc w:val="left"/>
+      <w:pPr>
+        <w:tabs>
+          <w:tab w:val="num" w:pos="2880"/>
+        </w:tabs>
+        <w:ind w:left="2880" w:hanging="360"/>
+      </w:pPr>
+      <w:rPr>
+        <w:rFonts w:ascii="Symbol" w:hAnsi="Symbol" w:hint="default"/>
+        <w:sz w:val="20"/>
+      </w:rPr>
+    </w:lvl>
+    <w:lvl w:ilvl="4" w:tentative="1">
+      <w:start w:val="1"/>
+      <w:numFmt w:val="bullet"/>
+      <w:lvlText w:val=""/>
+      <w:lvlJc w:val="left"/>
+      <w:pPr>
+        <w:tabs>
+          <w:tab w:val="num" w:pos="3600"/>
+        </w:tabs>
+        <w:ind w:left="3600" w:hanging="360"/>
+      </w:pPr>
+      <w:rPr>
+        <w:rFonts w:ascii="Symbol" w:hAnsi="Symbol" w:hint="default"/>
+        <w:sz w:val="20"/>
+      </w:rPr>
+    </w:lvl>
+    <w:lvl w:ilvl="5" w:tentative="1">
+      <w:start w:val="1"/>
+      <w:numFmt w:val="bullet"/>
+      <w:lvlText w:val=""/>
+      <w:lvlJc w:val="left"/>
+      <w:pPr>
+        <w:tabs>
+          <w:tab w:val="num" w:pos="4320"/>
+        </w:tabs>
+        <w:ind w:left="4320" w:hanging="360"/>
+      </w:pPr>
+      <w:rPr>
+        <w:rFonts w:ascii="Symbol" w:hAnsi="Symbol" w:hint="default"/>
+        <w:sz w:val="20"/>
+      </w:rPr>
+    </w:lvl>
+    <w:lvl w:ilvl="6" w:tentative="1">
+      <w:start w:val="1"/>
+      <w:numFmt w:val="bullet"/>
+      <w:lvlText w:val=""/>
+      <w:lvlJc w:val="left"/>
+      <w:pPr>
+        <w:tabs>
+          <w:tab w:val="num" w:pos="5040"/>
+        </w:tabs>
+        <w:ind w:left="5040" w:hanging="360"/>
+      </w:pPr>
+      <w:rPr>
+        <w:rFonts w:ascii="Symbol" w:hAnsi="Symbol" w:hint="default"/>
+        <w:sz w:val="20"/>
+      </w:rPr>
+    </w:lvl>
+    <w:lvl w:ilvl="7" w:tentative="1">
+      <w:start w:val="1"/>
+      <w:numFmt w:val="bullet"/>
+      <w:lvlText w:val=""/>
+      <w:lvlJc w:val="left"/>
+      <w:pPr>
+        <w:tabs>
+          <w:tab w:val="num" w:pos="5760"/>
+        </w:tabs>
+        <w:ind w:left="5760" w:hanging="360"/>
+      </w:pPr>
+      <w:rPr>
+        <w:rFonts w:ascii="Symbol" w:hAnsi="Symbol" w:hint="default"/>
+        <w:sz w:val="20"/>
+      </w:rPr>
+    </w:lvl>
+    <w:lvl w:ilvl="8" w:tentative="1">
+      <w:start w:val="1"/>
+      <w:numFmt w:val="bullet"/>
+      <w:lvlText w:val=""/>
+      <w:lvlJc w:val="left"/>
+      <w:pPr>
+        <w:tabs>
+          <w:tab w:val="num" w:pos="6480"/>
+        </w:tabs>
+        <w:ind w:left="6480" w:hanging="360"/>
+      </w:pPr>
+      <w:rPr>
+        <w:rFonts w:ascii="Symbol" w:hAnsi="Symbol" w:hint="default"/>
+        <w:sz w:val="20"/>
+      </w:rPr>
+    </w:lvl>
+  </w:abstractNum>
+  <w:abstractNum w:abstractNumId="25" w15:restartNumberingAfterBreak="0">
     <w:nsid w:val="6A3C3F19"/>
     <w:multiLevelType w:val="multilevel"/>
     <w:tmpl w:val="CDB2A870"/>
@@ -4829,7 +6862,7 @@
       </w:rPr>
     </w:lvl>
   </w:abstractNum>
-  <w:abstractNum w:abstractNumId="18" w15:restartNumberingAfterBreak="0">
+  <w:abstractNum w:abstractNumId="26" w15:restartNumberingAfterBreak="0">
     <w:nsid w:val="6B57404D"/>
     <w:multiLevelType w:val="multilevel"/>
     <w:tmpl w:val="38C8CD4A"/>
@@ -4978,7 +7011,7 @@
       </w:rPr>
     </w:lvl>
   </w:abstractNum>
-  <w:abstractNum w:abstractNumId="19" w15:restartNumberingAfterBreak="0">
+  <w:abstractNum w:abstractNumId="27" w15:restartNumberingAfterBreak="0">
     <w:nsid w:val="6EC97243"/>
     <w:multiLevelType w:val="multilevel"/>
     <w:tmpl w:val="AD4EFC1E"/>
@@ -5127,7 +7160,7 @@
       </w:rPr>
     </w:lvl>
   </w:abstractNum>
-  <w:abstractNum w:abstractNumId="20" w15:restartNumberingAfterBreak="0">
+  <w:abstractNum w:abstractNumId="28" w15:restartNumberingAfterBreak="0">
     <w:nsid w:val="73FD14C1"/>
     <w:multiLevelType w:val="multilevel"/>
     <w:tmpl w:val="A85C43BA"/>
@@ -5276,68 +7309,244 @@
       </w:rPr>
     </w:lvl>
   </w:abstractNum>
+  <w:abstractNum w:abstractNumId="29" w15:restartNumberingAfterBreak="0">
+    <w:nsid w:val="79783387"/>
+    <w:multiLevelType w:val="multilevel"/>
+    <w:tmpl w:val="F42A86E4"/>
+    <w:lvl w:ilvl="0">
+      <w:start w:val="1"/>
+      <w:numFmt w:val="bullet"/>
+      <w:lvlText w:val="o"/>
+      <w:lvlJc w:val="left"/>
+      <w:pPr>
+        <w:tabs>
+          <w:tab w:val="num" w:pos="720"/>
+        </w:tabs>
+        <w:ind w:left="720" w:hanging="360"/>
+      </w:pPr>
+      <w:rPr>
+        <w:rFonts w:ascii="Courier New" w:hAnsi="Courier New" w:hint="default"/>
+        <w:sz w:val="20"/>
+      </w:rPr>
+    </w:lvl>
+    <w:lvl w:ilvl="1" w:tentative="1">
+      <w:start w:val="1"/>
+      <w:numFmt w:val="bullet"/>
+      <w:lvlText w:val="o"/>
+      <w:lvlJc w:val="left"/>
+      <w:pPr>
+        <w:tabs>
+          <w:tab w:val="num" w:pos="1440"/>
+        </w:tabs>
+        <w:ind w:left="1440" w:hanging="360"/>
+      </w:pPr>
+      <w:rPr>
+        <w:rFonts w:ascii="Courier New" w:hAnsi="Courier New" w:hint="default"/>
+        <w:sz w:val="20"/>
+      </w:rPr>
+    </w:lvl>
+    <w:lvl w:ilvl="2" w:tentative="1">
+      <w:start w:val="1"/>
+      <w:numFmt w:val="bullet"/>
+      <w:lvlText w:val="o"/>
+      <w:lvlJc w:val="left"/>
+      <w:pPr>
+        <w:tabs>
+          <w:tab w:val="num" w:pos="2160"/>
+        </w:tabs>
+        <w:ind w:left="2160" w:hanging="360"/>
+      </w:pPr>
+      <w:rPr>
+        <w:rFonts w:ascii="Courier New" w:hAnsi="Courier New" w:hint="default"/>
+        <w:sz w:val="20"/>
+      </w:rPr>
+    </w:lvl>
+    <w:lvl w:ilvl="3" w:tentative="1">
+      <w:start w:val="1"/>
+      <w:numFmt w:val="bullet"/>
+      <w:lvlText w:val="o"/>
+      <w:lvlJc w:val="left"/>
+      <w:pPr>
+        <w:tabs>
+          <w:tab w:val="num" w:pos="2880"/>
+        </w:tabs>
+        <w:ind w:left="2880" w:hanging="360"/>
+      </w:pPr>
+      <w:rPr>
+        <w:rFonts w:ascii="Courier New" w:hAnsi="Courier New" w:hint="default"/>
+        <w:sz w:val="20"/>
+      </w:rPr>
+    </w:lvl>
+    <w:lvl w:ilvl="4" w:tentative="1">
+      <w:start w:val="1"/>
+      <w:numFmt w:val="bullet"/>
+      <w:lvlText w:val="o"/>
+      <w:lvlJc w:val="left"/>
+      <w:pPr>
+        <w:tabs>
+          <w:tab w:val="num" w:pos="3600"/>
+        </w:tabs>
+        <w:ind w:left="3600" w:hanging="360"/>
+      </w:pPr>
+      <w:rPr>
+        <w:rFonts w:ascii="Courier New" w:hAnsi="Courier New" w:hint="default"/>
+        <w:sz w:val="20"/>
+      </w:rPr>
+    </w:lvl>
+    <w:lvl w:ilvl="5" w:tentative="1">
+      <w:start w:val="1"/>
+      <w:numFmt w:val="bullet"/>
+      <w:lvlText w:val="o"/>
+      <w:lvlJc w:val="left"/>
+      <w:pPr>
+        <w:tabs>
+          <w:tab w:val="num" w:pos="4320"/>
+        </w:tabs>
+        <w:ind w:left="4320" w:hanging="360"/>
+      </w:pPr>
+      <w:rPr>
+        <w:rFonts w:ascii="Courier New" w:hAnsi="Courier New" w:hint="default"/>
+        <w:sz w:val="20"/>
+      </w:rPr>
+    </w:lvl>
+    <w:lvl w:ilvl="6" w:tentative="1">
+      <w:start w:val="1"/>
+      <w:numFmt w:val="bullet"/>
+      <w:lvlText w:val="o"/>
+      <w:lvlJc w:val="left"/>
+      <w:pPr>
+        <w:tabs>
+          <w:tab w:val="num" w:pos="5040"/>
+        </w:tabs>
+        <w:ind w:left="5040" w:hanging="360"/>
+      </w:pPr>
+      <w:rPr>
+        <w:rFonts w:ascii="Courier New" w:hAnsi="Courier New" w:hint="default"/>
+        <w:sz w:val="20"/>
+      </w:rPr>
+    </w:lvl>
+    <w:lvl w:ilvl="7" w:tentative="1">
+      <w:start w:val="1"/>
+      <w:numFmt w:val="bullet"/>
+      <w:lvlText w:val="o"/>
+      <w:lvlJc w:val="left"/>
+      <w:pPr>
+        <w:tabs>
+          <w:tab w:val="num" w:pos="5760"/>
+        </w:tabs>
+        <w:ind w:left="5760" w:hanging="360"/>
+      </w:pPr>
+      <w:rPr>
+        <w:rFonts w:ascii="Courier New" w:hAnsi="Courier New" w:hint="default"/>
+        <w:sz w:val="20"/>
+      </w:rPr>
+    </w:lvl>
+    <w:lvl w:ilvl="8" w:tentative="1">
+      <w:start w:val="1"/>
+      <w:numFmt w:val="bullet"/>
+      <w:lvlText w:val="o"/>
+      <w:lvlJc w:val="left"/>
+      <w:pPr>
+        <w:tabs>
+          <w:tab w:val="num" w:pos="6480"/>
+        </w:tabs>
+        <w:ind w:left="6480" w:hanging="360"/>
+      </w:pPr>
+      <w:rPr>
+        <w:rFonts w:ascii="Courier New" w:hAnsi="Courier New" w:hint="default"/>
+        <w:sz w:val="20"/>
+      </w:rPr>
+    </w:lvl>
+  </w:abstractNum>
   <w:num w:numId="1" w16cid:durableId="761218513">
+    <w:abstractNumId w:val="23"/>
+  </w:num>
+  <w:num w:numId="2" w16cid:durableId="572468322">
+    <w:abstractNumId w:val="5"/>
+  </w:num>
+  <w:num w:numId="3" w16cid:durableId="1774276804">
+    <w:abstractNumId w:val="3"/>
+  </w:num>
+  <w:num w:numId="4" w16cid:durableId="604581567">
+    <w:abstractNumId w:val="13"/>
+  </w:num>
+  <w:num w:numId="5" w16cid:durableId="102463300">
+    <w:abstractNumId w:val="2"/>
+  </w:num>
+  <w:num w:numId="6" w16cid:durableId="736784738">
+    <w:abstractNumId w:val="27"/>
+  </w:num>
+  <w:num w:numId="7" w16cid:durableId="124549792">
+    <w:abstractNumId w:val="28"/>
+  </w:num>
+  <w:num w:numId="8" w16cid:durableId="620308358">
+    <w:abstractNumId w:val="1"/>
+  </w:num>
+  <w:num w:numId="9" w16cid:durableId="141897820">
+    <w:abstractNumId w:val="26"/>
+  </w:num>
+  <w:num w:numId="10" w16cid:durableId="1790932795">
+    <w:abstractNumId w:val="6"/>
+  </w:num>
+  <w:num w:numId="11" w16cid:durableId="1546453275">
+    <w:abstractNumId w:val="15"/>
+  </w:num>
+  <w:num w:numId="12" w16cid:durableId="534586176">
+    <w:abstractNumId w:val="11"/>
+  </w:num>
+  <w:num w:numId="13" w16cid:durableId="1976829596">
+    <w:abstractNumId w:val="14"/>
+  </w:num>
+  <w:num w:numId="14" w16cid:durableId="1243292380">
+    <w:abstractNumId w:val="20"/>
+  </w:num>
+  <w:num w:numId="15" w16cid:durableId="126049654">
+    <w:abstractNumId w:val="21"/>
+  </w:num>
+  <w:num w:numId="16" w16cid:durableId="1423530013">
+    <w:abstractNumId w:val="10"/>
+  </w:num>
+  <w:num w:numId="17" w16cid:durableId="406607962">
     <w:abstractNumId w:val="16"/>
   </w:num>
-  <w:num w:numId="2" w16cid:durableId="572468322">
-    <w:abstractNumId w:val="3"/>
+  <w:num w:numId="18" w16cid:durableId="1003431672">
+    <w:abstractNumId w:val="25"/>
   </w:num>
-  <w:num w:numId="3" w16cid:durableId="1774276804">
-    <w:abstractNumId w:val="2"/>
+  <w:num w:numId="19" w16cid:durableId="1008827282">
+    <w:abstractNumId w:val="18"/>
   </w:num>
-  <w:num w:numId="4" w16cid:durableId="604581567">
-    <w:abstractNumId w:val="8"/>
-  </w:num>
-  <w:num w:numId="5" w16cid:durableId="102463300">
-    <w:abstractNumId w:val="1"/>
-  </w:num>
-  <w:num w:numId="6" w16cid:durableId="736784738">
+  <w:num w:numId="20" w16cid:durableId="1634366439">
     <w:abstractNumId w:val="19"/>
   </w:num>
-  <w:num w:numId="7" w16cid:durableId="124549792">
-    <w:abstractNumId w:val="20"/>
+  <w:num w:numId="21" w16cid:durableId="1200439807">
+    <w:abstractNumId w:val="7"/>
   </w:num>
-  <w:num w:numId="8" w16cid:durableId="620308358">
+  <w:num w:numId="22" w16cid:durableId="177424955">
+    <w:abstractNumId w:val="9"/>
+  </w:num>
+  <w:num w:numId="23" w16cid:durableId="1836067947">
+    <w:abstractNumId w:val="29"/>
+  </w:num>
+  <w:num w:numId="24" w16cid:durableId="1136989297">
+    <w:abstractNumId w:val="4"/>
+  </w:num>
+  <w:num w:numId="25" w16cid:durableId="1700928292">
+    <w:abstractNumId w:val="22"/>
+  </w:num>
+  <w:num w:numId="26" w16cid:durableId="1819223628">
+    <w:abstractNumId w:val="12"/>
+  </w:num>
+  <w:num w:numId="27" w16cid:durableId="1559584016">
+    <w:abstractNumId w:val="17"/>
+  </w:num>
+  <w:num w:numId="28" w16cid:durableId="2117753905">
+    <w:abstractNumId w:val="24"/>
+  </w:num>
+  <w:num w:numId="29" w16cid:durableId="128018016">
     <w:abstractNumId w:val="0"/>
   </w:num>
-  <w:num w:numId="9" w16cid:durableId="141897820">
-    <w:abstractNumId w:val="18"/>
-  </w:num>
-  <w:num w:numId="10" w16cid:durableId="1790932795">
-    <w:abstractNumId w:val="4"/>
-  </w:num>
-  <w:num w:numId="11" w16cid:durableId="1546453275">
-    <w:abstractNumId w:val="10"/>
-  </w:num>
-  <w:num w:numId="12" w16cid:durableId="534586176">
-    <w:abstractNumId w:val="7"/>
-  </w:num>
-  <w:num w:numId="13" w16cid:durableId="1976829596">
-    <w:abstractNumId w:val="9"/>
-  </w:num>
-  <w:num w:numId="14" w16cid:durableId="1243292380">
-    <w:abstractNumId w:val="14"/>
-  </w:num>
-  <w:num w:numId="15" w16cid:durableId="126049654">
-    <w:abstractNumId w:val="15"/>
-  </w:num>
-  <w:num w:numId="16" w16cid:durableId="1423530013">
-    <w:abstractNumId w:val="6"/>
-  </w:num>
-  <w:num w:numId="17" w16cid:durableId="406607962">
-    <w:abstractNumId w:val="11"/>
-  </w:num>
-  <w:num w:numId="18" w16cid:durableId="1003431672">
-    <w:abstractNumId w:val="17"/>
-  </w:num>
-  <w:num w:numId="19" w16cid:durableId="1008827282">
-    <w:abstractNumId w:val="12"/>
-  </w:num>
-  <w:num w:numId="20" w16cid:durableId="1634366439">
-    <w:abstractNumId w:val="13"/>
-  </w:num>
-  <w:num w:numId="21" w16cid:durableId="1200439807">
-    <w:abstractNumId w:val="5"/>
+  <w:num w:numId="30" w16cid:durableId="853498667">
+    <w:abstractNumId w:val="8"/>
   </w:num>
 </w:numbering>
 </file>

</xml_diff>

<commit_message>
added last daily scrum
</commit_message>
<xml_diff>
--- a/Other/DailyScrum.docx
+++ b/Other/DailyScrum.docx
@@ -22,7 +22,7 @@
           <w:sz w:val="26"/>
           <w:szCs w:val="26"/>
         </w:rPr>
-        <w:t>Oct 18, 2022</w:t>
+        <w:t>Oct 19, 2022</w:t>
       </w:r>
       <w:r>
         <w:rPr>
@@ -49,22 +49,958 @@
       </w:pPr>
       <w:r>
         <w:rPr>
-          <w:rStyle w:val="normaltextrun"/>
+          <w:rStyle w:val="eop"/>
           <w:rFonts w:ascii="Calibri Light" w:hAnsi="Calibri Light" w:cs="Calibri Light"/>
           <w:color w:val="2F5496"/>
           <w:sz w:val="26"/>
           <w:szCs w:val="26"/>
         </w:rPr>
-        <w:t>Ali</w:t>
-      </w:r>
-      <w:r>
-        <w:rPr>
-          <w:rStyle w:val="eop"/>
+        <w:t> </w:t>
+      </w:r>
+    </w:p>
+    <w:p>
+      <w:pPr>
+        <w:pStyle w:val="paragraph"/>
+        <w:spacing w:before="0" w:beforeAutospacing="0" w:after="0" w:afterAutospacing="0"/>
+        <w:textAlignment w:val="baseline"/>
+        <w:rPr>
+          <w:rFonts w:ascii="Segoe UI" w:hAnsi="Segoe UI" w:cs="Segoe UI"/>
+          <w:color w:val="2F5496"/>
+          <w:sz w:val="18"/>
+          <w:szCs w:val="18"/>
+        </w:rPr>
+      </w:pPr>
+      <w:r>
+        <w:rPr>
+          <w:rStyle w:val="normaltextrun"/>
           <w:rFonts w:ascii="Calibri Light" w:hAnsi="Calibri Light" w:cs="Calibri Light"/>
           <w:color w:val="2F5496"/>
           <w:sz w:val="26"/>
           <w:szCs w:val="26"/>
         </w:rPr>
+        <w:t>Ali</w:t>
+      </w:r>
+      <w:r>
+        <w:rPr>
+          <w:rStyle w:val="eop"/>
+          <w:rFonts w:ascii="Calibri Light" w:hAnsi="Calibri Light" w:cs="Calibri Light"/>
+          <w:color w:val="2F5496"/>
+          <w:sz w:val="26"/>
+          <w:szCs w:val="26"/>
+        </w:rPr>
+        <w:t> </w:t>
+      </w:r>
+    </w:p>
+    <w:p>
+      <w:pPr>
+        <w:pStyle w:val="paragraph"/>
+        <w:spacing w:before="0" w:beforeAutospacing="0" w:after="0" w:afterAutospacing="0"/>
+        <w:textAlignment w:val="baseline"/>
+        <w:rPr>
+          <w:rFonts w:ascii="Segoe UI" w:hAnsi="Segoe UI" w:cs="Segoe UI"/>
+          <w:sz w:val="18"/>
+          <w:szCs w:val="18"/>
+        </w:rPr>
+      </w:pPr>
+      <w:r>
+        <w:rPr>
+          <w:rStyle w:val="normaltextrun"/>
+          <w:rFonts w:ascii="Calibri" w:hAnsi="Calibri" w:cs="Calibri"/>
+          <w:sz w:val="22"/>
+          <w:szCs w:val="22"/>
+        </w:rPr>
+        <w:t>1. What I have done / not done since last Scrum?</w:t>
+      </w:r>
+      <w:r>
+        <w:rPr>
+          <w:rStyle w:val="eop"/>
+          <w:rFonts w:ascii="Calibri" w:hAnsi="Calibri" w:cs="Calibri"/>
+          <w:sz w:val="22"/>
+          <w:szCs w:val="22"/>
+        </w:rPr>
+        <w:t> </w:t>
+      </w:r>
+    </w:p>
+    <w:p>
+      <w:pPr>
+        <w:pStyle w:val="paragraph"/>
+        <w:numPr>
+          <w:ilvl w:val="0"/>
+          <w:numId w:val="52"/>
+        </w:numPr>
+        <w:spacing w:before="0" w:beforeAutospacing="0" w:after="0" w:afterAutospacing="0"/>
+        <w:ind w:left="1080" w:firstLine="0"/>
+        <w:textAlignment w:val="baseline"/>
+        <w:rPr>
+          <w:rFonts w:ascii="Calibri" w:hAnsi="Calibri" w:cs="Calibri"/>
+          <w:sz w:val="22"/>
+          <w:szCs w:val="22"/>
+        </w:rPr>
+      </w:pPr>
+      <w:r>
+        <w:rPr>
+          <w:rStyle w:val="normaltextrun"/>
+          <w:rFonts w:ascii="Calibri" w:hAnsi="Calibri" w:cs="Calibri"/>
+          <w:sz w:val="22"/>
+          <w:szCs w:val="22"/>
+        </w:rPr>
+        <w:t>Done</w:t>
+      </w:r>
+      <w:r>
+        <w:rPr>
+          <w:rStyle w:val="eop"/>
+          <w:rFonts w:ascii="Calibri" w:hAnsi="Calibri" w:cs="Calibri"/>
+          <w:sz w:val="22"/>
+          <w:szCs w:val="22"/>
+        </w:rPr>
+        <w:t> </w:t>
+      </w:r>
+    </w:p>
+    <w:p>
+      <w:pPr>
+        <w:pStyle w:val="paragraph"/>
+        <w:numPr>
+          <w:ilvl w:val="0"/>
+          <w:numId w:val="53"/>
+        </w:numPr>
+        <w:spacing w:before="0" w:beforeAutospacing="0" w:after="0" w:afterAutospacing="0"/>
+        <w:ind w:left="1800" w:firstLine="0"/>
+        <w:textAlignment w:val="baseline"/>
+        <w:rPr>
+          <w:rFonts w:ascii="Calibri" w:hAnsi="Calibri" w:cs="Calibri"/>
+          <w:sz w:val="22"/>
+          <w:szCs w:val="22"/>
+        </w:rPr>
+      </w:pPr>
+      <w:r>
+        <w:rPr>
+          <w:rStyle w:val="normaltextrun"/>
+          <w:rFonts w:ascii="Calibri" w:hAnsi="Calibri" w:cs="Calibri"/>
+          <w:sz w:val="22"/>
+          <w:szCs w:val="22"/>
+        </w:rPr>
+        <w:t>Implemented all features of Decks (import, export, add to my decks, etc.)</w:t>
+      </w:r>
+      <w:r>
+        <w:rPr>
+          <w:rStyle w:val="eop"/>
+          <w:rFonts w:ascii="Calibri" w:hAnsi="Calibri" w:cs="Calibri"/>
+          <w:sz w:val="22"/>
+          <w:szCs w:val="22"/>
+        </w:rPr>
+        <w:t> </w:t>
+      </w:r>
+    </w:p>
+    <w:p>
+      <w:pPr>
+        <w:pStyle w:val="paragraph"/>
+        <w:spacing w:before="0" w:beforeAutospacing="0" w:after="0" w:afterAutospacing="0"/>
+        <w:textAlignment w:val="baseline"/>
+        <w:rPr>
+          <w:rFonts w:ascii="Segoe UI" w:hAnsi="Segoe UI" w:cs="Segoe UI"/>
+          <w:sz w:val="18"/>
+          <w:szCs w:val="18"/>
+        </w:rPr>
+      </w:pPr>
+      <w:r>
+        <w:rPr>
+          <w:rStyle w:val="normaltextrun"/>
+          <w:rFonts w:ascii="Calibri" w:hAnsi="Calibri" w:cs="Calibri"/>
+          <w:sz w:val="22"/>
+          <w:szCs w:val="22"/>
+        </w:rPr>
+        <w:t>2. What I plan to do from this scrum to next? (next 24 hours)</w:t>
+      </w:r>
+      <w:r>
+        <w:rPr>
+          <w:rStyle w:val="eop"/>
+          <w:rFonts w:ascii="Calibri" w:hAnsi="Calibri" w:cs="Calibri"/>
+          <w:sz w:val="22"/>
+          <w:szCs w:val="22"/>
+        </w:rPr>
+        <w:t> </w:t>
+      </w:r>
+    </w:p>
+    <w:p>
+      <w:pPr>
+        <w:pStyle w:val="paragraph"/>
+        <w:numPr>
+          <w:ilvl w:val="0"/>
+          <w:numId w:val="54"/>
+        </w:numPr>
+        <w:spacing w:before="0" w:beforeAutospacing="0" w:after="0" w:afterAutospacing="0"/>
+        <w:ind w:left="1080" w:firstLine="0"/>
+        <w:textAlignment w:val="baseline"/>
+        <w:rPr>
+          <w:rFonts w:ascii="Calibri" w:hAnsi="Calibri" w:cs="Calibri"/>
+          <w:sz w:val="22"/>
+          <w:szCs w:val="22"/>
+        </w:rPr>
+      </w:pPr>
+      <w:r>
+        <w:rPr>
+          <w:rStyle w:val="normaltextrun"/>
+          <w:rFonts w:ascii="Calibri" w:hAnsi="Calibri" w:cs="Calibri"/>
+          <w:sz w:val="22"/>
+          <w:szCs w:val="22"/>
+        </w:rPr>
+        <w:t>Added responses window</w:t>
+      </w:r>
+      <w:r>
+        <w:rPr>
+          <w:rStyle w:val="eop"/>
+          <w:rFonts w:ascii="Calibri" w:hAnsi="Calibri" w:cs="Calibri"/>
+          <w:sz w:val="22"/>
+          <w:szCs w:val="22"/>
+        </w:rPr>
+        <w:t> </w:t>
+      </w:r>
+    </w:p>
+    <w:p>
+      <w:pPr>
+        <w:pStyle w:val="paragraph"/>
+        <w:numPr>
+          <w:ilvl w:val="0"/>
+          <w:numId w:val="54"/>
+        </w:numPr>
+        <w:spacing w:before="0" w:beforeAutospacing="0" w:after="0" w:afterAutospacing="0"/>
+        <w:ind w:left="1080" w:firstLine="0"/>
+        <w:textAlignment w:val="baseline"/>
+        <w:rPr>
+          <w:rFonts w:ascii="Calibri" w:hAnsi="Calibri" w:cs="Calibri"/>
+          <w:sz w:val="22"/>
+          <w:szCs w:val="22"/>
+        </w:rPr>
+      </w:pPr>
+      <w:r>
+        <w:rPr>
+          <w:rStyle w:val="normaltextrun"/>
+          <w:rFonts w:ascii="Calibri" w:hAnsi="Calibri" w:cs="Calibri"/>
+          <w:sz w:val="22"/>
+          <w:szCs w:val="22"/>
+        </w:rPr>
+        <w:t>View attempts and responses of a specific deck</w:t>
+      </w:r>
+      <w:r>
+        <w:rPr>
+          <w:rStyle w:val="eop"/>
+          <w:rFonts w:ascii="Calibri" w:hAnsi="Calibri" w:cs="Calibri"/>
+          <w:sz w:val="22"/>
+          <w:szCs w:val="22"/>
+        </w:rPr>
+        <w:t> </w:t>
+      </w:r>
+    </w:p>
+    <w:p>
+      <w:pPr>
+        <w:pStyle w:val="paragraph"/>
+        <w:numPr>
+          <w:ilvl w:val="0"/>
+          <w:numId w:val="54"/>
+        </w:numPr>
+        <w:spacing w:before="0" w:beforeAutospacing="0" w:after="0" w:afterAutospacing="0"/>
+        <w:ind w:left="1080" w:firstLine="0"/>
+        <w:textAlignment w:val="baseline"/>
+        <w:rPr>
+          <w:rFonts w:ascii="Calibri" w:hAnsi="Calibri" w:cs="Calibri"/>
+          <w:sz w:val="22"/>
+          <w:szCs w:val="22"/>
+        </w:rPr>
+      </w:pPr>
+      <w:r>
+        <w:rPr>
+          <w:rStyle w:val="normaltextrun"/>
+          <w:rFonts w:ascii="Calibri" w:hAnsi="Calibri" w:cs="Calibri"/>
+          <w:sz w:val="22"/>
+          <w:szCs w:val="22"/>
+        </w:rPr>
+        <w:t>Work on presentation</w:t>
+      </w:r>
+      <w:r>
+        <w:rPr>
+          <w:rStyle w:val="eop"/>
+          <w:rFonts w:ascii="Calibri" w:hAnsi="Calibri" w:cs="Calibri"/>
+          <w:sz w:val="22"/>
+          <w:szCs w:val="22"/>
+        </w:rPr>
+        <w:t> </w:t>
+      </w:r>
+    </w:p>
+    <w:p>
+      <w:pPr>
+        <w:pStyle w:val="paragraph"/>
+        <w:spacing w:before="0" w:beforeAutospacing="0" w:after="0" w:afterAutospacing="0"/>
+        <w:textAlignment w:val="baseline"/>
+        <w:rPr>
+          <w:rFonts w:ascii="Segoe UI" w:hAnsi="Segoe UI" w:cs="Segoe UI"/>
+          <w:sz w:val="18"/>
+          <w:szCs w:val="18"/>
+        </w:rPr>
+      </w:pPr>
+      <w:r>
+        <w:rPr>
+          <w:rStyle w:val="normaltextrun"/>
+          <w:rFonts w:ascii="Calibri" w:hAnsi="Calibri" w:cs="Calibri"/>
+          <w:sz w:val="22"/>
+          <w:szCs w:val="22"/>
+        </w:rPr>
+        <w:t>3. Where do I need assistance? What do I need to figure out?</w:t>
+      </w:r>
+      <w:r>
+        <w:rPr>
+          <w:rStyle w:val="eop"/>
+          <w:rFonts w:ascii="Calibri" w:hAnsi="Calibri" w:cs="Calibri"/>
+          <w:sz w:val="22"/>
+          <w:szCs w:val="22"/>
+        </w:rPr>
+        <w:t> </w:t>
+      </w:r>
+    </w:p>
+    <w:p>
+      <w:pPr>
+        <w:pStyle w:val="paragraph"/>
+        <w:spacing w:before="0" w:beforeAutospacing="0" w:after="0" w:afterAutospacing="0"/>
+        <w:textAlignment w:val="baseline"/>
+        <w:rPr>
+          <w:rFonts w:ascii="Segoe UI" w:hAnsi="Segoe UI" w:cs="Segoe UI"/>
+          <w:sz w:val="18"/>
+          <w:szCs w:val="18"/>
+        </w:rPr>
+      </w:pPr>
+      <w:r>
+        <w:rPr>
+          <w:rStyle w:val="eop"/>
+          <w:rFonts w:ascii="Calibri" w:hAnsi="Calibri" w:cs="Calibri"/>
+          <w:sz w:val="22"/>
+          <w:szCs w:val="22"/>
+        </w:rPr>
+        <w:t> </w:t>
+      </w:r>
+    </w:p>
+    <w:p>
+      <w:pPr>
+        <w:pStyle w:val="paragraph"/>
+        <w:spacing w:before="0" w:beforeAutospacing="0" w:after="0" w:afterAutospacing="0"/>
+        <w:textAlignment w:val="baseline"/>
+        <w:rPr>
+          <w:rFonts w:ascii="Segoe UI" w:hAnsi="Segoe UI" w:cs="Segoe UI"/>
+          <w:color w:val="2F5496"/>
+          <w:sz w:val="18"/>
+          <w:szCs w:val="18"/>
+        </w:rPr>
+      </w:pPr>
+      <w:r>
+        <w:rPr>
+          <w:rStyle w:val="normaltextrun"/>
+          <w:rFonts w:ascii="Calibri Light" w:hAnsi="Calibri Light" w:cs="Calibri Light"/>
+          <w:color w:val="2F5496"/>
+          <w:sz w:val="26"/>
+          <w:szCs w:val="26"/>
+        </w:rPr>
+        <w:t>Caelan</w:t>
+      </w:r>
+      <w:r>
+        <w:rPr>
+          <w:rStyle w:val="eop"/>
+          <w:rFonts w:ascii="Calibri Light" w:hAnsi="Calibri Light" w:cs="Calibri Light"/>
+          <w:color w:val="2F5496"/>
+          <w:sz w:val="26"/>
+          <w:szCs w:val="26"/>
+        </w:rPr>
+        <w:t> </w:t>
+      </w:r>
+    </w:p>
+    <w:p>
+      <w:pPr>
+        <w:pStyle w:val="paragraph"/>
+        <w:spacing w:before="0" w:beforeAutospacing="0" w:after="0" w:afterAutospacing="0"/>
+        <w:textAlignment w:val="baseline"/>
+        <w:rPr>
+          <w:rFonts w:ascii="Segoe UI" w:hAnsi="Segoe UI" w:cs="Segoe UI"/>
+          <w:sz w:val="18"/>
+          <w:szCs w:val="18"/>
+        </w:rPr>
+      </w:pPr>
+      <w:r>
+        <w:rPr>
+          <w:rStyle w:val="normaltextrun"/>
+          <w:rFonts w:ascii="Calibri" w:hAnsi="Calibri" w:cs="Calibri"/>
+          <w:sz w:val="22"/>
+          <w:szCs w:val="22"/>
+        </w:rPr>
+        <w:t>1. What I have done / not done since last Scrum?</w:t>
+      </w:r>
+      <w:r>
+        <w:rPr>
+          <w:rStyle w:val="eop"/>
+          <w:rFonts w:ascii="Calibri" w:hAnsi="Calibri" w:cs="Calibri"/>
+          <w:sz w:val="22"/>
+          <w:szCs w:val="22"/>
+        </w:rPr>
+        <w:t> </w:t>
+      </w:r>
+    </w:p>
+    <w:p>
+      <w:pPr>
+        <w:pStyle w:val="paragraph"/>
+        <w:numPr>
+          <w:ilvl w:val="0"/>
+          <w:numId w:val="55"/>
+        </w:numPr>
+        <w:spacing w:before="0" w:beforeAutospacing="0" w:after="0" w:afterAutospacing="0"/>
+        <w:ind w:left="1080" w:firstLine="0"/>
+        <w:textAlignment w:val="baseline"/>
+        <w:rPr>
+          <w:rFonts w:ascii="Calibri" w:hAnsi="Calibri" w:cs="Calibri"/>
+          <w:sz w:val="22"/>
+          <w:szCs w:val="22"/>
+        </w:rPr>
+      </w:pPr>
+      <w:r>
+        <w:rPr>
+          <w:rStyle w:val="normaltextrun"/>
+          <w:rFonts w:ascii="Calibri" w:hAnsi="Calibri" w:cs="Calibri"/>
+          <w:sz w:val="22"/>
+          <w:szCs w:val="22"/>
+        </w:rPr>
+        <w:t>Done</w:t>
+      </w:r>
+      <w:r>
+        <w:rPr>
+          <w:rStyle w:val="eop"/>
+          <w:rFonts w:ascii="Calibri" w:hAnsi="Calibri" w:cs="Calibri"/>
+          <w:sz w:val="22"/>
+          <w:szCs w:val="22"/>
+        </w:rPr>
+        <w:t> </w:t>
+      </w:r>
+    </w:p>
+    <w:p>
+      <w:pPr>
+        <w:pStyle w:val="paragraph"/>
+        <w:numPr>
+          <w:ilvl w:val="0"/>
+          <w:numId w:val="56"/>
+        </w:numPr>
+        <w:spacing w:before="0" w:beforeAutospacing="0" w:after="0" w:afterAutospacing="0"/>
+        <w:ind w:left="1800" w:firstLine="0"/>
+        <w:textAlignment w:val="baseline"/>
+        <w:rPr>
+          <w:rFonts w:ascii="Calibri" w:hAnsi="Calibri" w:cs="Calibri"/>
+          <w:sz w:val="22"/>
+          <w:szCs w:val="22"/>
+        </w:rPr>
+      </w:pPr>
+      <w:r>
+        <w:rPr>
+          <w:rStyle w:val="normaltextrun"/>
+          <w:rFonts w:ascii="Calibri" w:hAnsi="Calibri" w:cs="Calibri"/>
+          <w:sz w:val="22"/>
+          <w:szCs w:val="22"/>
+        </w:rPr>
+        <w:t>Created a view All Cards window</w:t>
+      </w:r>
+      <w:r>
+        <w:rPr>
+          <w:rStyle w:val="eop"/>
+          <w:rFonts w:ascii="Calibri" w:hAnsi="Calibri" w:cs="Calibri"/>
+          <w:sz w:val="22"/>
+          <w:szCs w:val="22"/>
+        </w:rPr>
+        <w:t> </w:t>
+      </w:r>
+    </w:p>
+    <w:p>
+      <w:pPr>
+        <w:pStyle w:val="paragraph"/>
+        <w:numPr>
+          <w:ilvl w:val="0"/>
+          <w:numId w:val="56"/>
+        </w:numPr>
+        <w:spacing w:before="0" w:beforeAutospacing="0" w:after="0" w:afterAutospacing="0"/>
+        <w:ind w:left="1800" w:firstLine="0"/>
+        <w:textAlignment w:val="baseline"/>
+        <w:rPr>
+          <w:rFonts w:ascii="Calibri" w:hAnsi="Calibri" w:cs="Calibri"/>
+          <w:sz w:val="22"/>
+          <w:szCs w:val="22"/>
+        </w:rPr>
+      </w:pPr>
+      <w:r>
+        <w:rPr>
+          <w:rStyle w:val="normaltextrun"/>
+          <w:rFonts w:ascii="Calibri" w:hAnsi="Calibri" w:cs="Calibri"/>
+          <w:sz w:val="22"/>
+          <w:szCs w:val="22"/>
+        </w:rPr>
+        <w:t>Rtf file import/export (optional)</w:t>
+      </w:r>
+      <w:r>
+        <w:rPr>
+          <w:rStyle w:val="eop"/>
+          <w:rFonts w:ascii="Calibri" w:hAnsi="Calibri" w:cs="Calibri"/>
+          <w:sz w:val="22"/>
+          <w:szCs w:val="22"/>
+        </w:rPr>
+        <w:t> </w:t>
+      </w:r>
+    </w:p>
+    <w:p>
+      <w:pPr>
+        <w:pStyle w:val="paragraph"/>
+        <w:numPr>
+          <w:ilvl w:val="0"/>
+          <w:numId w:val="57"/>
+        </w:numPr>
+        <w:spacing w:before="0" w:beforeAutospacing="0" w:after="0" w:afterAutospacing="0"/>
+        <w:ind w:left="1080" w:firstLine="0"/>
+        <w:textAlignment w:val="baseline"/>
+        <w:rPr>
+          <w:rFonts w:ascii="Calibri" w:hAnsi="Calibri" w:cs="Calibri"/>
+          <w:sz w:val="22"/>
+          <w:szCs w:val="22"/>
+        </w:rPr>
+      </w:pPr>
+      <w:r>
+        <w:rPr>
+          <w:rStyle w:val="normaltextrun"/>
+          <w:rFonts w:ascii="Calibri" w:hAnsi="Calibri" w:cs="Calibri"/>
+          <w:sz w:val="22"/>
+          <w:szCs w:val="22"/>
+        </w:rPr>
+        <w:t>Not done</w:t>
+      </w:r>
+      <w:r>
+        <w:rPr>
+          <w:rStyle w:val="eop"/>
+          <w:rFonts w:ascii="Calibri" w:hAnsi="Calibri" w:cs="Calibri"/>
+          <w:sz w:val="22"/>
+          <w:szCs w:val="22"/>
+        </w:rPr>
+        <w:t> </w:t>
+      </w:r>
+    </w:p>
+    <w:p>
+      <w:pPr>
+        <w:pStyle w:val="paragraph"/>
+        <w:spacing w:before="0" w:beforeAutospacing="0" w:after="0" w:afterAutospacing="0"/>
+        <w:textAlignment w:val="baseline"/>
+        <w:rPr>
+          <w:rFonts w:ascii="Segoe UI" w:hAnsi="Segoe UI" w:cs="Segoe UI"/>
+          <w:sz w:val="18"/>
+          <w:szCs w:val="18"/>
+        </w:rPr>
+      </w:pPr>
+      <w:r>
+        <w:rPr>
+          <w:rStyle w:val="normaltextrun"/>
+          <w:rFonts w:ascii="Calibri" w:hAnsi="Calibri" w:cs="Calibri"/>
+          <w:sz w:val="22"/>
+          <w:szCs w:val="22"/>
+        </w:rPr>
+        <w:t>2. What I plan to do from this scrum to next? (next 24 hours)</w:t>
+      </w:r>
+      <w:r>
+        <w:rPr>
+          <w:rStyle w:val="eop"/>
+          <w:rFonts w:ascii="Calibri" w:hAnsi="Calibri" w:cs="Calibri"/>
+          <w:sz w:val="22"/>
+          <w:szCs w:val="22"/>
+        </w:rPr>
+        <w:t> </w:t>
+      </w:r>
+    </w:p>
+    <w:p>
+      <w:pPr>
+        <w:pStyle w:val="paragraph"/>
+        <w:numPr>
+          <w:ilvl w:val="0"/>
+          <w:numId w:val="58"/>
+        </w:numPr>
+        <w:spacing w:before="0" w:beforeAutospacing="0" w:after="0" w:afterAutospacing="0"/>
+        <w:ind w:left="1080" w:firstLine="0"/>
+        <w:textAlignment w:val="baseline"/>
+        <w:rPr>
+          <w:rFonts w:ascii="Calibri" w:hAnsi="Calibri" w:cs="Calibri"/>
+          <w:sz w:val="22"/>
+          <w:szCs w:val="22"/>
+        </w:rPr>
+      </w:pPr>
+      <w:r>
+        <w:rPr>
+          <w:rStyle w:val="eop"/>
+          <w:rFonts w:ascii="Calibri" w:hAnsi="Calibri" w:cs="Calibri"/>
+          <w:sz w:val="22"/>
+          <w:szCs w:val="22"/>
+        </w:rPr>
+        <w:t> </w:t>
+      </w:r>
+    </w:p>
+    <w:p>
+      <w:pPr>
+        <w:pStyle w:val="paragraph"/>
+        <w:spacing w:before="0" w:beforeAutospacing="0" w:after="0" w:afterAutospacing="0"/>
+        <w:textAlignment w:val="baseline"/>
+        <w:rPr>
+          <w:rFonts w:ascii="Segoe UI" w:hAnsi="Segoe UI" w:cs="Segoe UI"/>
+          <w:sz w:val="18"/>
+          <w:szCs w:val="18"/>
+        </w:rPr>
+      </w:pPr>
+      <w:r>
+        <w:rPr>
+          <w:rStyle w:val="normaltextrun"/>
+          <w:rFonts w:ascii="Calibri" w:hAnsi="Calibri" w:cs="Calibri"/>
+          <w:sz w:val="22"/>
+          <w:szCs w:val="22"/>
+        </w:rPr>
+        <w:t>3. Where do I need assistance? What do I need to figure out?</w:t>
+      </w:r>
+      <w:r>
+        <w:rPr>
+          <w:rStyle w:val="eop"/>
+          <w:rFonts w:ascii="Calibri" w:hAnsi="Calibri" w:cs="Calibri"/>
+          <w:sz w:val="22"/>
+          <w:szCs w:val="22"/>
+        </w:rPr>
+        <w:t> </w:t>
+      </w:r>
+    </w:p>
+    <w:p>
+      <w:pPr>
+        <w:pStyle w:val="paragraph"/>
+        <w:spacing w:before="0" w:beforeAutospacing="0" w:after="0" w:afterAutospacing="0"/>
+        <w:textAlignment w:val="baseline"/>
+        <w:rPr>
+          <w:rFonts w:ascii="Segoe UI" w:hAnsi="Segoe UI" w:cs="Segoe UI"/>
+          <w:sz w:val="18"/>
+          <w:szCs w:val="18"/>
+        </w:rPr>
+      </w:pPr>
+      <w:r>
+        <w:rPr>
+          <w:rStyle w:val="eop"/>
+          <w:rFonts w:ascii="Calibri" w:hAnsi="Calibri" w:cs="Calibri"/>
+          <w:sz w:val="22"/>
+          <w:szCs w:val="22"/>
+        </w:rPr>
+        <w:t> </w:t>
+      </w:r>
+    </w:p>
+    <w:p>
+      <w:pPr>
+        <w:pStyle w:val="paragraph"/>
+        <w:spacing w:before="0" w:beforeAutospacing="0" w:after="0" w:afterAutospacing="0"/>
+        <w:textAlignment w:val="baseline"/>
+        <w:rPr>
+          <w:rFonts w:ascii="Segoe UI" w:hAnsi="Segoe UI" w:cs="Segoe UI"/>
+          <w:color w:val="2F5496"/>
+          <w:sz w:val="18"/>
+          <w:szCs w:val="18"/>
+        </w:rPr>
+      </w:pPr>
+      <w:r>
+        <w:rPr>
+          <w:rStyle w:val="normaltextrun"/>
+          <w:rFonts w:ascii="Calibri Light" w:hAnsi="Calibri Light" w:cs="Calibri Light"/>
+          <w:color w:val="2F5496"/>
+          <w:sz w:val="26"/>
+          <w:szCs w:val="26"/>
+        </w:rPr>
+        <w:t>Rami</w:t>
+      </w:r>
+      <w:r>
+        <w:rPr>
+          <w:rStyle w:val="eop"/>
+          <w:rFonts w:ascii="Calibri Light" w:hAnsi="Calibri Light" w:cs="Calibri Light"/>
+          <w:color w:val="2F5496"/>
+          <w:sz w:val="26"/>
+          <w:szCs w:val="26"/>
+        </w:rPr>
+        <w:t> </w:t>
+      </w:r>
+    </w:p>
+    <w:p>
+      <w:pPr>
+        <w:pStyle w:val="paragraph"/>
+        <w:spacing w:before="0" w:beforeAutospacing="0" w:after="0" w:afterAutospacing="0"/>
+        <w:textAlignment w:val="baseline"/>
+        <w:rPr>
+          <w:rFonts w:ascii="Segoe UI" w:hAnsi="Segoe UI" w:cs="Segoe UI"/>
+          <w:sz w:val="18"/>
+          <w:szCs w:val="18"/>
+        </w:rPr>
+      </w:pPr>
+      <w:r>
+        <w:rPr>
+          <w:rStyle w:val="normaltextrun"/>
+          <w:rFonts w:ascii="Calibri" w:hAnsi="Calibri" w:cs="Calibri"/>
+          <w:sz w:val="22"/>
+          <w:szCs w:val="22"/>
+        </w:rPr>
+        <w:t>1. What I have done / not done since last Scrum?</w:t>
+      </w:r>
+      <w:r>
+        <w:rPr>
+          <w:rStyle w:val="eop"/>
+          <w:rFonts w:ascii="Calibri" w:hAnsi="Calibri" w:cs="Calibri"/>
+          <w:sz w:val="22"/>
+          <w:szCs w:val="22"/>
+        </w:rPr>
+        <w:t> </w:t>
+      </w:r>
+    </w:p>
+    <w:p>
+      <w:pPr>
+        <w:pStyle w:val="paragraph"/>
+        <w:spacing w:before="0" w:beforeAutospacing="0" w:after="0" w:afterAutospacing="0"/>
+        <w:textAlignment w:val="baseline"/>
+        <w:rPr>
+          <w:rFonts w:ascii="Segoe UI" w:hAnsi="Segoe UI" w:cs="Segoe UI"/>
+          <w:sz w:val="18"/>
+          <w:szCs w:val="18"/>
+        </w:rPr>
+      </w:pPr>
+      <w:r>
+        <w:rPr>
+          <w:rStyle w:val="normaltextrun"/>
+          <w:rFonts w:ascii="Calibri" w:hAnsi="Calibri" w:cs="Calibri"/>
+          <w:sz w:val="22"/>
+          <w:szCs w:val="22"/>
+        </w:rPr>
+        <w:t>Solved edge cases, integrated responses table, helped debug</w:t>
+      </w:r>
+      <w:r>
+        <w:rPr>
+          <w:rStyle w:val="eop"/>
+          <w:rFonts w:ascii="Calibri" w:hAnsi="Calibri" w:cs="Calibri"/>
+          <w:sz w:val="22"/>
+          <w:szCs w:val="22"/>
+        </w:rPr>
+        <w:t> </w:t>
+      </w:r>
+    </w:p>
+    <w:p>
+      <w:pPr>
+        <w:pStyle w:val="paragraph"/>
+        <w:spacing w:before="0" w:beforeAutospacing="0" w:after="0" w:afterAutospacing="0"/>
+        <w:textAlignment w:val="baseline"/>
+        <w:rPr>
+          <w:rFonts w:ascii="Segoe UI" w:hAnsi="Segoe UI" w:cs="Segoe UI"/>
+          <w:sz w:val="18"/>
+          <w:szCs w:val="18"/>
+        </w:rPr>
+      </w:pPr>
+      <w:r>
+        <w:rPr>
+          <w:rStyle w:val="normaltextrun"/>
+          <w:rFonts w:ascii="Calibri" w:hAnsi="Calibri" w:cs="Calibri"/>
+          <w:sz w:val="22"/>
+          <w:szCs w:val="22"/>
+        </w:rPr>
+        <w:t>2. What I plan to do from this scrum to next? (next 24 hours)</w:t>
+      </w:r>
+      <w:r>
+        <w:rPr>
+          <w:rStyle w:val="eop"/>
+          <w:rFonts w:ascii="Calibri" w:hAnsi="Calibri" w:cs="Calibri"/>
+          <w:sz w:val="22"/>
+          <w:szCs w:val="22"/>
+        </w:rPr>
+        <w:t> </w:t>
+      </w:r>
+    </w:p>
+    <w:p>
+      <w:pPr>
+        <w:pStyle w:val="paragraph"/>
+        <w:spacing w:before="0" w:beforeAutospacing="0" w:after="0" w:afterAutospacing="0"/>
+        <w:textAlignment w:val="baseline"/>
+        <w:rPr>
+          <w:rFonts w:ascii="Segoe UI" w:hAnsi="Segoe UI" w:cs="Segoe UI"/>
+          <w:sz w:val="18"/>
+          <w:szCs w:val="18"/>
+        </w:rPr>
+      </w:pPr>
+      <w:r>
+        <w:rPr>
+          <w:rStyle w:val="normaltextrun"/>
+          <w:rFonts w:ascii="Calibri" w:hAnsi="Calibri" w:cs="Calibri"/>
+          <w:sz w:val="22"/>
+          <w:szCs w:val="22"/>
+        </w:rPr>
+        <w:t>Continue debuggin</w:t>
+      </w:r>
+      <w:r>
+        <w:rPr>
+          <w:rStyle w:val="normaltextrun"/>
+          <w:rFonts w:ascii="Calibri" w:hAnsi="Calibri" w:cs="Calibri"/>
+          <w:sz w:val="22"/>
+          <w:szCs w:val="22"/>
+        </w:rPr>
+        <w:t>g</w:t>
+      </w:r>
+      <w:r>
+        <w:rPr>
+          <w:rStyle w:val="normaltextrun"/>
+          <w:rFonts w:ascii="Calibri" w:hAnsi="Calibri" w:cs="Calibri"/>
+          <w:sz w:val="22"/>
+          <w:szCs w:val="22"/>
+        </w:rPr>
+        <w:t>, cleaning the code, etc..</w:t>
+      </w:r>
+      <w:r>
+        <w:rPr>
+          <w:rStyle w:val="eop"/>
+          <w:rFonts w:ascii="Calibri" w:hAnsi="Calibri" w:cs="Calibri"/>
+          <w:sz w:val="22"/>
+          <w:szCs w:val="22"/>
+        </w:rPr>
+        <w:t> </w:t>
+      </w:r>
+    </w:p>
+    <w:p>
+      <w:pPr>
+        <w:pStyle w:val="paragraph"/>
+        <w:spacing w:before="0" w:beforeAutospacing="0" w:after="0" w:afterAutospacing="0"/>
+        <w:textAlignment w:val="baseline"/>
+        <w:rPr>
+          <w:rFonts w:ascii="Segoe UI" w:hAnsi="Segoe UI" w:cs="Segoe UI"/>
+          <w:sz w:val="18"/>
+          <w:szCs w:val="18"/>
+        </w:rPr>
+      </w:pPr>
+      <w:r>
+        <w:rPr>
+          <w:rStyle w:val="normaltextrun"/>
+          <w:rFonts w:ascii="Calibri" w:hAnsi="Calibri" w:cs="Calibri"/>
+          <w:sz w:val="22"/>
+          <w:szCs w:val="22"/>
+        </w:rPr>
+        <w:t>3. Where do I need assistance? What do I need to figure out?</w:t>
+      </w:r>
+      <w:r>
+        <w:rPr>
+          <w:rStyle w:val="eop"/>
+          <w:rFonts w:ascii="Calibri" w:hAnsi="Calibri" w:cs="Calibri"/>
+          <w:sz w:val="22"/>
+          <w:szCs w:val="22"/>
+        </w:rPr>
+        <w:t> </w:t>
+      </w:r>
+    </w:p>
+    <w:p>
+      <w:pPr>
+        <w:pStyle w:val="paragraph"/>
+        <w:spacing w:before="0" w:beforeAutospacing="0" w:after="0" w:afterAutospacing="0"/>
+        <w:textAlignment w:val="baseline"/>
+        <w:rPr>
+          <w:rFonts w:ascii="Segoe UI" w:hAnsi="Segoe UI" w:cs="Segoe UI"/>
+          <w:sz w:val="18"/>
+          <w:szCs w:val="18"/>
+        </w:rPr>
+      </w:pPr>
+      <w:r>
+        <w:rPr>
+          <w:rStyle w:val="normaltextrun"/>
+          <w:rFonts w:ascii="Calibri" w:hAnsi="Calibri" w:cs="Calibri"/>
+          <w:sz w:val="22"/>
+          <w:szCs w:val="22"/>
+        </w:rPr>
+        <w:t xml:space="preserve">Just chip </w:t>
+      </w:r>
+      <w:proofErr w:type="spellStart"/>
+      <w:r>
+        <w:rPr>
+          <w:rStyle w:val="normaltextrun"/>
+          <w:rFonts w:ascii="Calibri" w:hAnsi="Calibri" w:cs="Calibri"/>
+          <w:sz w:val="22"/>
+          <w:szCs w:val="22"/>
+        </w:rPr>
+        <w:t>chip</w:t>
+      </w:r>
+      <w:proofErr w:type="spellEnd"/>
+      <w:r>
+        <w:rPr>
+          <w:rStyle w:val="normaltextrun"/>
+          <w:rFonts w:ascii="Calibri" w:hAnsi="Calibri" w:cs="Calibri"/>
+          <w:sz w:val="22"/>
+          <w:szCs w:val="22"/>
+        </w:rPr>
+        <w:t xml:space="preserve"> chipping away</w:t>
+      </w:r>
+      <w:r>
+        <w:rPr>
+          <w:rStyle w:val="eop"/>
+          <w:rFonts w:ascii="Calibri" w:hAnsi="Calibri" w:cs="Calibri"/>
+          <w:sz w:val="22"/>
+          <w:szCs w:val="22"/>
+        </w:rPr>
+        <w:t> </w:t>
+      </w:r>
+    </w:p>
+    <w:p>
+      <w:pPr>
+        <w:pStyle w:val="paragraph"/>
+        <w:spacing w:before="0" w:beforeAutospacing="0" w:after="0" w:afterAutospacing="0"/>
+        <w:textAlignment w:val="baseline"/>
+        <w:rPr>
+          <w:rFonts w:ascii="Segoe UI" w:hAnsi="Segoe UI" w:cs="Segoe UI"/>
+          <w:color w:val="2F5496"/>
+          <w:sz w:val="18"/>
+          <w:szCs w:val="18"/>
+        </w:rPr>
+      </w:pPr>
+      <w:r>
+        <w:rPr>
+          <w:rStyle w:val="normaltextrun"/>
+          <w:rFonts w:ascii="Calibri Light" w:hAnsi="Calibri Light" w:cs="Calibri Light"/>
+          <w:color w:val="2F5496"/>
+          <w:sz w:val="26"/>
+          <w:szCs w:val="26"/>
+        </w:rPr>
+        <w:t>Oct 18, 2022</w:t>
+      </w:r>
+      <w:r>
+        <w:rPr>
+          <w:rStyle w:val="eop"/>
+          <w:rFonts w:ascii="Calibri Light" w:hAnsi="Calibri Light" w:cs="Calibri Light"/>
+          <w:color w:val="2F5496"/>
+          <w:sz w:val="26"/>
+          <w:szCs w:val="26"/>
+        </w:rPr>
+        <w:t> </w:t>
+      </w:r>
+    </w:p>
+    <w:p>
+      <w:pPr>
+        <w:pStyle w:val="paragraph"/>
+        <w:spacing w:before="0" w:beforeAutospacing="0" w:after="0" w:afterAutospacing="0"/>
+        <w:textAlignment w:val="baseline"/>
+        <w:rPr>
+          <w:rFonts w:ascii="Segoe UI" w:hAnsi="Segoe UI" w:cs="Segoe UI"/>
+          <w:color w:val="2F5496"/>
+          <w:sz w:val="18"/>
+          <w:szCs w:val="18"/>
+        </w:rPr>
+      </w:pPr>
+      <w:r>
+        <w:rPr>
+          <w:rStyle w:val="normaltextrun"/>
+          <w:rFonts w:ascii="Calibri Light" w:hAnsi="Calibri Light" w:cs="Calibri Light"/>
+          <w:color w:val="2F5496"/>
+          <w:sz w:val="26"/>
+          <w:szCs w:val="26"/>
+        </w:rPr>
+        <w:t>Ali</w:t>
+      </w:r>
+      <w:r>
+        <w:rPr>
+          <w:rStyle w:val="eop"/>
+          <w:rFonts w:ascii="Calibri Light" w:hAnsi="Calibri Light" w:cs="Calibri Light"/>
+          <w:color w:val="2F5496"/>
+          <w:sz w:val="26"/>
+          <w:szCs w:val="26"/>
+        </w:rPr>
         <w:t> </w:t>
       </w:r>
     </w:p>
@@ -545,6 +1481,7 @@
           <w:sz w:val="22"/>
           <w:szCs w:val="22"/>
         </w:rPr>
+        <w:lastRenderedPageBreak/>
         <w:t>RTF database upload</w:t>
       </w:r>
       <w:r>
@@ -1446,7 +2383,6 @@
           <w:sz w:val="22"/>
           <w:szCs w:val="22"/>
         </w:rPr>
-        <w:lastRenderedPageBreak/>
         <w:t>3. Where do I need assistance? What do I need to figure out?</w:t>
       </w:r>
       <w:r>
@@ -1974,6 +2910,7 @@
           <w:sz w:val="22"/>
           <w:szCs w:val="22"/>
         </w:rPr>
+        <w:lastRenderedPageBreak/>
         <w:t>Card Database connection</w:t>
       </w:r>
       <w:r>
@@ -2962,7 +3899,6 @@
           <w:sz w:val="22"/>
           <w:szCs w:val="22"/>
         </w:rPr>
-        <w:lastRenderedPageBreak/>
         <w:t>Implement functionalities for viewing All Decks and Deck information</w:t>
       </w:r>
       <w:r>
@@ -3456,6 +4392,7 @@
           <w:sz w:val="22"/>
           <w:szCs w:val="22"/>
         </w:rPr>
+        <w:lastRenderedPageBreak/>
         <w:t>Research Azure cloud DB integration</w:t>
       </w:r>
       <w:r>
@@ -4381,7 +5318,6 @@
           <w:sz w:val="22"/>
           <w:szCs w:val="22"/>
         </w:rPr>
-        <w:lastRenderedPageBreak/>
         <w:t>1. What I have done / not done since last Scrum?</w:t>
       </w:r>
       <w:r>
@@ -4914,6 +5850,7 @@
           <w:sz w:val="22"/>
           <w:szCs w:val="22"/>
         </w:rPr>
+        <w:lastRenderedPageBreak/>
         <w:t>Done</w:t>
       </w:r>
       <w:r>
@@ -5407,6 +6344,155 @@
     </w:lvl>
   </w:abstractNum>
   <w:abstractNum w:abstractNumId="1" w15:restartNumberingAfterBreak="0">
+    <w:nsid w:val="02A47656"/>
+    <w:multiLevelType w:val="multilevel"/>
+    <w:tmpl w:val="01C644B2"/>
+    <w:lvl w:ilvl="0">
+      <w:start w:val="1"/>
+      <w:numFmt w:val="bullet"/>
+      <w:lvlText w:val=""/>
+      <w:lvlJc w:val="left"/>
+      <w:pPr>
+        <w:tabs>
+          <w:tab w:val="num" w:pos="720"/>
+        </w:tabs>
+        <w:ind w:left="720" w:hanging="360"/>
+      </w:pPr>
+      <w:rPr>
+        <w:rFonts w:ascii="Symbol" w:hAnsi="Symbol" w:hint="default"/>
+        <w:sz w:val="20"/>
+      </w:rPr>
+    </w:lvl>
+    <w:lvl w:ilvl="1" w:tentative="1">
+      <w:start w:val="1"/>
+      <w:numFmt w:val="bullet"/>
+      <w:lvlText w:val=""/>
+      <w:lvlJc w:val="left"/>
+      <w:pPr>
+        <w:tabs>
+          <w:tab w:val="num" w:pos="1440"/>
+        </w:tabs>
+        <w:ind w:left="1440" w:hanging="360"/>
+      </w:pPr>
+      <w:rPr>
+        <w:rFonts w:ascii="Symbol" w:hAnsi="Symbol" w:hint="default"/>
+        <w:sz w:val="20"/>
+      </w:rPr>
+    </w:lvl>
+    <w:lvl w:ilvl="2" w:tentative="1">
+      <w:start w:val="1"/>
+      <w:numFmt w:val="bullet"/>
+      <w:lvlText w:val=""/>
+      <w:lvlJc w:val="left"/>
+      <w:pPr>
+        <w:tabs>
+          <w:tab w:val="num" w:pos="2160"/>
+        </w:tabs>
+        <w:ind w:left="2160" w:hanging="360"/>
+      </w:pPr>
+      <w:rPr>
+        <w:rFonts w:ascii="Symbol" w:hAnsi="Symbol" w:hint="default"/>
+        <w:sz w:val="20"/>
+      </w:rPr>
+    </w:lvl>
+    <w:lvl w:ilvl="3" w:tentative="1">
+      <w:start w:val="1"/>
+      <w:numFmt w:val="bullet"/>
+      <w:lvlText w:val=""/>
+      <w:lvlJc w:val="left"/>
+      <w:pPr>
+        <w:tabs>
+          <w:tab w:val="num" w:pos="2880"/>
+        </w:tabs>
+        <w:ind w:left="2880" w:hanging="360"/>
+      </w:pPr>
+      <w:rPr>
+        <w:rFonts w:ascii="Symbol" w:hAnsi="Symbol" w:hint="default"/>
+        <w:sz w:val="20"/>
+      </w:rPr>
+    </w:lvl>
+    <w:lvl w:ilvl="4" w:tentative="1">
+      <w:start w:val="1"/>
+      <w:numFmt w:val="bullet"/>
+      <w:lvlText w:val=""/>
+      <w:lvlJc w:val="left"/>
+      <w:pPr>
+        <w:tabs>
+          <w:tab w:val="num" w:pos="3600"/>
+        </w:tabs>
+        <w:ind w:left="3600" w:hanging="360"/>
+      </w:pPr>
+      <w:rPr>
+        <w:rFonts w:ascii="Symbol" w:hAnsi="Symbol" w:hint="default"/>
+        <w:sz w:val="20"/>
+      </w:rPr>
+    </w:lvl>
+    <w:lvl w:ilvl="5" w:tentative="1">
+      <w:start w:val="1"/>
+      <w:numFmt w:val="bullet"/>
+      <w:lvlText w:val=""/>
+      <w:lvlJc w:val="left"/>
+      <w:pPr>
+        <w:tabs>
+          <w:tab w:val="num" w:pos="4320"/>
+        </w:tabs>
+        <w:ind w:left="4320" w:hanging="360"/>
+      </w:pPr>
+      <w:rPr>
+        <w:rFonts w:ascii="Symbol" w:hAnsi="Symbol" w:hint="default"/>
+        <w:sz w:val="20"/>
+      </w:rPr>
+    </w:lvl>
+    <w:lvl w:ilvl="6" w:tentative="1">
+      <w:start w:val="1"/>
+      <w:numFmt w:val="bullet"/>
+      <w:lvlText w:val=""/>
+      <w:lvlJc w:val="left"/>
+      <w:pPr>
+        <w:tabs>
+          <w:tab w:val="num" w:pos="5040"/>
+        </w:tabs>
+        <w:ind w:left="5040" w:hanging="360"/>
+      </w:pPr>
+      <w:rPr>
+        <w:rFonts w:ascii="Symbol" w:hAnsi="Symbol" w:hint="default"/>
+        <w:sz w:val="20"/>
+      </w:rPr>
+    </w:lvl>
+    <w:lvl w:ilvl="7" w:tentative="1">
+      <w:start w:val="1"/>
+      <w:numFmt w:val="bullet"/>
+      <w:lvlText w:val=""/>
+      <w:lvlJc w:val="left"/>
+      <w:pPr>
+        <w:tabs>
+          <w:tab w:val="num" w:pos="5760"/>
+        </w:tabs>
+        <w:ind w:left="5760" w:hanging="360"/>
+      </w:pPr>
+      <w:rPr>
+        <w:rFonts w:ascii="Symbol" w:hAnsi="Symbol" w:hint="default"/>
+        <w:sz w:val="20"/>
+      </w:rPr>
+    </w:lvl>
+    <w:lvl w:ilvl="8" w:tentative="1">
+      <w:start w:val="1"/>
+      <w:numFmt w:val="bullet"/>
+      <w:lvlText w:val=""/>
+      <w:lvlJc w:val="left"/>
+      <w:pPr>
+        <w:tabs>
+          <w:tab w:val="num" w:pos="6480"/>
+        </w:tabs>
+        <w:ind w:left="6480" w:hanging="360"/>
+      </w:pPr>
+      <w:rPr>
+        <w:rFonts w:ascii="Symbol" w:hAnsi="Symbol" w:hint="default"/>
+        <w:sz w:val="20"/>
+      </w:rPr>
+    </w:lvl>
+  </w:abstractNum>
+  <w:abstractNum w:abstractNumId="2" w15:restartNumberingAfterBreak="0">
     <w:nsid w:val="0FA26CF9"/>
     <w:multiLevelType w:val="multilevel"/>
     <w:tmpl w:val="D9647DB6"/>
@@ -5555,7 +6641,7 @@
       </w:rPr>
     </w:lvl>
   </w:abstractNum>
-  <w:abstractNum w:abstractNumId="2" w15:restartNumberingAfterBreak="0">
+  <w:abstractNum w:abstractNumId="3" w15:restartNumberingAfterBreak="0">
     <w:nsid w:val="13A557D8"/>
     <w:multiLevelType w:val="multilevel"/>
     <w:tmpl w:val="82EE7068"/>
@@ -5704,7 +6790,7 @@
       </w:rPr>
     </w:lvl>
   </w:abstractNum>
-  <w:abstractNum w:abstractNumId="3" w15:restartNumberingAfterBreak="0">
+  <w:abstractNum w:abstractNumId="4" w15:restartNumberingAfterBreak="0">
     <w:nsid w:val="149F4E73"/>
     <w:multiLevelType w:val="multilevel"/>
     <w:tmpl w:val="98E4F106"/>
@@ -5853,7 +6939,7 @@
       </w:rPr>
     </w:lvl>
   </w:abstractNum>
-  <w:abstractNum w:abstractNumId="4" w15:restartNumberingAfterBreak="0">
+  <w:abstractNum w:abstractNumId="5" w15:restartNumberingAfterBreak="0">
     <w:nsid w:val="156F6610"/>
     <w:multiLevelType w:val="multilevel"/>
     <w:tmpl w:val="90CA362A"/>
@@ -6002,7 +7088,7 @@
       </w:rPr>
     </w:lvl>
   </w:abstractNum>
-  <w:abstractNum w:abstractNumId="5" w15:restartNumberingAfterBreak="0">
+  <w:abstractNum w:abstractNumId="6" w15:restartNumberingAfterBreak="0">
     <w:nsid w:val="15D96892"/>
     <w:multiLevelType w:val="multilevel"/>
     <w:tmpl w:val="D7AC6AFC"/>
@@ -6151,7 +7237,7 @@
       </w:rPr>
     </w:lvl>
   </w:abstractNum>
-  <w:abstractNum w:abstractNumId="6" w15:restartNumberingAfterBreak="0">
+  <w:abstractNum w:abstractNumId="7" w15:restartNumberingAfterBreak="0">
     <w:nsid w:val="17850D20"/>
     <w:multiLevelType w:val="multilevel"/>
     <w:tmpl w:val="478E9DB0"/>
@@ -6300,7 +7386,7 @@
       </w:rPr>
     </w:lvl>
   </w:abstractNum>
-  <w:abstractNum w:abstractNumId="7" w15:restartNumberingAfterBreak="0">
+  <w:abstractNum w:abstractNumId="8" w15:restartNumberingAfterBreak="0">
     <w:nsid w:val="17AE12B2"/>
     <w:multiLevelType w:val="multilevel"/>
     <w:tmpl w:val="B8702278"/>
@@ -6449,7 +7535,7 @@
       </w:rPr>
     </w:lvl>
   </w:abstractNum>
-  <w:abstractNum w:abstractNumId="8" w15:restartNumberingAfterBreak="0">
+  <w:abstractNum w:abstractNumId="9" w15:restartNumberingAfterBreak="0">
     <w:nsid w:val="1AE8675F"/>
     <w:multiLevelType w:val="multilevel"/>
     <w:tmpl w:val="FAD2FEF0"/>
@@ -6598,7 +7684,7 @@
       </w:rPr>
     </w:lvl>
   </w:abstractNum>
-  <w:abstractNum w:abstractNumId="9" w15:restartNumberingAfterBreak="0">
+  <w:abstractNum w:abstractNumId="10" w15:restartNumberingAfterBreak="0">
     <w:nsid w:val="1EF135F3"/>
     <w:multiLevelType w:val="multilevel"/>
     <w:tmpl w:val="B8728B5E"/>
@@ -6747,7 +7833,7 @@
       </w:rPr>
     </w:lvl>
   </w:abstractNum>
-  <w:abstractNum w:abstractNumId="10" w15:restartNumberingAfterBreak="0">
+  <w:abstractNum w:abstractNumId="11" w15:restartNumberingAfterBreak="0">
     <w:nsid w:val="1F872303"/>
     <w:multiLevelType w:val="multilevel"/>
     <w:tmpl w:val="A7248284"/>
@@ -6896,7 +7982,7 @@
       </w:rPr>
     </w:lvl>
   </w:abstractNum>
-  <w:abstractNum w:abstractNumId="11" w15:restartNumberingAfterBreak="0">
+  <w:abstractNum w:abstractNumId="12" w15:restartNumberingAfterBreak="0">
     <w:nsid w:val="219E5630"/>
     <w:multiLevelType w:val="multilevel"/>
     <w:tmpl w:val="4F1E916C"/>
@@ -7045,7 +8131,7 @@
       </w:rPr>
     </w:lvl>
   </w:abstractNum>
-  <w:abstractNum w:abstractNumId="12" w15:restartNumberingAfterBreak="0">
+  <w:abstractNum w:abstractNumId="13" w15:restartNumberingAfterBreak="0">
     <w:nsid w:val="23D43D9D"/>
     <w:multiLevelType w:val="multilevel"/>
     <w:tmpl w:val="F2380E2E"/>
@@ -7194,7 +8280,7 @@
       </w:rPr>
     </w:lvl>
   </w:abstractNum>
-  <w:abstractNum w:abstractNumId="13" w15:restartNumberingAfterBreak="0">
+  <w:abstractNum w:abstractNumId="14" w15:restartNumberingAfterBreak="0">
     <w:nsid w:val="24A7663A"/>
     <w:multiLevelType w:val="multilevel"/>
     <w:tmpl w:val="14927116"/>
@@ -7343,7 +8429,7 @@
       </w:rPr>
     </w:lvl>
   </w:abstractNum>
-  <w:abstractNum w:abstractNumId="14" w15:restartNumberingAfterBreak="0">
+  <w:abstractNum w:abstractNumId="15" w15:restartNumberingAfterBreak="0">
     <w:nsid w:val="2BA91B56"/>
     <w:multiLevelType w:val="multilevel"/>
     <w:tmpl w:val="CD08524A"/>
@@ -7492,7 +8578,7 @@
       </w:rPr>
     </w:lvl>
   </w:abstractNum>
-  <w:abstractNum w:abstractNumId="15" w15:restartNumberingAfterBreak="0">
+  <w:abstractNum w:abstractNumId="16" w15:restartNumberingAfterBreak="0">
     <w:nsid w:val="2E2610B0"/>
     <w:multiLevelType w:val="multilevel"/>
     <w:tmpl w:val="CB5E5AD4"/>
@@ -7641,7 +8727,156 @@
       </w:rPr>
     </w:lvl>
   </w:abstractNum>
-  <w:abstractNum w:abstractNumId="16" w15:restartNumberingAfterBreak="0">
+  <w:abstractNum w:abstractNumId="17" w15:restartNumberingAfterBreak="0">
+    <w:nsid w:val="2E5C470C"/>
+    <w:multiLevelType w:val="multilevel"/>
+    <w:tmpl w:val="C1ECF8A0"/>
+    <w:lvl w:ilvl="0">
+      <w:start w:val="1"/>
+      <w:numFmt w:val="bullet"/>
+      <w:lvlText w:val=""/>
+      <w:lvlJc w:val="left"/>
+      <w:pPr>
+        <w:tabs>
+          <w:tab w:val="num" w:pos="720"/>
+        </w:tabs>
+        <w:ind w:left="720" w:hanging="360"/>
+      </w:pPr>
+      <w:rPr>
+        <w:rFonts w:ascii="Symbol" w:hAnsi="Symbol" w:hint="default"/>
+        <w:sz w:val="20"/>
+      </w:rPr>
+    </w:lvl>
+    <w:lvl w:ilvl="1" w:tentative="1">
+      <w:start w:val="1"/>
+      <w:numFmt w:val="bullet"/>
+      <w:lvlText w:val=""/>
+      <w:lvlJc w:val="left"/>
+      <w:pPr>
+        <w:tabs>
+          <w:tab w:val="num" w:pos="1440"/>
+        </w:tabs>
+        <w:ind w:left="1440" w:hanging="360"/>
+      </w:pPr>
+      <w:rPr>
+        <w:rFonts w:ascii="Symbol" w:hAnsi="Symbol" w:hint="default"/>
+        <w:sz w:val="20"/>
+      </w:rPr>
+    </w:lvl>
+    <w:lvl w:ilvl="2" w:tentative="1">
+      <w:start w:val="1"/>
+      <w:numFmt w:val="bullet"/>
+      <w:lvlText w:val=""/>
+      <w:lvlJc w:val="left"/>
+      <w:pPr>
+        <w:tabs>
+          <w:tab w:val="num" w:pos="2160"/>
+        </w:tabs>
+        <w:ind w:left="2160" w:hanging="360"/>
+      </w:pPr>
+      <w:rPr>
+        <w:rFonts w:ascii="Symbol" w:hAnsi="Symbol" w:hint="default"/>
+        <w:sz w:val="20"/>
+      </w:rPr>
+    </w:lvl>
+    <w:lvl w:ilvl="3" w:tentative="1">
+      <w:start w:val="1"/>
+      <w:numFmt w:val="bullet"/>
+      <w:lvlText w:val=""/>
+      <w:lvlJc w:val="left"/>
+      <w:pPr>
+        <w:tabs>
+          <w:tab w:val="num" w:pos="2880"/>
+        </w:tabs>
+        <w:ind w:left="2880" w:hanging="360"/>
+      </w:pPr>
+      <w:rPr>
+        <w:rFonts w:ascii="Symbol" w:hAnsi="Symbol" w:hint="default"/>
+        <w:sz w:val="20"/>
+      </w:rPr>
+    </w:lvl>
+    <w:lvl w:ilvl="4" w:tentative="1">
+      <w:start w:val="1"/>
+      <w:numFmt w:val="bullet"/>
+      <w:lvlText w:val=""/>
+      <w:lvlJc w:val="left"/>
+      <w:pPr>
+        <w:tabs>
+          <w:tab w:val="num" w:pos="3600"/>
+        </w:tabs>
+        <w:ind w:left="3600" w:hanging="360"/>
+      </w:pPr>
+      <w:rPr>
+        <w:rFonts w:ascii="Symbol" w:hAnsi="Symbol" w:hint="default"/>
+        <w:sz w:val="20"/>
+      </w:rPr>
+    </w:lvl>
+    <w:lvl w:ilvl="5" w:tentative="1">
+      <w:start w:val="1"/>
+      <w:numFmt w:val="bullet"/>
+      <w:lvlText w:val=""/>
+      <w:lvlJc w:val="left"/>
+      <w:pPr>
+        <w:tabs>
+          <w:tab w:val="num" w:pos="4320"/>
+        </w:tabs>
+        <w:ind w:left="4320" w:hanging="360"/>
+      </w:pPr>
+      <w:rPr>
+        <w:rFonts w:ascii="Symbol" w:hAnsi="Symbol" w:hint="default"/>
+        <w:sz w:val="20"/>
+      </w:rPr>
+    </w:lvl>
+    <w:lvl w:ilvl="6" w:tentative="1">
+      <w:start w:val="1"/>
+      <w:numFmt w:val="bullet"/>
+      <w:lvlText w:val=""/>
+      <w:lvlJc w:val="left"/>
+      <w:pPr>
+        <w:tabs>
+          <w:tab w:val="num" w:pos="5040"/>
+        </w:tabs>
+        <w:ind w:left="5040" w:hanging="360"/>
+      </w:pPr>
+      <w:rPr>
+        <w:rFonts w:ascii="Symbol" w:hAnsi="Symbol" w:hint="default"/>
+        <w:sz w:val="20"/>
+      </w:rPr>
+    </w:lvl>
+    <w:lvl w:ilvl="7" w:tentative="1">
+      <w:start w:val="1"/>
+      <w:numFmt w:val="bullet"/>
+      <w:lvlText w:val=""/>
+      <w:lvlJc w:val="left"/>
+      <w:pPr>
+        <w:tabs>
+          <w:tab w:val="num" w:pos="5760"/>
+        </w:tabs>
+        <w:ind w:left="5760" w:hanging="360"/>
+      </w:pPr>
+      <w:rPr>
+        <w:rFonts w:ascii="Symbol" w:hAnsi="Symbol" w:hint="default"/>
+        <w:sz w:val="20"/>
+      </w:rPr>
+    </w:lvl>
+    <w:lvl w:ilvl="8" w:tentative="1">
+      <w:start w:val="1"/>
+      <w:numFmt w:val="bullet"/>
+      <w:lvlText w:val=""/>
+      <w:lvlJc w:val="left"/>
+      <w:pPr>
+        <w:tabs>
+          <w:tab w:val="num" w:pos="6480"/>
+        </w:tabs>
+        <w:ind w:left="6480" w:hanging="360"/>
+      </w:pPr>
+      <w:rPr>
+        <w:rFonts w:ascii="Symbol" w:hAnsi="Symbol" w:hint="default"/>
+        <w:sz w:val="20"/>
+      </w:rPr>
+    </w:lvl>
+  </w:abstractNum>
+  <w:abstractNum w:abstractNumId="18" w15:restartNumberingAfterBreak="0">
     <w:nsid w:val="2F173660"/>
     <w:multiLevelType w:val="multilevel"/>
     <w:tmpl w:val="9A3C74AE"/>
@@ -7790,7 +9025,7 @@
       </w:rPr>
     </w:lvl>
   </w:abstractNum>
-  <w:abstractNum w:abstractNumId="17" w15:restartNumberingAfterBreak="0">
+  <w:abstractNum w:abstractNumId="19" w15:restartNumberingAfterBreak="0">
     <w:nsid w:val="30962A37"/>
     <w:multiLevelType w:val="multilevel"/>
     <w:tmpl w:val="8C983154"/>
@@ -7939,7 +9174,7 @@
       </w:rPr>
     </w:lvl>
   </w:abstractNum>
-  <w:abstractNum w:abstractNumId="18" w15:restartNumberingAfterBreak="0">
+  <w:abstractNum w:abstractNumId="20" w15:restartNumberingAfterBreak="0">
     <w:nsid w:val="32436C87"/>
     <w:multiLevelType w:val="multilevel"/>
     <w:tmpl w:val="7896A9A6"/>
@@ -8088,7 +9323,7 @@
       </w:rPr>
     </w:lvl>
   </w:abstractNum>
-  <w:abstractNum w:abstractNumId="19" w15:restartNumberingAfterBreak="0">
+  <w:abstractNum w:abstractNumId="21" w15:restartNumberingAfterBreak="0">
     <w:nsid w:val="32CF620A"/>
     <w:multiLevelType w:val="multilevel"/>
     <w:tmpl w:val="EDDEE5E2"/>
@@ -8237,7 +9472,305 @@
       </w:rPr>
     </w:lvl>
   </w:abstractNum>
-  <w:abstractNum w:abstractNumId="20" w15:restartNumberingAfterBreak="0">
+  <w:abstractNum w:abstractNumId="22" w15:restartNumberingAfterBreak="0">
+    <w:nsid w:val="33713B13"/>
+    <w:multiLevelType w:val="multilevel"/>
+    <w:tmpl w:val="35A0904A"/>
+    <w:lvl w:ilvl="0">
+      <w:start w:val="1"/>
+      <w:numFmt w:val="bullet"/>
+      <w:lvlText w:val=""/>
+      <w:lvlJc w:val="left"/>
+      <w:pPr>
+        <w:tabs>
+          <w:tab w:val="num" w:pos="720"/>
+        </w:tabs>
+        <w:ind w:left="720" w:hanging="360"/>
+      </w:pPr>
+      <w:rPr>
+        <w:rFonts w:ascii="Symbol" w:hAnsi="Symbol" w:hint="default"/>
+        <w:sz w:val="20"/>
+      </w:rPr>
+    </w:lvl>
+    <w:lvl w:ilvl="1" w:tentative="1">
+      <w:start w:val="1"/>
+      <w:numFmt w:val="bullet"/>
+      <w:lvlText w:val=""/>
+      <w:lvlJc w:val="left"/>
+      <w:pPr>
+        <w:tabs>
+          <w:tab w:val="num" w:pos="1440"/>
+        </w:tabs>
+        <w:ind w:left="1440" w:hanging="360"/>
+      </w:pPr>
+      <w:rPr>
+        <w:rFonts w:ascii="Symbol" w:hAnsi="Symbol" w:hint="default"/>
+        <w:sz w:val="20"/>
+      </w:rPr>
+    </w:lvl>
+    <w:lvl w:ilvl="2" w:tentative="1">
+      <w:start w:val="1"/>
+      <w:numFmt w:val="bullet"/>
+      <w:lvlText w:val=""/>
+      <w:lvlJc w:val="left"/>
+      <w:pPr>
+        <w:tabs>
+          <w:tab w:val="num" w:pos="2160"/>
+        </w:tabs>
+        <w:ind w:left="2160" w:hanging="360"/>
+      </w:pPr>
+      <w:rPr>
+        <w:rFonts w:ascii="Symbol" w:hAnsi="Symbol" w:hint="default"/>
+        <w:sz w:val="20"/>
+      </w:rPr>
+    </w:lvl>
+    <w:lvl w:ilvl="3" w:tentative="1">
+      <w:start w:val="1"/>
+      <w:numFmt w:val="bullet"/>
+      <w:lvlText w:val=""/>
+      <w:lvlJc w:val="left"/>
+      <w:pPr>
+        <w:tabs>
+          <w:tab w:val="num" w:pos="2880"/>
+        </w:tabs>
+        <w:ind w:left="2880" w:hanging="360"/>
+      </w:pPr>
+      <w:rPr>
+        <w:rFonts w:ascii="Symbol" w:hAnsi="Symbol" w:hint="default"/>
+        <w:sz w:val="20"/>
+      </w:rPr>
+    </w:lvl>
+    <w:lvl w:ilvl="4" w:tentative="1">
+      <w:start w:val="1"/>
+      <w:numFmt w:val="bullet"/>
+      <w:lvlText w:val=""/>
+      <w:lvlJc w:val="left"/>
+      <w:pPr>
+        <w:tabs>
+          <w:tab w:val="num" w:pos="3600"/>
+        </w:tabs>
+        <w:ind w:left="3600" w:hanging="360"/>
+      </w:pPr>
+      <w:rPr>
+        <w:rFonts w:ascii="Symbol" w:hAnsi="Symbol" w:hint="default"/>
+        <w:sz w:val="20"/>
+      </w:rPr>
+    </w:lvl>
+    <w:lvl w:ilvl="5" w:tentative="1">
+      <w:start w:val="1"/>
+      <w:numFmt w:val="bullet"/>
+      <w:lvlText w:val=""/>
+      <w:lvlJc w:val="left"/>
+      <w:pPr>
+        <w:tabs>
+          <w:tab w:val="num" w:pos="4320"/>
+        </w:tabs>
+        <w:ind w:left="4320" w:hanging="360"/>
+      </w:pPr>
+      <w:rPr>
+        <w:rFonts w:ascii="Symbol" w:hAnsi="Symbol" w:hint="default"/>
+        <w:sz w:val="20"/>
+      </w:rPr>
+    </w:lvl>
+    <w:lvl w:ilvl="6" w:tentative="1">
+      <w:start w:val="1"/>
+      <w:numFmt w:val="bullet"/>
+      <w:lvlText w:val=""/>
+      <w:lvlJc w:val="left"/>
+      <w:pPr>
+        <w:tabs>
+          <w:tab w:val="num" w:pos="5040"/>
+        </w:tabs>
+        <w:ind w:left="5040" w:hanging="360"/>
+      </w:pPr>
+      <w:rPr>
+        <w:rFonts w:ascii="Symbol" w:hAnsi="Symbol" w:hint="default"/>
+        <w:sz w:val="20"/>
+      </w:rPr>
+    </w:lvl>
+    <w:lvl w:ilvl="7" w:tentative="1">
+      <w:start w:val="1"/>
+      <w:numFmt w:val="bullet"/>
+      <w:lvlText w:val=""/>
+      <w:lvlJc w:val="left"/>
+      <w:pPr>
+        <w:tabs>
+          <w:tab w:val="num" w:pos="5760"/>
+        </w:tabs>
+        <w:ind w:left="5760" w:hanging="360"/>
+      </w:pPr>
+      <w:rPr>
+        <w:rFonts w:ascii="Symbol" w:hAnsi="Symbol" w:hint="default"/>
+        <w:sz w:val="20"/>
+      </w:rPr>
+    </w:lvl>
+    <w:lvl w:ilvl="8" w:tentative="1">
+      <w:start w:val="1"/>
+      <w:numFmt w:val="bullet"/>
+      <w:lvlText w:val=""/>
+      <w:lvlJc w:val="left"/>
+      <w:pPr>
+        <w:tabs>
+          <w:tab w:val="num" w:pos="6480"/>
+        </w:tabs>
+        <w:ind w:left="6480" w:hanging="360"/>
+      </w:pPr>
+      <w:rPr>
+        <w:rFonts w:ascii="Symbol" w:hAnsi="Symbol" w:hint="default"/>
+        <w:sz w:val="20"/>
+      </w:rPr>
+    </w:lvl>
+  </w:abstractNum>
+  <w:abstractNum w:abstractNumId="23" w15:restartNumberingAfterBreak="0">
+    <w:nsid w:val="365A4742"/>
+    <w:multiLevelType w:val="multilevel"/>
+    <w:tmpl w:val="0388EF2E"/>
+    <w:lvl w:ilvl="0">
+      <w:start w:val="1"/>
+      <w:numFmt w:val="bullet"/>
+      <w:lvlText w:val="o"/>
+      <w:lvlJc w:val="left"/>
+      <w:pPr>
+        <w:tabs>
+          <w:tab w:val="num" w:pos="720"/>
+        </w:tabs>
+        <w:ind w:left="720" w:hanging="360"/>
+      </w:pPr>
+      <w:rPr>
+        <w:rFonts w:ascii="Courier New" w:hAnsi="Courier New" w:hint="default"/>
+        <w:sz w:val="20"/>
+      </w:rPr>
+    </w:lvl>
+    <w:lvl w:ilvl="1" w:tentative="1">
+      <w:start w:val="1"/>
+      <w:numFmt w:val="bullet"/>
+      <w:lvlText w:val="o"/>
+      <w:lvlJc w:val="left"/>
+      <w:pPr>
+        <w:tabs>
+          <w:tab w:val="num" w:pos="1440"/>
+        </w:tabs>
+        <w:ind w:left="1440" w:hanging="360"/>
+      </w:pPr>
+      <w:rPr>
+        <w:rFonts w:ascii="Courier New" w:hAnsi="Courier New" w:hint="default"/>
+        <w:sz w:val="20"/>
+      </w:rPr>
+    </w:lvl>
+    <w:lvl w:ilvl="2" w:tentative="1">
+      <w:start w:val="1"/>
+      <w:numFmt w:val="bullet"/>
+      <w:lvlText w:val="o"/>
+      <w:lvlJc w:val="left"/>
+      <w:pPr>
+        <w:tabs>
+          <w:tab w:val="num" w:pos="2160"/>
+        </w:tabs>
+        <w:ind w:left="2160" w:hanging="360"/>
+      </w:pPr>
+      <w:rPr>
+        <w:rFonts w:ascii="Courier New" w:hAnsi="Courier New" w:hint="default"/>
+        <w:sz w:val="20"/>
+      </w:rPr>
+    </w:lvl>
+    <w:lvl w:ilvl="3" w:tentative="1">
+      <w:start w:val="1"/>
+      <w:numFmt w:val="bullet"/>
+      <w:lvlText w:val="o"/>
+      <w:lvlJc w:val="left"/>
+      <w:pPr>
+        <w:tabs>
+          <w:tab w:val="num" w:pos="2880"/>
+        </w:tabs>
+        <w:ind w:left="2880" w:hanging="360"/>
+      </w:pPr>
+      <w:rPr>
+        <w:rFonts w:ascii="Courier New" w:hAnsi="Courier New" w:hint="default"/>
+        <w:sz w:val="20"/>
+      </w:rPr>
+    </w:lvl>
+    <w:lvl w:ilvl="4" w:tentative="1">
+      <w:start w:val="1"/>
+      <w:numFmt w:val="bullet"/>
+      <w:lvlText w:val="o"/>
+      <w:lvlJc w:val="left"/>
+      <w:pPr>
+        <w:tabs>
+          <w:tab w:val="num" w:pos="3600"/>
+        </w:tabs>
+        <w:ind w:left="3600" w:hanging="360"/>
+      </w:pPr>
+      <w:rPr>
+        <w:rFonts w:ascii="Courier New" w:hAnsi="Courier New" w:hint="default"/>
+        <w:sz w:val="20"/>
+      </w:rPr>
+    </w:lvl>
+    <w:lvl w:ilvl="5" w:tentative="1">
+      <w:start w:val="1"/>
+      <w:numFmt w:val="bullet"/>
+      <w:lvlText w:val="o"/>
+      <w:lvlJc w:val="left"/>
+      <w:pPr>
+        <w:tabs>
+          <w:tab w:val="num" w:pos="4320"/>
+        </w:tabs>
+        <w:ind w:left="4320" w:hanging="360"/>
+      </w:pPr>
+      <w:rPr>
+        <w:rFonts w:ascii="Courier New" w:hAnsi="Courier New" w:hint="default"/>
+        <w:sz w:val="20"/>
+      </w:rPr>
+    </w:lvl>
+    <w:lvl w:ilvl="6" w:tentative="1">
+      <w:start w:val="1"/>
+      <w:numFmt w:val="bullet"/>
+      <w:lvlText w:val="o"/>
+      <w:lvlJc w:val="left"/>
+      <w:pPr>
+        <w:tabs>
+          <w:tab w:val="num" w:pos="5040"/>
+        </w:tabs>
+        <w:ind w:left="5040" w:hanging="360"/>
+      </w:pPr>
+      <w:rPr>
+        <w:rFonts w:ascii="Courier New" w:hAnsi="Courier New" w:hint="default"/>
+        <w:sz w:val="20"/>
+      </w:rPr>
+    </w:lvl>
+    <w:lvl w:ilvl="7" w:tentative="1">
+      <w:start w:val="1"/>
+      <w:numFmt w:val="bullet"/>
+      <w:lvlText w:val="o"/>
+      <w:lvlJc w:val="left"/>
+      <w:pPr>
+        <w:tabs>
+          <w:tab w:val="num" w:pos="5760"/>
+        </w:tabs>
+        <w:ind w:left="5760" w:hanging="360"/>
+      </w:pPr>
+      <w:rPr>
+        <w:rFonts w:ascii="Courier New" w:hAnsi="Courier New" w:hint="default"/>
+        <w:sz w:val="20"/>
+      </w:rPr>
+    </w:lvl>
+    <w:lvl w:ilvl="8" w:tentative="1">
+      <w:start w:val="1"/>
+      <w:numFmt w:val="bullet"/>
+      <w:lvlText w:val="o"/>
+      <w:lvlJc w:val="left"/>
+      <w:pPr>
+        <w:tabs>
+          <w:tab w:val="num" w:pos="6480"/>
+        </w:tabs>
+        <w:ind w:left="6480" w:hanging="360"/>
+      </w:pPr>
+      <w:rPr>
+        <w:rFonts w:ascii="Courier New" w:hAnsi="Courier New" w:hint="default"/>
+        <w:sz w:val="20"/>
+      </w:rPr>
+    </w:lvl>
+  </w:abstractNum>
+  <w:abstractNum w:abstractNumId="24" w15:restartNumberingAfterBreak="0">
     <w:nsid w:val="377D7C6B"/>
     <w:multiLevelType w:val="multilevel"/>
     <w:tmpl w:val="B86C7E84"/>
@@ -8386,7 +9919,7 @@
       </w:rPr>
     </w:lvl>
   </w:abstractNum>
-  <w:abstractNum w:abstractNumId="21" w15:restartNumberingAfterBreak="0">
+  <w:abstractNum w:abstractNumId="25" w15:restartNumberingAfterBreak="0">
     <w:nsid w:val="38E97992"/>
     <w:multiLevelType w:val="multilevel"/>
     <w:tmpl w:val="32B820DC"/>
@@ -8535,7 +10068,7 @@
       </w:rPr>
     </w:lvl>
   </w:abstractNum>
-  <w:abstractNum w:abstractNumId="22" w15:restartNumberingAfterBreak="0">
+  <w:abstractNum w:abstractNumId="26" w15:restartNumberingAfterBreak="0">
     <w:nsid w:val="39A104C7"/>
     <w:multiLevelType w:val="multilevel"/>
     <w:tmpl w:val="D36A1DF4"/>
@@ -8684,7 +10217,7 @@
       </w:rPr>
     </w:lvl>
   </w:abstractNum>
-  <w:abstractNum w:abstractNumId="23" w15:restartNumberingAfterBreak="0">
+  <w:abstractNum w:abstractNumId="27" w15:restartNumberingAfterBreak="0">
     <w:nsid w:val="3AC97095"/>
     <w:multiLevelType w:val="multilevel"/>
     <w:tmpl w:val="B34AA8B0"/>
@@ -8833,7 +10366,7 @@
       </w:rPr>
     </w:lvl>
   </w:abstractNum>
-  <w:abstractNum w:abstractNumId="24" w15:restartNumberingAfterBreak="0">
+  <w:abstractNum w:abstractNumId="28" w15:restartNumberingAfterBreak="0">
     <w:nsid w:val="3BA606BB"/>
     <w:multiLevelType w:val="multilevel"/>
     <w:tmpl w:val="C35E7AD2"/>
@@ -8982,7 +10515,7 @@
       </w:rPr>
     </w:lvl>
   </w:abstractNum>
-  <w:abstractNum w:abstractNumId="25" w15:restartNumberingAfterBreak="0">
+  <w:abstractNum w:abstractNumId="29" w15:restartNumberingAfterBreak="0">
     <w:nsid w:val="3CF25C31"/>
     <w:multiLevelType w:val="multilevel"/>
     <w:tmpl w:val="FA9E3BB6"/>
@@ -9131,7 +10664,7 @@
       </w:rPr>
     </w:lvl>
   </w:abstractNum>
-  <w:abstractNum w:abstractNumId="26" w15:restartNumberingAfterBreak="0">
+  <w:abstractNum w:abstractNumId="30" w15:restartNumberingAfterBreak="0">
     <w:nsid w:val="3FFE4671"/>
     <w:multiLevelType w:val="multilevel"/>
     <w:tmpl w:val="1E6468FC"/>
@@ -9280,7 +10813,7 @@
       </w:rPr>
     </w:lvl>
   </w:abstractNum>
-  <w:abstractNum w:abstractNumId="27" w15:restartNumberingAfterBreak="0">
+  <w:abstractNum w:abstractNumId="31" w15:restartNumberingAfterBreak="0">
     <w:nsid w:val="416E5A9D"/>
     <w:multiLevelType w:val="multilevel"/>
     <w:tmpl w:val="2A3CCE36"/>
@@ -9429,7 +10962,156 @@
       </w:rPr>
     </w:lvl>
   </w:abstractNum>
-  <w:abstractNum w:abstractNumId="28" w15:restartNumberingAfterBreak="0">
+  <w:abstractNum w:abstractNumId="32" w15:restartNumberingAfterBreak="0">
+    <w:nsid w:val="442172D9"/>
+    <w:multiLevelType w:val="multilevel"/>
+    <w:tmpl w:val="92C4F2E4"/>
+    <w:lvl w:ilvl="0">
+      <w:start w:val="1"/>
+      <w:numFmt w:val="bullet"/>
+      <w:lvlText w:val="o"/>
+      <w:lvlJc w:val="left"/>
+      <w:pPr>
+        <w:tabs>
+          <w:tab w:val="num" w:pos="720"/>
+        </w:tabs>
+        <w:ind w:left="720" w:hanging="360"/>
+      </w:pPr>
+      <w:rPr>
+        <w:rFonts w:ascii="Courier New" w:hAnsi="Courier New" w:hint="default"/>
+        <w:sz w:val="20"/>
+      </w:rPr>
+    </w:lvl>
+    <w:lvl w:ilvl="1" w:tentative="1">
+      <w:start w:val="1"/>
+      <w:numFmt w:val="bullet"/>
+      <w:lvlText w:val="o"/>
+      <w:lvlJc w:val="left"/>
+      <w:pPr>
+        <w:tabs>
+          <w:tab w:val="num" w:pos="1440"/>
+        </w:tabs>
+        <w:ind w:left="1440" w:hanging="360"/>
+      </w:pPr>
+      <w:rPr>
+        <w:rFonts w:ascii="Courier New" w:hAnsi="Courier New" w:hint="default"/>
+        <w:sz w:val="20"/>
+      </w:rPr>
+    </w:lvl>
+    <w:lvl w:ilvl="2" w:tentative="1">
+      <w:start w:val="1"/>
+      <w:numFmt w:val="bullet"/>
+      <w:lvlText w:val="o"/>
+      <w:lvlJc w:val="left"/>
+      <w:pPr>
+        <w:tabs>
+          <w:tab w:val="num" w:pos="2160"/>
+        </w:tabs>
+        <w:ind w:left="2160" w:hanging="360"/>
+      </w:pPr>
+      <w:rPr>
+        <w:rFonts w:ascii="Courier New" w:hAnsi="Courier New" w:hint="default"/>
+        <w:sz w:val="20"/>
+      </w:rPr>
+    </w:lvl>
+    <w:lvl w:ilvl="3" w:tentative="1">
+      <w:start w:val="1"/>
+      <w:numFmt w:val="bullet"/>
+      <w:lvlText w:val="o"/>
+      <w:lvlJc w:val="left"/>
+      <w:pPr>
+        <w:tabs>
+          <w:tab w:val="num" w:pos="2880"/>
+        </w:tabs>
+        <w:ind w:left="2880" w:hanging="360"/>
+      </w:pPr>
+      <w:rPr>
+        <w:rFonts w:ascii="Courier New" w:hAnsi="Courier New" w:hint="default"/>
+        <w:sz w:val="20"/>
+      </w:rPr>
+    </w:lvl>
+    <w:lvl w:ilvl="4" w:tentative="1">
+      <w:start w:val="1"/>
+      <w:numFmt w:val="bullet"/>
+      <w:lvlText w:val="o"/>
+      <w:lvlJc w:val="left"/>
+      <w:pPr>
+        <w:tabs>
+          <w:tab w:val="num" w:pos="3600"/>
+        </w:tabs>
+        <w:ind w:left="3600" w:hanging="360"/>
+      </w:pPr>
+      <w:rPr>
+        <w:rFonts w:ascii="Courier New" w:hAnsi="Courier New" w:hint="default"/>
+        <w:sz w:val="20"/>
+      </w:rPr>
+    </w:lvl>
+    <w:lvl w:ilvl="5" w:tentative="1">
+      <w:start w:val="1"/>
+      <w:numFmt w:val="bullet"/>
+      <w:lvlText w:val="o"/>
+      <w:lvlJc w:val="left"/>
+      <w:pPr>
+        <w:tabs>
+          <w:tab w:val="num" w:pos="4320"/>
+        </w:tabs>
+        <w:ind w:left="4320" w:hanging="360"/>
+      </w:pPr>
+      <w:rPr>
+        <w:rFonts w:ascii="Courier New" w:hAnsi="Courier New" w:hint="default"/>
+        <w:sz w:val="20"/>
+      </w:rPr>
+    </w:lvl>
+    <w:lvl w:ilvl="6" w:tentative="1">
+      <w:start w:val="1"/>
+      <w:numFmt w:val="bullet"/>
+      <w:lvlText w:val="o"/>
+      <w:lvlJc w:val="left"/>
+      <w:pPr>
+        <w:tabs>
+          <w:tab w:val="num" w:pos="5040"/>
+        </w:tabs>
+        <w:ind w:left="5040" w:hanging="360"/>
+      </w:pPr>
+      <w:rPr>
+        <w:rFonts w:ascii="Courier New" w:hAnsi="Courier New" w:hint="default"/>
+        <w:sz w:val="20"/>
+      </w:rPr>
+    </w:lvl>
+    <w:lvl w:ilvl="7" w:tentative="1">
+      <w:start w:val="1"/>
+      <w:numFmt w:val="bullet"/>
+      <w:lvlText w:val="o"/>
+      <w:lvlJc w:val="left"/>
+      <w:pPr>
+        <w:tabs>
+          <w:tab w:val="num" w:pos="5760"/>
+        </w:tabs>
+        <w:ind w:left="5760" w:hanging="360"/>
+      </w:pPr>
+      <w:rPr>
+        <w:rFonts w:ascii="Courier New" w:hAnsi="Courier New" w:hint="default"/>
+        <w:sz w:val="20"/>
+      </w:rPr>
+    </w:lvl>
+    <w:lvl w:ilvl="8" w:tentative="1">
+      <w:start w:val="1"/>
+      <w:numFmt w:val="bullet"/>
+      <w:lvlText w:val="o"/>
+      <w:lvlJc w:val="left"/>
+      <w:pPr>
+        <w:tabs>
+          <w:tab w:val="num" w:pos="6480"/>
+        </w:tabs>
+        <w:ind w:left="6480" w:hanging="360"/>
+      </w:pPr>
+      <w:rPr>
+        <w:rFonts w:ascii="Courier New" w:hAnsi="Courier New" w:hint="default"/>
+        <w:sz w:val="20"/>
+      </w:rPr>
+    </w:lvl>
+  </w:abstractNum>
+  <w:abstractNum w:abstractNumId="33" w15:restartNumberingAfterBreak="0">
     <w:nsid w:val="4A2A6CD4"/>
     <w:multiLevelType w:val="multilevel"/>
     <w:tmpl w:val="7AC8A9AA"/>
@@ -9578,7 +11260,7 @@
       </w:rPr>
     </w:lvl>
   </w:abstractNum>
-  <w:abstractNum w:abstractNumId="29" w15:restartNumberingAfterBreak="0">
+  <w:abstractNum w:abstractNumId="34" w15:restartNumberingAfterBreak="0">
     <w:nsid w:val="4A417475"/>
     <w:multiLevelType w:val="multilevel"/>
     <w:tmpl w:val="0D70E19E"/>
@@ -9727,7 +11409,7 @@
       </w:rPr>
     </w:lvl>
   </w:abstractNum>
-  <w:abstractNum w:abstractNumId="30" w15:restartNumberingAfterBreak="0">
+  <w:abstractNum w:abstractNumId="35" w15:restartNumberingAfterBreak="0">
     <w:nsid w:val="4AFE43E3"/>
     <w:multiLevelType w:val="multilevel"/>
     <w:tmpl w:val="4726D048"/>
@@ -9876,7 +11558,7 @@
       </w:rPr>
     </w:lvl>
   </w:abstractNum>
-  <w:abstractNum w:abstractNumId="31" w15:restartNumberingAfterBreak="0">
+  <w:abstractNum w:abstractNumId="36" w15:restartNumberingAfterBreak="0">
     <w:nsid w:val="4CEC3F5B"/>
     <w:multiLevelType w:val="multilevel"/>
     <w:tmpl w:val="70E6C0AC"/>
@@ -10025,7 +11707,7 @@
       </w:rPr>
     </w:lvl>
   </w:abstractNum>
-  <w:abstractNum w:abstractNumId="32" w15:restartNumberingAfterBreak="0">
+  <w:abstractNum w:abstractNumId="37" w15:restartNumberingAfterBreak="0">
     <w:nsid w:val="4F3726E0"/>
     <w:multiLevelType w:val="multilevel"/>
     <w:tmpl w:val="4732C9BA"/>
@@ -10174,7 +11856,7 @@
       </w:rPr>
     </w:lvl>
   </w:abstractNum>
-  <w:abstractNum w:abstractNumId="33" w15:restartNumberingAfterBreak="0">
+  <w:abstractNum w:abstractNumId="38" w15:restartNumberingAfterBreak="0">
     <w:nsid w:val="506E47AF"/>
     <w:multiLevelType w:val="multilevel"/>
     <w:tmpl w:val="81A2A82C"/>
@@ -10323,7 +12005,7 @@
       </w:rPr>
     </w:lvl>
   </w:abstractNum>
-  <w:abstractNum w:abstractNumId="34" w15:restartNumberingAfterBreak="0">
+  <w:abstractNum w:abstractNumId="39" w15:restartNumberingAfterBreak="0">
     <w:nsid w:val="54BF6080"/>
     <w:multiLevelType w:val="multilevel"/>
     <w:tmpl w:val="A4B2B7D4"/>
@@ -10472,7 +12154,7 @@
       </w:rPr>
     </w:lvl>
   </w:abstractNum>
-  <w:abstractNum w:abstractNumId="35" w15:restartNumberingAfterBreak="0">
+  <w:abstractNum w:abstractNumId="40" w15:restartNumberingAfterBreak="0">
     <w:nsid w:val="55584F99"/>
     <w:multiLevelType w:val="multilevel"/>
     <w:tmpl w:val="E7C87712"/>
@@ -10621,7 +12303,7 @@
       </w:rPr>
     </w:lvl>
   </w:abstractNum>
-  <w:abstractNum w:abstractNumId="36" w15:restartNumberingAfterBreak="0">
+  <w:abstractNum w:abstractNumId="41" w15:restartNumberingAfterBreak="0">
     <w:nsid w:val="5BF76842"/>
     <w:multiLevelType w:val="multilevel"/>
     <w:tmpl w:val="0292E1C6"/>
@@ -10770,7 +12452,7 @@
       </w:rPr>
     </w:lvl>
   </w:abstractNum>
-  <w:abstractNum w:abstractNumId="37" w15:restartNumberingAfterBreak="0">
+  <w:abstractNum w:abstractNumId="42" w15:restartNumberingAfterBreak="0">
     <w:nsid w:val="5EFF1EF5"/>
     <w:multiLevelType w:val="multilevel"/>
     <w:tmpl w:val="BD96AB38"/>
@@ -10919,7 +12601,7 @@
       </w:rPr>
     </w:lvl>
   </w:abstractNum>
-  <w:abstractNum w:abstractNumId="38" w15:restartNumberingAfterBreak="0">
+  <w:abstractNum w:abstractNumId="43" w15:restartNumberingAfterBreak="0">
     <w:nsid w:val="5F3B1963"/>
     <w:multiLevelType w:val="multilevel"/>
     <w:tmpl w:val="4960565A"/>
@@ -11068,7 +12750,7 @@
       </w:rPr>
     </w:lvl>
   </w:abstractNum>
-  <w:abstractNum w:abstractNumId="39" w15:restartNumberingAfterBreak="0">
+  <w:abstractNum w:abstractNumId="44" w15:restartNumberingAfterBreak="0">
     <w:nsid w:val="62064919"/>
     <w:multiLevelType w:val="multilevel"/>
     <w:tmpl w:val="1994B5FC"/>
@@ -11217,7 +12899,7 @@
       </w:rPr>
     </w:lvl>
   </w:abstractNum>
-  <w:abstractNum w:abstractNumId="40" w15:restartNumberingAfterBreak="0">
+  <w:abstractNum w:abstractNumId="45" w15:restartNumberingAfterBreak="0">
     <w:nsid w:val="656237AE"/>
     <w:multiLevelType w:val="multilevel"/>
     <w:tmpl w:val="BF64DBE8"/>
@@ -11366,7 +13048,7 @@
       </w:rPr>
     </w:lvl>
   </w:abstractNum>
-  <w:abstractNum w:abstractNumId="41" w15:restartNumberingAfterBreak="0">
+  <w:abstractNum w:abstractNumId="46" w15:restartNumberingAfterBreak="0">
     <w:nsid w:val="6A3C3F19"/>
     <w:multiLevelType w:val="multilevel"/>
     <w:tmpl w:val="CDB2A870"/>
@@ -11515,7 +13197,7 @@
       </w:rPr>
     </w:lvl>
   </w:abstractNum>
-  <w:abstractNum w:abstractNumId="42" w15:restartNumberingAfterBreak="0">
+  <w:abstractNum w:abstractNumId="47" w15:restartNumberingAfterBreak="0">
     <w:nsid w:val="6B0856E4"/>
     <w:multiLevelType w:val="multilevel"/>
     <w:tmpl w:val="4F3CFF74"/>
@@ -11664,7 +13346,7 @@
       </w:rPr>
     </w:lvl>
   </w:abstractNum>
-  <w:abstractNum w:abstractNumId="43" w15:restartNumberingAfterBreak="0">
+  <w:abstractNum w:abstractNumId="48" w15:restartNumberingAfterBreak="0">
     <w:nsid w:val="6B57404D"/>
     <w:multiLevelType w:val="multilevel"/>
     <w:tmpl w:val="38C8CD4A"/>
@@ -11813,7 +13495,7 @@
       </w:rPr>
     </w:lvl>
   </w:abstractNum>
-  <w:abstractNum w:abstractNumId="44" w15:restartNumberingAfterBreak="0">
+  <w:abstractNum w:abstractNumId="49" w15:restartNumberingAfterBreak="0">
     <w:nsid w:val="6EC3103A"/>
     <w:multiLevelType w:val="multilevel"/>
     <w:tmpl w:val="503CA7C2"/>
@@ -11962,7 +13644,7 @@
       </w:rPr>
     </w:lvl>
   </w:abstractNum>
-  <w:abstractNum w:abstractNumId="45" w15:restartNumberingAfterBreak="0">
+  <w:abstractNum w:abstractNumId="50" w15:restartNumberingAfterBreak="0">
     <w:nsid w:val="6EC97243"/>
     <w:multiLevelType w:val="multilevel"/>
     <w:tmpl w:val="AD4EFC1E"/>
@@ -12111,7 +13793,7 @@
       </w:rPr>
     </w:lvl>
   </w:abstractNum>
-  <w:abstractNum w:abstractNumId="46" w15:restartNumberingAfterBreak="0">
+  <w:abstractNum w:abstractNumId="51" w15:restartNumberingAfterBreak="0">
     <w:nsid w:val="719523C1"/>
     <w:multiLevelType w:val="multilevel"/>
     <w:tmpl w:val="D8F6190A"/>
@@ -12260,7 +13942,7 @@
       </w:rPr>
     </w:lvl>
   </w:abstractNum>
-  <w:abstractNum w:abstractNumId="47" w15:restartNumberingAfterBreak="0">
+  <w:abstractNum w:abstractNumId="52" w15:restartNumberingAfterBreak="0">
     <w:nsid w:val="73FD14C1"/>
     <w:multiLevelType w:val="multilevel"/>
     <w:tmpl w:val="A85C43BA"/>
@@ -12409,7 +14091,305 @@
       </w:rPr>
     </w:lvl>
   </w:abstractNum>
-  <w:abstractNum w:abstractNumId="48" w15:restartNumberingAfterBreak="0">
+  <w:abstractNum w:abstractNumId="53" w15:restartNumberingAfterBreak="0">
+    <w:nsid w:val="748A19AE"/>
+    <w:multiLevelType w:val="multilevel"/>
+    <w:tmpl w:val="9C0E4368"/>
+    <w:lvl w:ilvl="0">
+      <w:start w:val="1"/>
+      <w:numFmt w:val="bullet"/>
+      <w:lvlText w:val=""/>
+      <w:lvlJc w:val="left"/>
+      <w:pPr>
+        <w:tabs>
+          <w:tab w:val="num" w:pos="720"/>
+        </w:tabs>
+        <w:ind w:left="720" w:hanging="360"/>
+      </w:pPr>
+      <w:rPr>
+        <w:rFonts w:ascii="Symbol" w:hAnsi="Symbol" w:hint="default"/>
+        <w:sz w:val="20"/>
+      </w:rPr>
+    </w:lvl>
+    <w:lvl w:ilvl="1" w:tentative="1">
+      <w:start w:val="1"/>
+      <w:numFmt w:val="bullet"/>
+      <w:lvlText w:val=""/>
+      <w:lvlJc w:val="left"/>
+      <w:pPr>
+        <w:tabs>
+          <w:tab w:val="num" w:pos="1440"/>
+        </w:tabs>
+        <w:ind w:left="1440" w:hanging="360"/>
+      </w:pPr>
+      <w:rPr>
+        <w:rFonts w:ascii="Symbol" w:hAnsi="Symbol" w:hint="default"/>
+        <w:sz w:val="20"/>
+      </w:rPr>
+    </w:lvl>
+    <w:lvl w:ilvl="2" w:tentative="1">
+      <w:start w:val="1"/>
+      <w:numFmt w:val="bullet"/>
+      <w:lvlText w:val=""/>
+      <w:lvlJc w:val="left"/>
+      <w:pPr>
+        <w:tabs>
+          <w:tab w:val="num" w:pos="2160"/>
+        </w:tabs>
+        <w:ind w:left="2160" w:hanging="360"/>
+      </w:pPr>
+      <w:rPr>
+        <w:rFonts w:ascii="Symbol" w:hAnsi="Symbol" w:hint="default"/>
+        <w:sz w:val="20"/>
+      </w:rPr>
+    </w:lvl>
+    <w:lvl w:ilvl="3" w:tentative="1">
+      <w:start w:val="1"/>
+      <w:numFmt w:val="bullet"/>
+      <w:lvlText w:val=""/>
+      <w:lvlJc w:val="left"/>
+      <w:pPr>
+        <w:tabs>
+          <w:tab w:val="num" w:pos="2880"/>
+        </w:tabs>
+        <w:ind w:left="2880" w:hanging="360"/>
+      </w:pPr>
+      <w:rPr>
+        <w:rFonts w:ascii="Symbol" w:hAnsi="Symbol" w:hint="default"/>
+        <w:sz w:val="20"/>
+      </w:rPr>
+    </w:lvl>
+    <w:lvl w:ilvl="4" w:tentative="1">
+      <w:start w:val="1"/>
+      <w:numFmt w:val="bullet"/>
+      <w:lvlText w:val=""/>
+      <w:lvlJc w:val="left"/>
+      <w:pPr>
+        <w:tabs>
+          <w:tab w:val="num" w:pos="3600"/>
+        </w:tabs>
+        <w:ind w:left="3600" w:hanging="360"/>
+      </w:pPr>
+      <w:rPr>
+        <w:rFonts w:ascii="Symbol" w:hAnsi="Symbol" w:hint="default"/>
+        <w:sz w:val="20"/>
+      </w:rPr>
+    </w:lvl>
+    <w:lvl w:ilvl="5" w:tentative="1">
+      <w:start w:val="1"/>
+      <w:numFmt w:val="bullet"/>
+      <w:lvlText w:val=""/>
+      <w:lvlJc w:val="left"/>
+      <w:pPr>
+        <w:tabs>
+          <w:tab w:val="num" w:pos="4320"/>
+        </w:tabs>
+        <w:ind w:left="4320" w:hanging="360"/>
+      </w:pPr>
+      <w:rPr>
+        <w:rFonts w:ascii="Symbol" w:hAnsi="Symbol" w:hint="default"/>
+        <w:sz w:val="20"/>
+      </w:rPr>
+    </w:lvl>
+    <w:lvl w:ilvl="6" w:tentative="1">
+      <w:start w:val="1"/>
+      <w:numFmt w:val="bullet"/>
+      <w:lvlText w:val=""/>
+      <w:lvlJc w:val="left"/>
+      <w:pPr>
+        <w:tabs>
+          <w:tab w:val="num" w:pos="5040"/>
+        </w:tabs>
+        <w:ind w:left="5040" w:hanging="360"/>
+      </w:pPr>
+      <w:rPr>
+        <w:rFonts w:ascii="Symbol" w:hAnsi="Symbol" w:hint="default"/>
+        <w:sz w:val="20"/>
+      </w:rPr>
+    </w:lvl>
+    <w:lvl w:ilvl="7" w:tentative="1">
+      <w:start w:val="1"/>
+      <w:numFmt w:val="bullet"/>
+      <w:lvlText w:val=""/>
+      <w:lvlJc w:val="left"/>
+      <w:pPr>
+        <w:tabs>
+          <w:tab w:val="num" w:pos="5760"/>
+        </w:tabs>
+        <w:ind w:left="5760" w:hanging="360"/>
+      </w:pPr>
+      <w:rPr>
+        <w:rFonts w:ascii="Symbol" w:hAnsi="Symbol" w:hint="default"/>
+        <w:sz w:val="20"/>
+      </w:rPr>
+    </w:lvl>
+    <w:lvl w:ilvl="8" w:tentative="1">
+      <w:start w:val="1"/>
+      <w:numFmt w:val="bullet"/>
+      <w:lvlText w:val=""/>
+      <w:lvlJc w:val="left"/>
+      <w:pPr>
+        <w:tabs>
+          <w:tab w:val="num" w:pos="6480"/>
+        </w:tabs>
+        <w:ind w:left="6480" w:hanging="360"/>
+      </w:pPr>
+      <w:rPr>
+        <w:rFonts w:ascii="Symbol" w:hAnsi="Symbol" w:hint="default"/>
+        <w:sz w:val="20"/>
+      </w:rPr>
+    </w:lvl>
+  </w:abstractNum>
+  <w:abstractNum w:abstractNumId="54" w15:restartNumberingAfterBreak="0">
+    <w:nsid w:val="78E945ED"/>
+    <w:multiLevelType w:val="multilevel"/>
+    <w:tmpl w:val="AC1E9162"/>
+    <w:lvl w:ilvl="0">
+      <w:start w:val="1"/>
+      <w:numFmt w:val="bullet"/>
+      <w:lvlText w:val=""/>
+      <w:lvlJc w:val="left"/>
+      <w:pPr>
+        <w:tabs>
+          <w:tab w:val="num" w:pos="720"/>
+        </w:tabs>
+        <w:ind w:left="720" w:hanging="360"/>
+      </w:pPr>
+      <w:rPr>
+        <w:rFonts w:ascii="Symbol" w:hAnsi="Symbol" w:hint="default"/>
+        <w:sz w:val="20"/>
+      </w:rPr>
+    </w:lvl>
+    <w:lvl w:ilvl="1" w:tentative="1">
+      <w:start w:val="1"/>
+      <w:numFmt w:val="bullet"/>
+      <w:lvlText w:val=""/>
+      <w:lvlJc w:val="left"/>
+      <w:pPr>
+        <w:tabs>
+          <w:tab w:val="num" w:pos="1440"/>
+        </w:tabs>
+        <w:ind w:left="1440" w:hanging="360"/>
+      </w:pPr>
+      <w:rPr>
+        <w:rFonts w:ascii="Symbol" w:hAnsi="Symbol" w:hint="default"/>
+        <w:sz w:val="20"/>
+      </w:rPr>
+    </w:lvl>
+    <w:lvl w:ilvl="2" w:tentative="1">
+      <w:start w:val="1"/>
+      <w:numFmt w:val="bullet"/>
+      <w:lvlText w:val=""/>
+      <w:lvlJc w:val="left"/>
+      <w:pPr>
+        <w:tabs>
+          <w:tab w:val="num" w:pos="2160"/>
+        </w:tabs>
+        <w:ind w:left="2160" w:hanging="360"/>
+      </w:pPr>
+      <w:rPr>
+        <w:rFonts w:ascii="Symbol" w:hAnsi="Symbol" w:hint="default"/>
+        <w:sz w:val="20"/>
+      </w:rPr>
+    </w:lvl>
+    <w:lvl w:ilvl="3" w:tentative="1">
+      <w:start w:val="1"/>
+      <w:numFmt w:val="bullet"/>
+      <w:lvlText w:val=""/>
+      <w:lvlJc w:val="left"/>
+      <w:pPr>
+        <w:tabs>
+          <w:tab w:val="num" w:pos="2880"/>
+        </w:tabs>
+        <w:ind w:left="2880" w:hanging="360"/>
+      </w:pPr>
+      <w:rPr>
+        <w:rFonts w:ascii="Symbol" w:hAnsi="Symbol" w:hint="default"/>
+        <w:sz w:val="20"/>
+      </w:rPr>
+    </w:lvl>
+    <w:lvl w:ilvl="4" w:tentative="1">
+      <w:start w:val="1"/>
+      <w:numFmt w:val="bullet"/>
+      <w:lvlText w:val=""/>
+      <w:lvlJc w:val="left"/>
+      <w:pPr>
+        <w:tabs>
+          <w:tab w:val="num" w:pos="3600"/>
+        </w:tabs>
+        <w:ind w:left="3600" w:hanging="360"/>
+      </w:pPr>
+      <w:rPr>
+        <w:rFonts w:ascii="Symbol" w:hAnsi="Symbol" w:hint="default"/>
+        <w:sz w:val="20"/>
+      </w:rPr>
+    </w:lvl>
+    <w:lvl w:ilvl="5" w:tentative="1">
+      <w:start w:val="1"/>
+      <w:numFmt w:val="bullet"/>
+      <w:lvlText w:val=""/>
+      <w:lvlJc w:val="left"/>
+      <w:pPr>
+        <w:tabs>
+          <w:tab w:val="num" w:pos="4320"/>
+        </w:tabs>
+        <w:ind w:left="4320" w:hanging="360"/>
+      </w:pPr>
+      <w:rPr>
+        <w:rFonts w:ascii="Symbol" w:hAnsi="Symbol" w:hint="default"/>
+        <w:sz w:val="20"/>
+      </w:rPr>
+    </w:lvl>
+    <w:lvl w:ilvl="6" w:tentative="1">
+      <w:start w:val="1"/>
+      <w:numFmt w:val="bullet"/>
+      <w:lvlText w:val=""/>
+      <w:lvlJc w:val="left"/>
+      <w:pPr>
+        <w:tabs>
+          <w:tab w:val="num" w:pos="5040"/>
+        </w:tabs>
+        <w:ind w:left="5040" w:hanging="360"/>
+      </w:pPr>
+      <w:rPr>
+        <w:rFonts w:ascii="Symbol" w:hAnsi="Symbol" w:hint="default"/>
+        <w:sz w:val="20"/>
+      </w:rPr>
+    </w:lvl>
+    <w:lvl w:ilvl="7" w:tentative="1">
+      <w:start w:val="1"/>
+      <w:numFmt w:val="bullet"/>
+      <w:lvlText w:val=""/>
+      <w:lvlJc w:val="left"/>
+      <w:pPr>
+        <w:tabs>
+          <w:tab w:val="num" w:pos="5760"/>
+        </w:tabs>
+        <w:ind w:left="5760" w:hanging="360"/>
+      </w:pPr>
+      <w:rPr>
+        <w:rFonts w:ascii="Symbol" w:hAnsi="Symbol" w:hint="default"/>
+        <w:sz w:val="20"/>
+      </w:rPr>
+    </w:lvl>
+    <w:lvl w:ilvl="8" w:tentative="1">
+      <w:start w:val="1"/>
+      <w:numFmt w:val="bullet"/>
+      <w:lvlText w:val=""/>
+      <w:lvlJc w:val="left"/>
+      <w:pPr>
+        <w:tabs>
+          <w:tab w:val="num" w:pos="6480"/>
+        </w:tabs>
+        <w:ind w:left="6480" w:hanging="360"/>
+      </w:pPr>
+      <w:rPr>
+        <w:rFonts w:ascii="Symbol" w:hAnsi="Symbol" w:hint="default"/>
+        <w:sz w:val="20"/>
+      </w:rPr>
+    </w:lvl>
+  </w:abstractNum>
+  <w:abstractNum w:abstractNumId="55" w15:restartNumberingAfterBreak="0">
     <w:nsid w:val="79783387"/>
     <w:multiLevelType w:val="multilevel"/>
     <w:tmpl w:val="F42A86E4"/>
@@ -12558,7 +14538,7 @@
       </w:rPr>
     </w:lvl>
   </w:abstractNum>
-  <w:abstractNum w:abstractNumId="49" w15:restartNumberingAfterBreak="0">
+  <w:abstractNum w:abstractNumId="56" w15:restartNumberingAfterBreak="0">
     <w:nsid w:val="79D10FE8"/>
     <w:multiLevelType w:val="multilevel"/>
     <w:tmpl w:val="F648B66E"/>
@@ -12707,7 +14687,7 @@
       </w:rPr>
     </w:lvl>
   </w:abstractNum>
-  <w:abstractNum w:abstractNumId="50" w15:restartNumberingAfterBreak="0">
+  <w:abstractNum w:abstractNumId="57" w15:restartNumberingAfterBreak="0">
     <w:nsid w:val="7E624475"/>
     <w:multiLevelType w:val="multilevel"/>
     <w:tmpl w:val="F3E2B4A8"/>
@@ -12857,157 +14837,178 @@
     </w:lvl>
   </w:abstractNum>
   <w:num w:numId="1" w16cid:durableId="761218513">
+    <w:abstractNumId w:val="44"/>
+  </w:num>
+  <w:num w:numId="2" w16cid:durableId="572468322">
+    <w:abstractNumId w:val="9"/>
+  </w:num>
+  <w:num w:numId="3" w16cid:durableId="1774276804">
+    <w:abstractNumId w:val="5"/>
+  </w:num>
+  <w:num w:numId="4" w16cid:durableId="604581567">
+    <w:abstractNumId w:val="27"/>
+  </w:num>
+  <w:num w:numId="5" w16cid:durableId="102463300">
+    <w:abstractNumId w:val="4"/>
+  </w:num>
+  <w:num w:numId="6" w16cid:durableId="736784738">
+    <w:abstractNumId w:val="50"/>
+  </w:num>
+  <w:num w:numId="7" w16cid:durableId="124549792">
+    <w:abstractNumId w:val="52"/>
+  </w:num>
+  <w:num w:numId="8" w16cid:durableId="620308358">
+    <w:abstractNumId w:val="2"/>
+  </w:num>
+  <w:num w:numId="9" w16cid:durableId="141897820">
+    <w:abstractNumId w:val="48"/>
+  </w:num>
+  <w:num w:numId="10" w16cid:durableId="1790932795">
+    <w:abstractNumId w:val="10"/>
+  </w:num>
+  <w:num w:numId="11" w16cid:durableId="1546453275">
+    <w:abstractNumId w:val="31"/>
+  </w:num>
+  <w:num w:numId="12" w16cid:durableId="534586176">
+    <w:abstractNumId w:val="21"/>
+  </w:num>
+  <w:num w:numId="13" w16cid:durableId="1976829596">
+    <w:abstractNumId w:val="28"/>
+  </w:num>
+  <w:num w:numId="14" w16cid:durableId="1243292380">
+    <w:abstractNumId w:val="40"/>
+  </w:num>
+  <w:num w:numId="15" w16cid:durableId="126049654">
+    <w:abstractNumId w:val="42"/>
+  </w:num>
+  <w:num w:numId="16" w16cid:durableId="1423530013">
+    <w:abstractNumId w:val="20"/>
+  </w:num>
+  <w:num w:numId="17" w16cid:durableId="406607962">
+    <w:abstractNumId w:val="33"/>
+  </w:num>
+  <w:num w:numId="18" w16cid:durableId="1003431672">
+    <w:abstractNumId w:val="46"/>
+  </w:num>
+  <w:num w:numId="19" w16cid:durableId="1008827282">
+    <w:abstractNumId w:val="38"/>
+  </w:num>
+  <w:num w:numId="20" w16cid:durableId="1634366439">
     <w:abstractNumId w:val="39"/>
   </w:num>
-  <w:num w:numId="2" w16cid:durableId="572468322">
+  <w:num w:numId="21" w16cid:durableId="1200439807">
+    <w:abstractNumId w:val="14"/>
+  </w:num>
+  <w:num w:numId="22" w16cid:durableId="177424955">
+    <w:abstractNumId w:val="16"/>
+  </w:num>
+  <w:num w:numId="23" w16cid:durableId="1836067947">
+    <w:abstractNumId w:val="55"/>
+  </w:num>
+  <w:num w:numId="24" w16cid:durableId="1136989297">
     <w:abstractNumId w:val="8"/>
   </w:num>
-  <w:num w:numId="3" w16cid:durableId="1774276804">
-    <w:abstractNumId w:val="4"/>
-  </w:num>
-  <w:num w:numId="4" w16cid:durableId="604581567">
-    <w:abstractNumId w:val="23"/>
-  </w:num>
-  <w:num w:numId="5" w16cid:durableId="102463300">
-    <w:abstractNumId w:val="3"/>
-  </w:num>
-  <w:num w:numId="6" w16cid:durableId="736784738">
-    <w:abstractNumId w:val="45"/>
-  </w:num>
-  <w:num w:numId="7" w16cid:durableId="124549792">
-    <w:abstractNumId w:val="47"/>
-  </w:num>
-  <w:num w:numId="8" w16cid:durableId="620308358">
-    <w:abstractNumId w:val="1"/>
-  </w:num>
-  <w:num w:numId="9" w16cid:durableId="141897820">
+  <w:num w:numId="25" w16cid:durableId="1700928292">
     <w:abstractNumId w:val="43"/>
   </w:num>
-  <w:num w:numId="10" w16cid:durableId="1790932795">
-    <w:abstractNumId w:val="9"/>
-  </w:num>
-  <w:num w:numId="11" w16cid:durableId="1546453275">
-    <w:abstractNumId w:val="27"/>
-  </w:num>
-  <w:num w:numId="12" w16cid:durableId="534586176">
-    <w:abstractNumId w:val="19"/>
-  </w:num>
-  <w:num w:numId="13" w16cid:durableId="1976829596">
+  <w:num w:numId="26" w16cid:durableId="1819223628">
     <w:abstractNumId w:val="24"/>
   </w:num>
-  <w:num w:numId="14" w16cid:durableId="1243292380">
+  <w:num w:numId="27" w16cid:durableId="1559584016">
     <w:abstractNumId w:val="35"/>
   </w:num>
-  <w:num w:numId="15" w16cid:durableId="126049654">
-    <w:abstractNumId w:val="37"/>
-  </w:num>
-  <w:num w:numId="16" w16cid:durableId="1423530013">
-    <w:abstractNumId w:val="18"/>
-  </w:num>
-  <w:num w:numId="17" w16cid:durableId="406607962">
-    <w:abstractNumId w:val="28"/>
-  </w:num>
-  <w:num w:numId="18" w16cid:durableId="1003431672">
-    <w:abstractNumId w:val="41"/>
-  </w:num>
-  <w:num w:numId="19" w16cid:durableId="1008827282">
-    <w:abstractNumId w:val="33"/>
-  </w:num>
-  <w:num w:numId="20" w16cid:durableId="1634366439">
-    <w:abstractNumId w:val="34"/>
-  </w:num>
-  <w:num w:numId="21" w16cid:durableId="1200439807">
-    <w:abstractNumId w:val="13"/>
-  </w:num>
-  <w:num w:numId="22" w16cid:durableId="177424955">
-    <w:abstractNumId w:val="15"/>
-  </w:num>
-  <w:num w:numId="23" w16cid:durableId="1836067947">
-    <w:abstractNumId w:val="48"/>
-  </w:num>
-  <w:num w:numId="24" w16cid:durableId="1136989297">
-    <w:abstractNumId w:val="7"/>
-  </w:num>
-  <w:num w:numId="25" w16cid:durableId="1700928292">
-    <w:abstractNumId w:val="38"/>
-  </w:num>
-  <w:num w:numId="26" w16cid:durableId="1819223628">
-    <w:abstractNumId w:val="20"/>
-  </w:num>
-  <w:num w:numId="27" w16cid:durableId="1559584016">
-    <w:abstractNumId w:val="30"/>
-  </w:num>
   <w:num w:numId="28" w16cid:durableId="2117753905">
-    <w:abstractNumId w:val="40"/>
+    <w:abstractNumId w:val="45"/>
   </w:num>
   <w:num w:numId="29" w16cid:durableId="128018016">
     <w:abstractNumId w:val="0"/>
   </w:num>
   <w:num w:numId="30" w16cid:durableId="853498667">
-    <w:abstractNumId w:val="14"/>
+    <w:abstractNumId w:val="15"/>
   </w:num>
   <w:num w:numId="31" w16cid:durableId="454056152">
+    <w:abstractNumId w:val="7"/>
+  </w:num>
+  <w:num w:numId="32" w16cid:durableId="596206925">
+    <w:abstractNumId w:val="41"/>
+  </w:num>
+  <w:num w:numId="33" w16cid:durableId="2136411351">
+    <w:abstractNumId w:val="49"/>
+  </w:num>
+  <w:num w:numId="34" w16cid:durableId="1449277546">
+    <w:abstractNumId w:val="12"/>
+  </w:num>
+  <w:num w:numId="35" w16cid:durableId="2091154730">
+    <w:abstractNumId w:val="51"/>
+  </w:num>
+  <w:num w:numId="36" w16cid:durableId="332538301">
+    <w:abstractNumId w:val="13"/>
+  </w:num>
+  <w:num w:numId="37" w16cid:durableId="356346912">
     <w:abstractNumId w:val="6"/>
   </w:num>
-  <w:num w:numId="32" w16cid:durableId="596206925">
+  <w:num w:numId="38" w16cid:durableId="1734155184">
+    <w:abstractNumId w:val="11"/>
+  </w:num>
+  <w:num w:numId="39" w16cid:durableId="1487865945">
+    <w:abstractNumId w:val="26"/>
+  </w:num>
+  <w:num w:numId="40" w16cid:durableId="2050687869">
     <w:abstractNumId w:val="36"/>
   </w:num>
-  <w:num w:numId="33" w16cid:durableId="2136411351">
-    <w:abstractNumId w:val="44"/>
+  <w:num w:numId="41" w16cid:durableId="177161940">
+    <w:abstractNumId w:val="47"/>
   </w:num>
-  <w:num w:numId="34" w16cid:durableId="1449277546">
-    <w:abstractNumId w:val="11"/>
+  <w:num w:numId="42" w16cid:durableId="1483622254">
+    <w:abstractNumId w:val="30"/>
   </w:num>
-  <w:num w:numId="35" w16cid:durableId="2091154730">
-    <w:abstractNumId w:val="46"/>
+  <w:num w:numId="43" w16cid:durableId="197016507">
+    <w:abstractNumId w:val="19"/>
   </w:num>
-  <w:num w:numId="36" w16cid:durableId="332538301">
-    <w:abstractNumId w:val="12"/>
+  <w:num w:numId="44" w16cid:durableId="896018262">
+    <w:abstractNumId w:val="29"/>
   </w:num>
-  <w:num w:numId="37" w16cid:durableId="356346912">
-    <w:abstractNumId w:val="5"/>
+  <w:num w:numId="45" w16cid:durableId="1285118957">
+    <w:abstractNumId w:val="3"/>
   </w:num>
-  <w:num w:numId="38" w16cid:durableId="1734155184">
-    <w:abstractNumId w:val="10"/>
+  <w:num w:numId="46" w16cid:durableId="1468861801">
+    <w:abstractNumId w:val="25"/>
   </w:num>
-  <w:num w:numId="39" w16cid:durableId="1487865945">
+  <w:num w:numId="47" w16cid:durableId="659622700">
+    <w:abstractNumId w:val="57"/>
+  </w:num>
+  <w:num w:numId="48" w16cid:durableId="1438255491">
+    <w:abstractNumId w:val="37"/>
+  </w:num>
+  <w:num w:numId="49" w16cid:durableId="593168242">
+    <w:abstractNumId w:val="56"/>
+  </w:num>
+  <w:num w:numId="50" w16cid:durableId="1140725436">
+    <w:abstractNumId w:val="34"/>
+  </w:num>
+  <w:num w:numId="51" w16cid:durableId="1869218115">
+    <w:abstractNumId w:val="18"/>
+  </w:num>
+  <w:num w:numId="52" w16cid:durableId="1159418207">
+    <w:abstractNumId w:val="53"/>
+  </w:num>
+  <w:num w:numId="53" w16cid:durableId="1668244547">
+    <w:abstractNumId w:val="23"/>
+  </w:num>
+  <w:num w:numId="54" w16cid:durableId="559906374">
     <w:abstractNumId w:val="22"/>
   </w:num>
-  <w:num w:numId="40" w16cid:durableId="2050687869">
-    <w:abstractNumId w:val="31"/>
-  </w:num>
-  <w:num w:numId="41" w16cid:durableId="177161940">
-    <w:abstractNumId w:val="42"/>
-  </w:num>
-  <w:num w:numId="42" w16cid:durableId="1483622254">
-    <w:abstractNumId w:val="26"/>
-  </w:num>
-  <w:num w:numId="43" w16cid:durableId="197016507">
+  <w:num w:numId="55" w16cid:durableId="112794164">
     <w:abstractNumId w:val="17"/>
   </w:num>
-  <w:num w:numId="44" w16cid:durableId="896018262">
-    <w:abstractNumId w:val="25"/>
-  </w:num>
-  <w:num w:numId="45" w16cid:durableId="1285118957">
-    <w:abstractNumId w:val="2"/>
-  </w:num>
-  <w:num w:numId="46" w16cid:durableId="1468861801">
-    <w:abstractNumId w:val="21"/>
-  </w:num>
-  <w:num w:numId="47" w16cid:durableId="659622700">
-    <w:abstractNumId w:val="50"/>
-  </w:num>
-  <w:num w:numId="48" w16cid:durableId="1438255491">
+  <w:num w:numId="56" w16cid:durableId="2091459841">
     <w:abstractNumId w:val="32"/>
   </w:num>
-  <w:num w:numId="49" w16cid:durableId="593168242">
-    <w:abstractNumId w:val="49"/>
+  <w:num w:numId="57" w16cid:durableId="1146362085">
+    <w:abstractNumId w:val="54"/>
   </w:num>
-  <w:num w:numId="50" w16cid:durableId="1140725436">
-    <w:abstractNumId w:val="29"/>
-  </w:num>
-  <w:num w:numId="51" w16cid:durableId="1869218115">
-    <w:abstractNumId w:val="16"/>
+  <w:num w:numId="58" w16cid:durableId="1019240172">
+    <w:abstractNumId w:val="1"/>
   </w:num>
   <w:numIdMacAtCleanup w:val="51"/>
 </w:numbering>

</xml_diff>